<commit_message>
add new paragraph to .docx file at 6/8/2021
</commit_message>
<xml_diff>
--- a/road map.docx
+++ b/road map.docx
@@ -28786,7 +28786,7 @@
       <w:pPr>
         <w:bidi/>
         <w:rPr>
-          <w:rFonts w:cs="B Nazanin" w:hint="cs"/>
+          <w:rFonts w:cs="B Nazanin"/>
           <w:sz w:val="24"/>
           <w:szCs w:val="24"/>
           <w:rtl/>
@@ -28945,7 +28945,595 @@
       <w:pPr>
         <w:bidi/>
         <w:rPr>
-          <w:rFonts w:cs="B Nazanin Outline"/>
+          <w:rFonts w:cs="B Nazanin"/>
+          <w:sz w:val="24"/>
+          <w:szCs w:val="24"/>
+          <w:rtl/>
+          <w:lang w:bidi="fa-IR"/>
+        </w:rPr>
+      </w:pPr>
+      <w:r>
+        <w:rPr>
+          <w:rFonts w:cs="B Nazanin" w:hint="cs"/>
+          <w:sz w:val="24"/>
+          <w:szCs w:val="24"/>
+          <w:rtl/>
+        </w:rPr>
+        <w:t xml:space="preserve">7- </w:t>
+      </w:r>
+      <w:r>
+        <w:rPr>
+          <w:rFonts w:cs="B Nazanin" w:hint="cs"/>
+          <w:sz w:val="24"/>
+          <w:szCs w:val="24"/>
+          <w:rtl/>
+          <w:lang w:bidi="fa-IR"/>
+        </w:rPr>
+        <w:t>عملکرد مدل را تخمین بزنید.</w:t>
+      </w:r>
+    </w:p>
+    <w:p>
+      <w:pPr>
+        <w:bidi/>
+        <w:rPr>
+          <w:rStyle w:val="jlqj4b"/>
+          <w:rFonts w:cs="B Nazanin"/>
+          <w:sz w:val="24"/>
+          <w:szCs w:val="24"/>
+          <w:rtl/>
+          <w:lang w:bidi="fa-IR"/>
+        </w:rPr>
+      </w:pPr>
+      <w:r>
+        <w:rPr>
+          <w:rStyle w:val="jlqj4b"/>
+          <w:rFonts w:cs="B Nazanin" w:hint="cs"/>
+          <w:sz w:val="24"/>
+          <w:szCs w:val="24"/>
+          <w:rtl/>
+          <w:lang w:bidi="fa-IR"/>
+        </w:rPr>
+        <w:t>اکنون که می دانید چگونه الگوریتم های مختلف را انتخاب و پیکربندی کنید ، باید بدانید که چگونه عملکرد یک الگوریتم را ارزیابی کنید</w:t>
+      </w:r>
+      <w:r>
+        <w:rPr>
+          <w:rStyle w:val="jlqj4b"/>
+          <w:rFonts w:cs="B Nazanin" w:hint="cs"/>
+          <w:sz w:val="24"/>
+          <w:szCs w:val="24"/>
+          <w:lang w:bidi="fa-IR"/>
+        </w:rPr>
+        <w:t>.</w:t>
+      </w:r>
+      <w:r>
+        <w:rPr>
+          <w:rStyle w:val="jlqj4b"/>
+          <w:rFonts w:cs="B Nazanin" w:hint="cs"/>
+          <w:sz w:val="24"/>
+          <w:szCs w:val="24"/>
+          <w:rtl/>
+          <w:lang w:bidi="fa-IR"/>
+        </w:rPr>
+        <w:t xml:space="preserve"> </w:t>
+      </w:r>
+      <w:r>
+        <w:rPr>
+          <w:rStyle w:val="jlqj4b"/>
+          <w:rFonts w:cs="B Nazanin" w:hint="cs"/>
+          <w:sz w:val="24"/>
+          <w:szCs w:val="24"/>
+          <w:rtl/>
+          <w:lang w:bidi="fa-IR"/>
+        </w:rPr>
+        <w:t>در این درس شما با روش های مختلف ارزیابی عملکرد یک الگوریتم در</w:t>
+      </w:r>
+      <w:r>
+        <w:rPr>
+          <w:rStyle w:val="jlqj4b"/>
+          <w:rFonts w:hint="cs"/>
+          <w:sz w:val="24"/>
+          <w:szCs w:val="24"/>
+          <w:lang w:bidi="fa-IR"/>
+        </w:rPr>
+        <w:t xml:space="preserve"> </w:t>
+      </w:r>
+      <w:r>
+        <w:rPr>
+          <w:rStyle w:val="jlqj4b"/>
+          <w:rFonts w:hint="cs"/>
+          <w:lang w:bidi="fa-IR"/>
+        </w:rPr>
+        <w:t xml:space="preserve">Weka </w:t>
+      </w:r>
+      <w:r>
+        <w:rPr>
+          <w:rStyle w:val="jlqj4b"/>
+          <w:rFonts w:cs="B Nazanin" w:hint="cs"/>
+          <w:sz w:val="24"/>
+          <w:szCs w:val="24"/>
+          <w:rtl/>
+          <w:lang w:bidi="fa-IR"/>
+        </w:rPr>
+        <w:t xml:space="preserve">آشنا </w:t>
+      </w:r>
+      <w:r>
+        <w:rPr>
+          <w:rStyle w:val="jlqj4b"/>
+          <w:rFonts w:cs="B Nazanin" w:hint="cs"/>
+          <w:sz w:val="24"/>
+          <w:szCs w:val="24"/>
+          <w:rtl/>
+          <w:lang w:bidi="fa-IR"/>
+        </w:rPr>
+        <w:t xml:space="preserve">می </w:t>
+      </w:r>
+      <w:r>
+        <w:rPr>
+          <w:rStyle w:val="jlqj4b"/>
+          <w:rFonts w:cs="B Nazanin" w:hint="cs"/>
+          <w:sz w:val="24"/>
+          <w:szCs w:val="24"/>
+          <w:rtl/>
+          <w:lang w:bidi="fa-IR"/>
+        </w:rPr>
+        <w:t>شوید</w:t>
+      </w:r>
+      <w:r>
+        <w:rPr>
+          <w:rStyle w:val="jlqj4b"/>
+          <w:rFonts w:cs="B Nazanin" w:hint="cs"/>
+          <w:sz w:val="24"/>
+          <w:szCs w:val="24"/>
+          <w:lang w:bidi="fa-IR"/>
+        </w:rPr>
+        <w:t>.</w:t>
+      </w:r>
+    </w:p>
+    <w:p>
+      <w:pPr>
+        <w:bidi/>
+        <w:rPr>
+          <w:rStyle w:val="jlqj4b"/>
+          <w:rFonts w:cs="B Nazanin"/>
+          <w:sz w:val="24"/>
+          <w:szCs w:val="24"/>
+          <w:rtl/>
+          <w:lang w:bidi="fa-IR"/>
+        </w:rPr>
+      </w:pPr>
+      <w:r>
+        <w:rPr>
+          <w:rStyle w:val="jlqj4b"/>
+          <w:rFonts w:cs="B Nazanin" w:hint="cs"/>
+          <w:sz w:val="24"/>
+          <w:szCs w:val="24"/>
+          <w:rtl/>
+          <w:lang w:bidi="fa-IR"/>
+        </w:rPr>
+        <w:t>+ بعد از بازکردن یک دیتاست در محیط برنامه، روی سربرگ</w:t>
+      </w:r>
+      <w:r>
+        <w:rPr>
+          <w:rStyle w:val="jlqj4b"/>
+          <w:rFonts w:hint="cs"/>
+          <w:sz w:val="24"/>
+          <w:szCs w:val="24"/>
+          <w:rtl/>
+          <w:lang w:bidi="fa-IR"/>
+        </w:rPr>
+        <w:t xml:space="preserve"> </w:t>
+      </w:r>
+      <w:r>
+        <w:rPr>
+          <w:rStyle w:val="jlqj4b"/>
+          <w:lang w:bidi="fa-IR"/>
+        </w:rPr>
+        <w:t>Classify</w:t>
+      </w:r>
+      <w:r>
+        <w:rPr>
+          <w:rStyle w:val="jlqj4b"/>
+          <w:rFonts w:hint="cs"/>
+          <w:rtl/>
+          <w:lang w:bidi="fa-IR"/>
+        </w:rPr>
+        <w:t xml:space="preserve"> </w:t>
+      </w:r>
+      <w:r>
+        <w:rPr>
+          <w:rStyle w:val="jlqj4b"/>
+          <w:rFonts w:cs="B Nazanin" w:hint="cs"/>
+          <w:sz w:val="24"/>
+          <w:szCs w:val="24"/>
+          <w:rtl/>
+          <w:lang w:bidi="fa-IR"/>
+        </w:rPr>
+        <w:t>کلیک کنید.</w:t>
+      </w:r>
+    </w:p>
+    <w:p>
+      <w:pPr>
+        <w:bidi/>
+        <w:rPr>
+          <w:rFonts w:cs="B Nazanin"/>
+          <w:sz w:val="24"/>
+          <w:szCs w:val="24"/>
+          <w:rtl/>
+        </w:rPr>
+      </w:pPr>
+      <w:r>
+        <w:rPr>
+          <w:rStyle w:val="jlqj4b"/>
+          <w:rFonts w:cs="B Nazanin" w:hint="cs"/>
+          <w:sz w:val="24"/>
+          <w:szCs w:val="24"/>
+          <w:rtl/>
+          <w:lang w:bidi="fa-IR"/>
+        </w:rPr>
+        <w:lastRenderedPageBreak/>
+        <w:t xml:space="preserve">قسمت </w:t>
+      </w:r>
+      <w:r>
+        <w:t>Test options</w:t>
+      </w:r>
+      <w:r>
+        <w:rPr>
+          <w:rFonts w:hint="cs"/>
+          <w:rtl/>
+        </w:rPr>
+        <w:t xml:space="preserve"> </w:t>
+      </w:r>
+      <w:r>
+        <w:rPr>
+          <w:rFonts w:cs="B Nazanin" w:hint="cs"/>
+          <w:sz w:val="24"/>
+          <w:szCs w:val="24"/>
+          <w:rtl/>
+        </w:rPr>
+        <w:t xml:space="preserve">شامل </w:t>
+      </w:r>
+      <w:r>
+        <w:rPr>
+          <w:rStyle w:val="jlqj4b"/>
+          <w:rFonts w:cs="B Nazanin" w:hint="cs"/>
+          <w:sz w:val="24"/>
+          <w:szCs w:val="24"/>
+          <w:rtl/>
+          <w:lang w:bidi="fa-IR"/>
+        </w:rPr>
+        <w:t>لیست تکنیک های مختلفی است که می توانید برای ارزیابی عملکرد یک الگوریتم استفاده کنید</w:t>
+      </w:r>
+      <w:r>
+        <w:rPr>
+          <w:rStyle w:val="jlqj4b"/>
+          <w:rFonts w:cs="B Nazanin" w:hint="cs"/>
+          <w:sz w:val="24"/>
+          <w:szCs w:val="24"/>
+          <w:lang w:bidi="fa-IR"/>
+        </w:rPr>
+        <w:t>.</w:t>
+      </w:r>
+      <w:r>
+        <w:rPr>
+          <w:rStyle w:val="jlqj4b"/>
+          <w:rFonts w:cs="B Nazanin" w:hint="cs"/>
+          <w:sz w:val="24"/>
+          <w:szCs w:val="24"/>
+          <w:rtl/>
+          <w:lang w:bidi="fa-IR"/>
+        </w:rPr>
+        <w:t xml:space="preserve"> استاندارد طلایی برای</w:t>
+      </w:r>
+      <w:r>
+        <w:rPr>
+          <w:rStyle w:val="jlqj4b"/>
+          <w:rFonts w:hint="cs"/>
+          <w:sz w:val="24"/>
+          <w:szCs w:val="24"/>
+          <w:rtl/>
+          <w:lang w:bidi="fa-IR"/>
+        </w:rPr>
+        <w:t xml:space="preserve"> </w:t>
+      </w:r>
+      <w:r>
+        <w:t>Cross Validation</w:t>
+      </w:r>
+      <w:r>
+        <w:rPr>
+          <w:rFonts w:hint="cs"/>
+          <w:rtl/>
+        </w:rPr>
+        <w:t xml:space="preserve"> </w:t>
+      </w:r>
+      <w:r>
+        <w:rPr>
+          <w:rFonts w:cs="B Nazanin" w:hint="cs"/>
+          <w:sz w:val="24"/>
+          <w:szCs w:val="24"/>
+          <w:rtl/>
+        </w:rPr>
+        <w:t xml:space="preserve">مقدار </w:t>
+      </w:r>
+      <w:r>
+        <w:rPr>
+          <w:rFonts w:hint="cs"/>
+          <w:rtl/>
+        </w:rPr>
+        <w:t xml:space="preserve">10 </w:t>
+      </w:r>
+      <w:r>
+        <w:rPr>
+          <w:rFonts w:cs="B Nazanin" w:hint="cs"/>
+          <w:sz w:val="24"/>
+          <w:szCs w:val="24"/>
+          <w:rtl/>
+        </w:rPr>
+        <w:t>است اما برای دیتاست های کوچکتر می توان آن را روی</w:t>
+      </w:r>
+      <w:r>
+        <w:rPr>
+          <w:rFonts w:hint="cs"/>
+          <w:sz w:val="24"/>
+          <w:szCs w:val="24"/>
+          <w:rtl/>
+        </w:rPr>
+        <w:t xml:space="preserve"> </w:t>
+      </w:r>
+      <w:r>
+        <w:rPr>
+          <w:rFonts w:hint="cs"/>
+          <w:rtl/>
+        </w:rPr>
+        <w:t xml:space="preserve">5 </w:t>
+      </w:r>
+      <w:r>
+        <w:rPr>
+          <w:rFonts w:cs="B Nazanin" w:hint="cs"/>
+          <w:sz w:val="24"/>
+          <w:szCs w:val="24"/>
+          <w:rtl/>
+        </w:rPr>
+        <w:t>یا حتی</w:t>
+      </w:r>
+      <w:r>
+        <w:rPr>
+          <w:rFonts w:hint="cs"/>
+          <w:sz w:val="24"/>
+          <w:szCs w:val="24"/>
+          <w:rtl/>
+        </w:rPr>
+        <w:t xml:space="preserve"> </w:t>
+      </w:r>
+      <w:r>
+        <w:rPr>
+          <w:rFonts w:hint="cs"/>
+          <w:rtl/>
+        </w:rPr>
+        <w:t xml:space="preserve">3 </w:t>
+      </w:r>
+      <w:r>
+        <w:rPr>
+          <w:rFonts w:cs="B Nazanin" w:hint="cs"/>
+          <w:sz w:val="24"/>
+          <w:szCs w:val="24"/>
+          <w:rtl/>
+        </w:rPr>
+        <w:t>هم تنظیم کرد.</w:t>
+      </w:r>
+    </w:p>
+    <w:p>
+      <w:pPr>
+        <w:bidi/>
+        <w:rPr>
+          <w:rtl/>
+          <w:lang w:bidi="fa-IR"/>
+        </w:rPr>
+      </w:pPr>
+      <w:r>
+        <w:rPr>
+          <w:rFonts w:cs="B Nazanin" w:hint="cs"/>
+          <w:sz w:val="24"/>
+          <w:szCs w:val="24"/>
+          <w:rtl/>
+        </w:rPr>
+        <w:t>اگر دیتاست تان  خیلی بزرگ است و شما می خواهید الگوریتم ها را به سرعت ارزیابی کنید، می توانید از گزینه ی</w:t>
+      </w:r>
+      <w:r>
+        <w:rPr>
+          <w:rFonts w:hint="cs"/>
+          <w:sz w:val="24"/>
+          <w:szCs w:val="24"/>
+          <w:rtl/>
+        </w:rPr>
+        <w:t xml:space="preserve"> </w:t>
+      </w:r>
+      <w:r>
+        <w:t>Percentage split</w:t>
+      </w:r>
+      <w:r>
+        <w:rPr>
+          <w:rFonts w:hint="cs"/>
+          <w:rtl/>
+        </w:rPr>
+        <w:t xml:space="preserve"> </w:t>
+      </w:r>
+      <w:r>
+        <w:rPr>
+          <w:rFonts w:cs="B Nazanin" w:hint="cs"/>
+          <w:sz w:val="24"/>
+          <w:szCs w:val="24"/>
+          <w:rtl/>
+        </w:rPr>
+        <w:t>استفاده کنید.به طور پیش فرض این مورد از</w:t>
+      </w:r>
+      <w:r>
+        <w:rPr>
+          <w:rFonts w:hint="cs"/>
+          <w:sz w:val="24"/>
+          <w:szCs w:val="24"/>
+          <w:rtl/>
+        </w:rPr>
+        <w:t xml:space="preserve"> </w:t>
+      </w:r>
+      <w:r>
+        <w:rPr>
+          <w:rFonts w:hint="cs"/>
+          <w:rtl/>
+        </w:rPr>
+        <w:t xml:space="preserve">66 </w:t>
+      </w:r>
+      <w:r>
+        <w:rPr>
+          <w:rFonts w:cs="B Nazanin" w:hint="cs"/>
+          <w:sz w:val="24"/>
+          <w:szCs w:val="24"/>
+          <w:rtl/>
+        </w:rPr>
+        <w:t>درصد دیتاست شما برای</w:t>
+      </w:r>
+      <w:r>
+        <w:rPr>
+          <w:rFonts w:hint="cs"/>
+          <w:sz w:val="24"/>
+          <w:szCs w:val="24"/>
+          <w:rtl/>
+        </w:rPr>
+        <w:t xml:space="preserve"> </w:t>
+      </w:r>
+      <w:r>
+        <w:t>train</w:t>
+      </w:r>
+      <w:r>
+        <w:rPr>
+          <w:rFonts w:hint="cs"/>
+          <w:rtl/>
+          <w:lang w:bidi="fa-IR"/>
+        </w:rPr>
+        <w:t xml:space="preserve"> </w:t>
+      </w:r>
+      <w:r>
+        <w:rPr>
+          <w:rFonts w:cs="B Nazanin" w:hint="cs"/>
+          <w:sz w:val="24"/>
+          <w:szCs w:val="24"/>
+          <w:rtl/>
+          <w:lang w:bidi="fa-IR"/>
+        </w:rPr>
+        <w:t>مدل تان استفاده می کند و</w:t>
+      </w:r>
+      <w:r>
+        <w:rPr>
+          <w:rFonts w:hint="cs"/>
+          <w:sz w:val="24"/>
+          <w:szCs w:val="24"/>
+          <w:rtl/>
+          <w:lang w:bidi="fa-IR"/>
+        </w:rPr>
+        <w:t xml:space="preserve"> </w:t>
+      </w:r>
+      <w:r>
+        <w:rPr>
+          <w:rFonts w:hint="cs"/>
+          <w:rtl/>
+          <w:lang w:bidi="fa-IR"/>
+        </w:rPr>
+        <w:t xml:space="preserve">34 </w:t>
+      </w:r>
+      <w:r>
+        <w:rPr>
+          <w:rFonts w:cs="B Nazanin" w:hint="cs"/>
+          <w:sz w:val="24"/>
+          <w:szCs w:val="24"/>
+          <w:rtl/>
+          <w:lang w:bidi="fa-IR"/>
+        </w:rPr>
+        <w:t>درصد مابقی را برای ارزیابی مدل به کار می گیرد.</w:t>
+      </w:r>
+    </w:p>
+    <w:p>
+      <w:pPr>
+        <w:bidi/>
+        <w:rPr>
+          <w:rFonts w:cs="B Nazanin"/>
+          <w:sz w:val="24"/>
+          <w:szCs w:val="24"/>
+          <w:rtl/>
+        </w:rPr>
+      </w:pPr>
+      <w:r>
+        <w:rPr>
+          <w:rFonts w:cs="B Nazanin" w:hint="cs"/>
+          <w:sz w:val="24"/>
+          <w:szCs w:val="24"/>
+          <w:rtl/>
+          <w:lang w:bidi="fa-IR"/>
+        </w:rPr>
+        <w:t>همچنین اگر دیتاست و فایل مجزایی دارید که می خواهید تست مدل را با آن انجام دهید، می توانید از گزینه ی</w:t>
+      </w:r>
+      <w:r>
+        <w:rPr>
+          <w:rFonts w:hint="cs"/>
+          <w:sz w:val="24"/>
+          <w:szCs w:val="24"/>
+          <w:rtl/>
+          <w:lang w:bidi="fa-IR"/>
+        </w:rPr>
+        <w:t xml:space="preserve"> </w:t>
+      </w:r>
+      <w:r>
+        <w:t>Supplied test set</w:t>
+      </w:r>
+      <w:r>
+        <w:rPr>
+          <w:rFonts w:hint="cs"/>
+          <w:rtl/>
+        </w:rPr>
+        <w:t xml:space="preserve"> </w:t>
+      </w:r>
+      <w:r>
+        <w:rPr>
+          <w:rFonts w:cs="B Nazanin" w:hint="cs"/>
+          <w:sz w:val="24"/>
+          <w:szCs w:val="24"/>
+          <w:rtl/>
+        </w:rPr>
+        <w:t xml:space="preserve">استفاده کنید.با این کار مدل شما با تمام دیتاست ای که در ابتدا وارد کرده بودید، آموزش می بیند و سپس از فایل دوم برای </w:t>
+      </w:r>
+      <w:r>
+        <w:rPr>
+          <w:rFonts w:cs="B Nazanin" w:hint="cs"/>
+          <w:sz w:val="24"/>
+          <w:szCs w:val="24"/>
+          <w:rtl/>
+        </w:rPr>
+        <w:t>ارزیابی مدل استفاده می کند.</w:t>
+      </w:r>
+    </w:p>
+    <w:p>
+      <w:pPr>
+        <w:bidi/>
+        <w:rPr>
+          <w:rFonts w:cs="B Nazanin"/>
+          <w:sz w:val="24"/>
+          <w:szCs w:val="24"/>
+          <w:rtl/>
+        </w:rPr>
+      </w:pPr>
+      <w:r>
+        <w:rPr>
+          <w:rFonts w:cs="B Nazanin" w:hint="cs"/>
+          <w:sz w:val="24"/>
+          <w:szCs w:val="24"/>
+          <w:rtl/>
+        </w:rPr>
+        <w:t>نهایتا می توانید از همان دیتاست ای که برای آموزش استفاده کرده بودید، برای ارزیابی هم استفاده کنید. این کار در مواردی که شما بیشتر به یک مدل توصیفی علاقه مندید تا یک مدل برای پیش بینی، می تواند مفید باشد.</w:t>
+      </w:r>
+    </w:p>
+    <w:p>
+      <w:pPr>
+        <w:bidi/>
+        <w:rPr>
+          <w:rFonts w:cs="B Nazanin Outline" w:hint="cs"/>
           <w:color w:val="2F5496" w:themeColor="accent1" w:themeShade="BF"/>
           <w:sz w:val="48"/>
           <w:szCs w:val="48"/>
@@ -28953,6 +29541,62 @@
           <w:lang w:bidi="fa-IR"/>
         </w:rPr>
       </w:pPr>
+      <w:r>
+        <w:rPr>
+          <w:rFonts w:cs="B Nazanin" w:hint="cs"/>
+          <w:sz w:val="24"/>
+          <w:szCs w:val="24"/>
+          <w:rtl/>
+        </w:rPr>
+        <w:t xml:space="preserve">وقتی کلید </w:t>
+      </w:r>
+      <w:r>
+        <w:rPr>
+          <w:rFonts w:cs="B Nazanin"/>
+          <w:sz w:val="24"/>
+          <w:szCs w:val="24"/>
+        </w:rPr>
+        <w:t>start</w:t>
+      </w:r>
+      <w:r>
+        <w:rPr>
+          <w:rFonts w:cs="B Nazanin" w:hint="cs"/>
+          <w:sz w:val="24"/>
+          <w:szCs w:val="24"/>
+          <w:rtl/>
+          <w:lang w:bidi="fa-IR"/>
+        </w:rPr>
+        <w:t xml:space="preserve"> را بفشارید، الگوریتم انتخاب شده با تنظیمات مشخصی که برای ارزیابی آن انتخاب کرده بودید اجرا می شود.گزینه های مختلف ارزیابی را امتحان کرده و تنظیمات آن را در بخش</w:t>
+      </w:r>
+      <w:r>
+        <w:rPr>
+          <w:rFonts w:hint="cs"/>
+          <w:sz w:val="24"/>
+          <w:szCs w:val="24"/>
+          <w:rtl/>
+          <w:lang w:bidi="fa-IR"/>
+        </w:rPr>
+        <w:t xml:space="preserve"> </w:t>
+      </w:r>
+      <w:r>
+        <w:t>More options</w:t>
+      </w:r>
+      <w:r>
+        <w:rPr>
+          <w:rFonts w:hint="cs"/>
+          <w:rtl/>
+        </w:rPr>
+        <w:t xml:space="preserve"> </w:t>
+      </w:r>
+      <w:r>
+        <w:rPr>
+          <w:rFonts w:cs="B Nazanin" w:hint="cs"/>
+          <w:sz w:val="24"/>
+          <w:szCs w:val="24"/>
+          <w:rtl/>
+        </w:rPr>
+        <w:t>اصلاح کنید.</w:t>
+      </w:r>
     </w:p>
     <w:p>
       <w:pPr>
@@ -30447,6 +31091,11 @@
       <w:bCs/>
     </w:rPr>
   </w:style>
+  <w:style w:type="character" w:customStyle="1" w:styleId="jlqj4b">
+    <w:name w:val="jlqj4b"/>
+    <w:basedOn w:val="DefaultParagraphFont"/>
+    <w:rsid w:val="0027501F"/>
+  </w:style>
 </w:styles>
 </file>
 

</xml_diff>

<commit_message>
updata text in .docx file at 6/11/2021
</commit_message>
<xml_diff>
--- a/road map.docx
+++ b/road map.docx
@@ -29014,18 +29014,7 @@
           <w:rtl/>
           <w:lang w:bidi="fa-IR"/>
         </w:rPr>
-        <w:t xml:space="preserve"> </w:t>
-      </w:r>
-      <w:r>
-        <w:rPr>
-          <w:rStyle w:val="jlqj4b"/>
-          <w:rFonts w:cs="B Nazanin" w:hint="cs"/>
-          <w:sz w:val="24"/>
-          <w:szCs w:val="24"/>
-          <w:rtl/>
-          <w:lang w:bidi="fa-IR"/>
-        </w:rPr>
-        <w:t>در این درس شما با روش های مختلف ارزیابی عملکرد یک الگوریتم در</w:t>
+        <w:t xml:space="preserve"> در این درس شما با روش های مختلف ارزیابی عملکرد یک الگوریتم در</w:t>
       </w:r>
       <w:r>
         <w:rPr>
@@ -29054,29 +29043,7 @@
           <w:rtl/>
           <w:lang w:bidi="fa-IR"/>
         </w:rPr>
-        <w:t xml:space="preserve">آشنا </w:t>
-      </w:r>
-      <w:r>
-        <w:rPr>
-          <w:rStyle w:val="jlqj4b"/>
-          <w:rFonts w:cs="B Nazanin" w:hint="cs"/>
-          <w:sz w:val="24"/>
-          <w:szCs w:val="24"/>
-          <w:rtl/>
-          <w:lang w:bidi="fa-IR"/>
-        </w:rPr>
-        <w:t xml:space="preserve">می </w:t>
-      </w:r>
-      <w:r>
-        <w:rPr>
-          <w:rStyle w:val="jlqj4b"/>
-          <w:rFonts w:cs="B Nazanin" w:hint="cs"/>
-          <w:sz w:val="24"/>
-          <w:szCs w:val="24"/>
-          <w:rtl/>
-          <w:lang w:bidi="fa-IR"/>
-        </w:rPr>
-        <w:t>شوید</w:t>
+        <w:t>آشنا می شوید</w:t>
       </w:r>
       <w:r>
         <w:rPr>
@@ -29533,7 +29500,738 @@
       <w:pPr>
         <w:bidi/>
         <w:rPr>
-          <w:rFonts w:cs="B Nazanin Outline" w:hint="cs"/>
+          <w:rFonts w:cs="B Nazanin"/>
+          <w:sz w:val="24"/>
+          <w:szCs w:val="24"/>
+        </w:rPr>
+      </w:pPr>
+      <w:r>
+        <w:rPr>
+          <w:rFonts w:cs="B Nazanin" w:hint="cs"/>
+          <w:sz w:val="24"/>
+          <w:szCs w:val="24"/>
+          <w:rtl/>
+        </w:rPr>
+        <w:t xml:space="preserve">وقتی کلید </w:t>
+      </w:r>
+      <w:r>
+        <w:rPr>
+          <w:rFonts w:cs="B Nazanin"/>
+          <w:sz w:val="24"/>
+          <w:szCs w:val="24"/>
+        </w:rPr>
+        <w:t>start</w:t>
+      </w:r>
+      <w:r>
+        <w:rPr>
+          <w:rFonts w:cs="B Nazanin" w:hint="cs"/>
+          <w:sz w:val="24"/>
+          <w:szCs w:val="24"/>
+          <w:rtl/>
+          <w:lang w:bidi="fa-IR"/>
+        </w:rPr>
+        <w:t xml:space="preserve"> را بفشارید، الگوریتم انتخاب شده با تنظیمات مشخصی که برای ارزیابی آن انتخاب کرده بودید اجرا می شود.گزینه های مختلف ارزیابی را امتحان کرده و تنظیمات آن را در بخش</w:t>
+      </w:r>
+      <w:r>
+        <w:rPr>
+          <w:rFonts w:hint="cs"/>
+          <w:sz w:val="24"/>
+          <w:szCs w:val="24"/>
+          <w:rtl/>
+          <w:lang w:bidi="fa-IR"/>
+        </w:rPr>
+        <w:t xml:space="preserve"> </w:t>
+      </w:r>
+      <w:r>
+        <w:t>More options</w:t>
+      </w:r>
+      <w:r>
+        <w:rPr>
+          <w:rFonts w:hint="cs"/>
+          <w:rtl/>
+        </w:rPr>
+        <w:t xml:space="preserve"> </w:t>
+      </w:r>
+      <w:r>
+        <w:rPr>
+          <w:rFonts w:cs="B Nazanin" w:hint="cs"/>
+          <w:sz w:val="24"/>
+          <w:szCs w:val="24"/>
+          <w:rtl/>
+        </w:rPr>
+        <w:t>اصلاح کنید.</w:t>
+      </w:r>
+    </w:p>
+    <w:p>
+      <w:pPr>
+        <w:bidi/>
+        <w:rPr>
+          <w:rStyle w:val="jlqj4b"/>
+          <w:rFonts w:cs="B Nazanin"/>
+          <w:sz w:val="24"/>
+          <w:szCs w:val="24"/>
+          <w:rtl/>
+          <w:lang w:bidi="fa-IR"/>
+        </w:rPr>
+      </w:pPr>
+      <w:r>
+        <w:rPr>
+          <w:rStyle w:val="jlqj4b"/>
+          <w:rFonts w:cs="B Nazanin" w:hint="cs"/>
+          <w:sz w:val="24"/>
+          <w:szCs w:val="24"/>
+          <w:rtl/>
+          <w:lang w:bidi="fa-IR"/>
+        </w:rPr>
+        <w:t>8- عملکرد پایه بر روی داده ها</w:t>
+      </w:r>
+    </w:p>
+    <w:p>
+      <w:pPr>
+        <w:pStyle w:val="HTMLPreformatted"/>
+        <w:bidi/>
+        <w:rPr>
+          <w:rFonts w:cs="B Nazanin"/>
+          <w:sz w:val="24"/>
+          <w:szCs w:val="24"/>
+          <w:rtl/>
+          <w:lang w:bidi="fa-IR"/>
+        </w:rPr>
+      </w:pPr>
+      <w:r>
+        <w:rPr>
+          <w:rFonts w:cs="B Nazanin" w:hint="cs"/>
+          <w:sz w:val="24"/>
+          <w:szCs w:val="24"/>
+          <w:rtl/>
+          <w:lang w:bidi="fa-IR"/>
+        </w:rPr>
+        <w:t>هنگامی که شروع به ارزیابی چندین الگوریتم یادگیری ماشین در مجموعه داده خود می کنید ، برای مقایسه به یک خط مبنا نیاز دارید</w:t>
+      </w:r>
+      <w:r>
+        <w:rPr>
+          <w:rFonts w:cs="B Nazanin" w:hint="cs"/>
+          <w:sz w:val="24"/>
+          <w:szCs w:val="24"/>
+          <w:rtl/>
+          <w:lang w:bidi="fa-IR"/>
+        </w:rPr>
+        <w:t>.</w:t>
+      </w:r>
+      <w:r>
+        <w:rPr>
+          <w:rStyle w:val="HTMLPreformattedChar"/>
+          <w:rFonts w:eastAsiaTheme="minorHAnsi" w:cs="B Nazanin" w:hint="cs"/>
+          <w:sz w:val="24"/>
+          <w:szCs w:val="24"/>
+          <w:rtl/>
+          <w:lang w:bidi="fa-IR"/>
+        </w:rPr>
+        <w:t xml:space="preserve"> </w:t>
+      </w:r>
+      <w:r>
+        <w:rPr>
+          <w:rFonts w:cs="B Nazanin" w:hint="cs"/>
+          <w:sz w:val="24"/>
+          <w:szCs w:val="24"/>
+          <w:rtl/>
+          <w:lang w:bidi="fa-IR"/>
+        </w:rPr>
+        <w:t>یک نتیجه پایه</w:t>
+      </w:r>
+      <w:r>
+        <w:rPr>
+          <w:rFonts w:cs="B Nazanin" w:hint="cs"/>
+          <w:sz w:val="24"/>
+          <w:szCs w:val="24"/>
+          <w:rtl/>
+          <w:lang w:bidi="fa-IR"/>
+        </w:rPr>
+        <w:t>،</w:t>
+      </w:r>
+      <w:r>
+        <w:rPr>
+          <w:rFonts w:cs="B Nazanin" w:hint="cs"/>
+          <w:sz w:val="24"/>
+          <w:szCs w:val="24"/>
+          <w:rtl/>
+          <w:lang w:bidi="fa-IR"/>
+        </w:rPr>
+        <w:t xml:space="preserve"> به شما یک نقطه مرجع می دهد تا</w:t>
+      </w:r>
+      <w:r>
+        <w:rPr>
+          <w:rFonts w:cs="B Nazanin" w:hint="cs"/>
+          <w:sz w:val="24"/>
+          <w:szCs w:val="24"/>
+          <w:rtl/>
+          <w:lang w:bidi="fa-IR"/>
+        </w:rPr>
+        <w:t xml:space="preserve"> متوجه شوید</w:t>
+      </w:r>
+      <w:r>
+        <w:rPr>
+          <w:rFonts w:cs="B Nazanin" w:hint="cs"/>
+          <w:sz w:val="24"/>
+          <w:szCs w:val="24"/>
+          <w:rtl/>
+          <w:lang w:bidi="fa-IR"/>
+        </w:rPr>
+        <w:t xml:space="preserve"> که نتایج یک الگوریتم</w:t>
+      </w:r>
+      <w:r>
+        <w:rPr>
+          <w:rFonts w:cs="B Nazanin" w:hint="cs"/>
+          <w:sz w:val="24"/>
+          <w:szCs w:val="24"/>
+          <w:rtl/>
+          <w:lang w:bidi="fa-IR"/>
+        </w:rPr>
+        <w:t xml:space="preserve"> خاص</w:t>
+      </w:r>
+      <w:r>
+        <w:rPr>
+          <w:rFonts w:cs="B Nazanin" w:hint="cs"/>
+          <w:sz w:val="24"/>
+          <w:szCs w:val="24"/>
+          <w:rtl/>
+          <w:lang w:bidi="fa-IR"/>
+        </w:rPr>
+        <w:t xml:space="preserve"> </w:t>
+      </w:r>
+      <w:r>
+        <w:rPr>
+          <w:rFonts w:cs="B Nazanin" w:hint="cs"/>
+          <w:sz w:val="24"/>
+          <w:szCs w:val="24"/>
+          <w:rtl/>
+          <w:lang w:bidi="fa-IR"/>
+        </w:rPr>
+        <w:t>به چه میزان خوب یا بد بوده است.</w:t>
+      </w:r>
+    </w:p>
+    <w:p>
+      <w:pPr>
+        <w:pStyle w:val="HTMLPreformatted"/>
+        <w:bidi/>
+        <w:rPr>
+          <w:rFonts w:cs="B Nazanin"/>
+          <w:sz w:val="24"/>
+          <w:szCs w:val="24"/>
+          <w:rtl/>
+          <w:lang w:bidi="fa-IR"/>
+        </w:rPr>
+      </w:pPr>
+      <w:r>
+        <w:rPr>
+          <w:rFonts w:cs="B Nazanin" w:hint="cs"/>
+          <w:sz w:val="24"/>
+          <w:szCs w:val="24"/>
+          <w:rtl/>
+          <w:lang w:bidi="fa-IR"/>
+        </w:rPr>
+        <w:t xml:space="preserve">الگوریتم </w:t>
+      </w:r>
+      <w:r>
+        <w:rPr>
+          <w:rFonts w:asciiTheme="minorHAnsi" w:hAnsiTheme="minorHAnsi" w:cstheme="minorHAnsi"/>
+          <w:sz w:val="24"/>
+          <w:szCs w:val="24"/>
+          <w:lang w:bidi="fa-IR"/>
+        </w:rPr>
+        <w:t>ZeroR</w:t>
+      </w:r>
+      <w:r>
+        <w:rPr>
+          <w:rFonts w:cs="B Nazanin" w:hint="cs"/>
+          <w:sz w:val="24"/>
+          <w:szCs w:val="24"/>
+          <w:rtl/>
+          <w:lang w:bidi="fa-IR"/>
+        </w:rPr>
+        <w:t xml:space="preserve"> یکی از الگوریتم هایی است که می توان به عنوان مبنا به کار گرفت:</w:t>
+      </w:r>
+    </w:p>
+    <w:p>
+      <w:pPr>
+        <w:pStyle w:val="HTMLPreformatted"/>
+        <w:bidi/>
+        <w:rPr>
+          <w:rFonts w:cs="B Nazanin" w:hint="cs"/>
+          <w:sz w:val="24"/>
+          <w:szCs w:val="24"/>
+          <w:rtl/>
+        </w:rPr>
+      </w:pPr>
+      <w:r>
+        <w:rPr>
+          <w:rFonts w:cs="B Nazanin" w:hint="cs"/>
+          <w:sz w:val="24"/>
+          <w:szCs w:val="24"/>
+          <w:rtl/>
+          <w:lang w:bidi="fa-IR"/>
+        </w:rPr>
+        <w:t xml:space="preserve">+ پس از بازکردن دیتاست مورد نظر، با کلیک روی سربرگ </w:t>
+      </w:r>
+      <w:r>
+        <w:rPr>
+          <w:rFonts w:asciiTheme="minorHAnsi" w:hAnsiTheme="minorHAnsi" w:cstheme="minorHAnsi"/>
+          <w:sz w:val="24"/>
+          <w:szCs w:val="24"/>
+          <w:lang w:bidi="fa-IR"/>
+        </w:rPr>
+        <w:t>Classify</w:t>
+      </w:r>
+      <w:r>
+        <w:rPr>
+          <w:rFonts w:asciiTheme="minorHAnsi" w:hAnsiTheme="minorHAnsi" w:cstheme="minorHAnsi"/>
+          <w:sz w:val="24"/>
+          <w:szCs w:val="24"/>
+          <w:rtl/>
+          <w:lang w:bidi="fa-IR"/>
+        </w:rPr>
+        <w:t xml:space="preserve">، </w:t>
+      </w:r>
+      <w:r>
+        <w:rPr>
+          <w:rFonts w:cs="B Nazanin" w:hint="cs"/>
+          <w:sz w:val="24"/>
+          <w:szCs w:val="24"/>
+          <w:rtl/>
+          <w:lang w:bidi="fa-IR"/>
+        </w:rPr>
+        <w:t xml:space="preserve">این الگوریتم به صورت پیش فرض انتخاب شده است.پس روی کلید </w:t>
+      </w:r>
+      <w:r>
+        <w:rPr>
+          <w:rFonts w:asciiTheme="minorHAnsi" w:hAnsiTheme="minorHAnsi" w:cstheme="minorHAnsi"/>
+          <w:sz w:val="24"/>
+          <w:szCs w:val="24"/>
+          <w:lang w:bidi="fa-IR"/>
+        </w:rPr>
+        <w:t>start</w:t>
+      </w:r>
+      <w:r>
+        <w:rPr>
+          <w:rFonts w:asciiTheme="minorHAnsi" w:hAnsiTheme="minorHAnsi" w:cstheme="minorHAnsi"/>
+          <w:sz w:val="24"/>
+          <w:szCs w:val="24"/>
+          <w:rtl/>
+          <w:lang w:bidi="fa-IR"/>
+        </w:rPr>
+        <w:t xml:space="preserve"> </w:t>
+      </w:r>
+      <w:r>
+        <w:rPr>
+          <w:rFonts w:cs="B Nazanin" w:hint="cs"/>
+          <w:sz w:val="24"/>
+          <w:szCs w:val="24"/>
+          <w:rtl/>
+          <w:lang w:bidi="fa-IR"/>
+        </w:rPr>
+        <w:t>کلیک کنید.</w:t>
+      </w:r>
+    </w:p>
+    <w:p>
+      <w:pPr>
+        <w:tabs>
+          <w:tab w:val="left" w:pos="916"/>
+          <w:tab w:val="left" w:pos="1832"/>
+          <w:tab w:val="left" w:pos="2748"/>
+          <w:tab w:val="left" w:pos="3664"/>
+          <w:tab w:val="left" w:pos="4580"/>
+          <w:tab w:val="left" w:pos="5496"/>
+          <w:tab w:val="left" w:pos="6412"/>
+          <w:tab w:val="left" w:pos="7328"/>
+          <w:tab w:val="left" w:pos="8244"/>
+          <w:tab w:val="left" w:pos="9160"/>
+          <w:tab w:val="left" w:pos="10076"/>
+          <w:tab w:val="left" w:pos="10992"/>
+          <w:tab w:val="left" w:pos="11908"/>
+          <w:tab w:val="left" w:pos="12824"/>
+          <w:tab w:val="left" w:pos="13740"/>
+          <w:tab w:val="left" w:pos="14656"/>
+        </w:tabs>
+        <w:bidi/>
+        <w:spacing w:after="0" w:line="240" w:lineRule="auto"/>
+        <w:rPr>
+          <w:rFonts w:ascii="Courier New" w:eastAsia="Times New Roman" w:hAnsi="Courier New" w:cs="Courier New"/>
+          <w:sz w:val="20"/>
+          <w:szCs w:val="20"/>
+        </w:rPr>
+      </w:pPr>
+    </w:p>
+    <w:p>
+      <w:pPr>
+        <w:bidi/>
+        <w:rPr>
+          <w:rFonts w:cs="B Nazanin"/>
+          <w:sz w:val="24"/>
+          <w:szCs w:val="24"/>
+          <w:rtl/>
+          <w:lang w:bidi="fa-IR"/>
+        </w:rPr>
+      </w:pPr>
+      <w:r>
+        <w:rPr>
+          <w:rFonts w:cs="B Nazanin" w:hint="cs"/>
+          <w:sz w:val="24"/>
+          <w:szCs w:val="24"/>
+          <w:rtl/>
+          <w:lang w:bidi="fa-IR"/>
+        </w:rPr>
+        <w:t>از این الگوریتم می توانید برای</w:t>
+      </w:r>
+      <w:r>
+        <w:rPr>
+          <w:rFonts w:cs="B Nazanin" w:hint="cs"/>
+          <w:sz w:val="24"/>
+          <w:szCs w:val="24"/>
+          <w:rtl/>
+          <w:lang w:bidi="fa-IR"/>
+        </w:rPr>
+        <w:t xml:space="preserve"> به دست آوردن یک حالت مبنا برای</w:t>
+      </w:r>
+      <w:r>
+        <w:rPr>
+          <w:rFonts w:cs="B Nazanin" w:hint="cs"/>
+          <w:sz w:val="24"/>
+          <w:szCs w:val="24"/>
+          <w:rtl/>
+          <w:lang w:bidi="fa-IR"/>
+        </w:rPr>
+        <w:t xml:space="preserve"> تمام دیتاست های خود استفاده کنید.</w:t>
+      </w:r>
+      <w:r>
+        <w:rPr>
+          <w:rFonts w:cs="B Nazanin" w:hint="cs"/>
+          <w:sz w:val="24"/>
+          <w:szCs w:val="24"/>
+          <w:rtl/>
+          <w:lang w:bidi="fa-IR"/>
+        </w:rPr>
+        <w:t>نتایج این الگوریتم "بدترین" نتیجه ی ممکن خواهد بود و هر الگوریتمی که نتایج حتی کمی بهتر را ارائه دهد، احتمالا در حل مسئله ی شما کمی مهارت دارد.</w:t>
+      </w:r>
+    </w:p>
+    <w:p>
+      <w:pPr>
+        <w:pStyle w:val="HTMLPreformatted"/>
+        <w:bidi/>
+        <w:rPr>
+          <w:rFonts w:cs="B Nazanin"/>
+          <w:sz w:val="24"/>
+          <w:szCs w:val="24"/>
+          <w:rtl/>
+        </w:rPr>
+      </w:pPr>
+      <w:r>
+        <w:rPr>
+          <w:rFonts w:cs="B Nazanin" w:hint="cs"/>
+          <w:sz w:val="24"/>
+          <w:szCs w:val="24"/>
+          <w:rtl/>
+          <w:lang w:bidi="fa-IR"/>
+        </w:rPr>
+        <w:t>در الگوریتم</w:t>
+      </w:r>
+      <w:r>
+        <w:rPr>
+          <w:rFonts w:cs="Arial" w:hint="cs"/>
+          <w:sz w:val="24"/>
+          <w:szCs w:val="24"/>
+          <w:rtl/>
+          <w:lang w:bidi="fa-IR"/>
+        </w:rPr>
+        <w:t xml:space="preserve"> </w:t>
+      </w:r>
+      <w:r>
+        <w:rPr>
+          <w:rFonts w:asciiTheme="minorHAnsi" w:hAnsiTheme="minorHAnsi" w:cstheme="minorHAnsi"/>
+          <w:sz w:val="24"/>
+          <w:szCs w:val="24"/>
+          <w:lang w:bidi="fa-IR"/>
+        </w:rPr>
+        <w:t>Classification</w:t>
+      </w:r>
+      <w:r>
+        <w:rPr>
+          <w:rFonts w:cs="Arial" w:hint="cs"/>
+          <w:sz w:val="24"/>
+          <w:szCs w:val="24"/>
+          <w:rtl/>
+          <w:lang w:bidi="fa-IR"/>
+        </w:rPr>
+        <w:t xml:space="preserve">، </w:t>
+      </w:r>
+      <w:r>
+        <w:rPr>
+          <w:rFonts w:cs="B Nazanin" w:hint="cs"/>
+          <w:sz w:val="24"/>
+          <w:szCs w:val="24"/>
+          <w:rtl/>
+          <w:lang w:bidi="fa-IR"/>
+        </w:rPr>
+        <w:t xml:space="preserve">الگوریتم </w:t>
+      </w:r>
+      <w:r>
+        <w:rPr>
+          <w:rFonts w:asciiTheme="minorHAnsi" w:hAnsiTheme="minorHAnsi" w:cstheme="minorHAnsi"/>
+          <w:sz w:val="24"/>
+          <w:szCs w:val="24"/>
+          <w:lang w:bidi="fa-IR"/>
+        </w:rPr>
+        <w:t>ZeroR</w:t>
+      </w:r>
+      <w:r>
+        <w:rPr>
+          <w:rFonts w:cs="B Nazanin" w:hint="cs"/>
+          <w:sz w:val="24"/>
+          <w:szCs w:val="24"/>
+          <w:rtl/>
+          <w:lang w:bidi="fa-IR"/>
+        </w:rPr>
+        <w:t xml:space="preserve"> همیشه فراوان ترین گروه را پیش بینی می</w:t>
+      </w:r>
+      <w:r>
+        <w:rPr>
+          <w:rFonts w:cs="B Nazanin" w:hint="cs"/>
+          <w:sz w:val="24"/>
+          <w:szCs w:val="24"/>
+          <w:rtl/>
+          <w:lang w:bidi="fa-IR"/>
+        </w:rPr>
+        <w:t xml:space="preserve"> کند.</w:t>
+      </w:r>
+      <w:r>
+        <w:rPr>
+          <w:rFonts w:cs="B Nazanin" w:hint="cs"/>
+          <w:sz w:val="24"/>
+          <w:szCs w:val="24"/>
+          <w:rtl/>
+          <w:lang w:bidi="fa-IR"/>
+        </w:rPr>
+        <w:t>اگر مجموعه داده تعداد کلاس های برابر داشته باشد ، مقدار دسته اول را پیش بینی می کند.</w:t>
+      </w:r>
+      <w:r>
+        <w:rPr>
+          <w:rFonts w:cs="B Nazanin" w:hint="cs"/>
+          <w:sz w:val="24"/>
+          <w:szCs w:val="24"/>
+          <w:rtl/>
+          <w:lang w:bidi="fa-IR"/>
+        </w:rPr>
+        <w:t xml:space="preserve">در </w:t>
+      </w:r>
+      <w:r>
+        <w:rPr>
+          <w:rFonts w:cs="B Nazanin" w:hint="cs"/>
+          <w:sz w:val="24"/>
+          <w:szCs w:val="24"/>
+          <w:rtl/>
+          <w:lang w:bidi="fa-IR"/>
+        </w:rPr>
+        <w:t>دیتاست</w:t>
+      </w:r>
+      <w:r>
+        <w:rPr>
+          <w:rFonts w:cs="B Nazanin" w:hint="cs"/>
+          <w:sz w:val="24"/>
+          <w:szCs w:val="24"/>
+          <w:rtl/>
+          <w:lang w:bidi="fa-IR"/>
+        </w:rPr>
+        <w:t xml:space="preserve"> دیابت ، این </w:t>
+      </w:r>
+      <w:r>
+        <w:rPr>
+          <w:rFonts w:cs="B Nazanin" w:hint="cs"/>
+          <w:sz w:val="24"/>
+          <w:szCs w:val="24"/>
+          <w:rtl/>
+          <w:lang w:bidi="fa-IR"/>
+        </w:rPr>
+        <w:t>الگوریتم دقت</w:t>
+      </w:r>
+      <w:r>
+        <w:rPr>
+          <w:rFonts w:cs="B Nazanin" w:hint="cs"/>
+          <w:sz w:val="24"/>
+          <w:szCs w:val="24"/>
+          <w:rtl/>
+          <w:lang w:bidi="fa-IR"/>
+        </w:rPr>
+        <w:t xml:space="preserve"> </w:t>
+      </w:r>
+      <w:r>
+        <w:rPr>
+          <w:rFonts w:asciiTheme="minorHAnsi" w:hAnsiTheme="minorHAnsi" w:cstheme="minorHAnsi"/>
+          <w:rtl/>
+          <w:lang w:bidi="fa-IR"/>
+        </w:rPr>
+        <w:t>65٪</w:t>
+      </w:r>
+      <w:r>
+        <w:rPr>
+          <w:rFonts w:hint="cs"/>
+          <w:rtl/>
+          <w:lang w:bidi="fa-IR"/>
+        </w:rPr>
+        <w:t xml:space="preserve"> </w:t>
+      </w:r>
+      <w:r>
+        <w:rPr>
+          <w:rFonts w:cs="B Nazanin" w:hint="cs"/>
+          <w:sz w:val="24"/>
+          <w:szCs w:val="24"/>
+          <w:rtl/>
+          <w:lang w:bidi="fa-IR"/>
+        </w:rPr>
+        <w:t>خواهد داشت</w:t>
+      </w:r>
+      <w:r>
+        <w:rPr>
+          <w:rFonts w:cs="B Nazanin" w:hint="cs"/>
+          <w:sz w:val="24"/>
+          <w:szCs w:val="24"/>
+          <w:rtl/>
+          <w:lang w:bidi="fa-IR"/>
+        </w:rPr>
+        <w:t>.</w:t>
+      </w:r>
+      <w:r>
+        <w:rPr>
+          <w:rFonts w:cs="B Nazanin" w:hint="cs"/>
+          <w:sz w:val="24"/>
+          <w:szCs w:val="24"/>
+          <w:rtl/>
+          <w:lang w:bidi="fa-IR"/>
+        </w:rPr>
+        <w:t xml:space="preserve"> </w:t>
+      </w:r>
+    </w:p>
+    <w:p>
+      <w:pPr>
+        <w:tabs>
+          <w:tab w:val="left" w:pos="916"/>
+          <w:tab w:val="left" w:pos="1832"/>
+          <w:tab w:val="left" w:pos="2748"/>
+          <w:tab w:val="left" w:pos="3664"/>
+          <w:tab w:val="left" w:pos="4580"/>
+          <w:tab w:val="left" w:pos="5496"/>
+          <w:tab w:val="left" w:pos="6412"/>
+          <w:tab w:val="left" w:pos="7328"/>
+          <w:tab w:val="left" w:pos="8244"/>
+          <w:tab w:val="left" w:pos="9160"/>
+          <w:tab w:val="left" w:pos="10076"/>
+          <w:tab w:val="left" w:pos="10992"/>
+          <w:tab w:val="left" w:pos="11908"/>
+          <w:tab w:val="left" w:pos="12824"/>
+          <w:tab w:val="left" w:pos="13740"/>
+          <w:tab w:val="left" w:pos="14656"/>
+        </w:tabs>
+        <w:bidi/>
+        <w:spacing w:after="0" w:line="240" w:lineRule="auto"/>
+        <w:rPr>
+          <w:rFonts w:ascii="Courier New" w:eastAsia="Times New Roman" w:hAnsi="Courier New" w:cs="Courier New" w:hint="cs"/>
+          <w:sz w:val="20"/>
+          <w:szCs w:val="20"/>
+          <w:rtl/>
+        </w:rPr>
+      </w:pPr>
+      <w:r>
+        <w:rPr>
+          <w:rFonts w:ascii="Courier New" w:eastAsia="Times New Roman" w:hAnsi="Courier New" w:cs="B Nazanin" w:hint="cs"/>
+          <w:sz w:val="24"/>
+          <w:szCs w:val="24"/>
+          <w:rtl/>
+          <w:lang w:bidi="fa-IR"/>
+        </w:rPr>
+        <w:t xml:space="preserve">برای مسائل </w:t>
+      </w:r>
+      <w:r>
+        <w:rPr>
+          <w:rFonts w:eastAsia="Times New Roman" w:cstheme="minorHAnsi"/>
+          <w:sz w:val="20"/>
+          <w:szCs w:val="20"/>
+          <w:lang w:bidi="fa-IR"/>
+        </w:rPr>
+        <w:t>Regression</w:t>
+      </w:r>
+      <w:r>
+        <w:rPr>
+          <w:rFonts w:eastAsia="Times New Roman" w:cstheme="minorHAnsi"/>
+          <w:sz w:val="20"/>
+          <w:szCs w:val="20"/>
+          <w:rtl/>
+          <w:lang w:bidi="fa-IR"/>
+        </w:rPr>
+        <w:t xml:space="preserve">، </w:t>
+      </w:r>
+      <w:r>
+        <w:rPr>
+          <w:rFonts w:ascii="Courier New" w:eastAsia="Times New Roman" w:hAnsi="Courier New" w:cs="B Nazanin" w:hint="cs"/>
+          <w:sz w:val="24"/>
+          <w:szCs w:val="24"/>
+          <w:rtl/>
+          <w:lang w:bidi="fa-IR"/>
+        </w:rPr>
+        <w:t>این الگوریتم همیشه مقدار خروجی متوسط را پیش بینی می کند.</w:t>
+      </w:r>
+      <w:r>
+        <w:rPr>
+          <w:rFonts w:ascii="Courier New" w:eastAsia="Times New Roman" w:hAnsi="Courier New" w:cs="Courier New" w:hint="cs"/>
+          <w:sz w:val="20"/>
+          <w:szCs w:val="20"/>
+          <w:rtl/>
+          <w:lang w:bidi="fa-IR"/>
+        </w:rPr>
+        <w:t>الگوریتم</w:t>
+      </w:r>
+      <w:r>
+        <w:rPr>
+          <w:rFonts w:eastAsia="Times New Roman" w:cstheme="minorHAnsi"/>
+          <w:sz w:val="20"/>
+          <w:szCs w:val="20"/>
+          <w:lang w:bidi="fa-IR"/>
+        </w:rPr>
+        <w:t xml:space="preserve">ZeroR </w:t>
+      </w:r>
+      <w:r>
+        <w:rPr>
+          <w:rFonts w:eastAsia="Times New Roman" w:cstheme="minorHAnsi"/>
+          <w:sz w:val="20"/>
+          <w:szCs w:val="20"/>
+          <w:rtl/>
+          <w:lang w:bidi="fa-IR"/>
+        </w:rPr>
+        <w:t xml:space="preserve"> </w:t>
+      </w:r>
+      <w:r>
+        <w:rPr>
+          <w:rFonts w:ascii="Courier New" w:eastAsia="Times New Roman" w:hAnsi="Courier New" w:cs="B Nazanin" w:hint="cs"/>
+          <w:sz w:val="24"/>
+          <w:szCs w:val="24"/>
+          <w:rtl/>
+          <w:lang w:bidi="fa-IR"/>
+        </w:rPr>
+        <w:t xml:space="preserve">را روی تعداد زیادی از دیتاست ها امتحان کنید.پس این الگوریتم، الگوریتمی است که باید همیشه قبل از بقیه برای به دست آوردن یک نقطه ی مبنا </w:t>
+      </w:r>
+      <w:r>
+        <w:rPr>
+          <w:rFonts w:ascii="Courier New" w:eastAsia="Times New Roman" w:hAnsi="Courier New" w:cs="B Nazanin" w:hint="cs"/>
+          <w:sz w:val="24"/>
+          <w:szCs w:val="24"/>
+          <w:rtl/>
+          <w:lang w:bidi="fa-IR"/>
+        </w:rPr>
+        <w:t>اجرا کنید.</w:t>
+      </w:r>
+    </w:p>
+    <w:p>
+      <w:pPr>
+        <w:bidi/>
+        <w:rPr>
+          <w:rFonts w:cs="Arial" w:hint="cs"/>
           <w:color w:val="2F5496" w:themeColor="accent1" w:themeShade="BF"/>
           <w:sz w:val="48"/>
           <w:szCs w:val="48"/>
@@ -29541,62 +30239,6 @@
           <w:lang w:bidi="fa-IR"/>
         </w:rPr>
       </w:pPr>
-      <w:r>
-        <w:rPr>
-          <w:rFonts w:cs="B Nazanin" w:hint="cs"/>
-          <w:sz w:val="24"/>
-          <w:szCs w:val="24"/>
-          <w:rtl/>
-        </w:rPr>
-        <w:t xml:space="preserve">وقتی کلید </w:t>
-      </w:r>
-      <w:r>
-        <w:rPr>
-          <w:rFonts w:cs="B Nazanin"/>
-          <w:sz w:val="24"/>
-          <w:szCs w:val="24"/>
-        </w:rPr>
-        <w:t>start</w:t>
-      </w:r>
-      <w:r>
-        <w:rPr>
-          <w:rFonts w:cs="B Nazanin" w:hint="cs"/>
-          <w:sz w:val="24"/>
-          <w:szCs w:val="24"/>
-          <w:rtl/>
-          <w:lang w:bidi="fa-IR"/>
-        </w:rPr>
-        <w:t xml:space="preserve"> را بفشارید، الگوریتم انتخاب شده با تنظیمات مشخصی که برای ارزیابی آن انتخاب کرده بودید اجرا می شود.گزینه های مختلف ارزیابی را امتحان کرده و تنظیمات آن را در بخش</w:t>
-      </w:r>
-      <w:r>
-        <w:rPr>
-          <w:rFonts w:hint="cs"/>
-          <w:sz w:val="24"/>
-          <w:szCs w:val="24"/>
-          <w:rtl/>
-          <w:lang w:bidi="fa-IR"/>
-        </w:rPr>
-        <w:t xml:space="preserve"> </w:t>
-      </w:r>
-      <w:r>
-        <w:t>More options</w:t>
-      </w:r>
-      <w:r>
-        <w:rPr>
-          <w:rFonts w:hint="cs"/>
-          <w:rtl/>
-        </w:rPr>
-        <w:t xml:space="preserve"> </w:t>
-      </w:r>
-      <w:r>
-        <w:rPr>
-          <w:rFonts w:cs="B Nazanin" w:hint="cs"/>
-          <w:sz w:val="24"/>
-          <w:szCs w:val="24"/>
-          <w:rtl/>
-        </w:rPr>
-        <w:t>اصلاح کنید.</w:t>
-      </w:r>
     </w:p>
     <w:p>
       <w:pPr>
@@ -29618,6 +30260,7 @@
           <w:rtl/>
           <w:lang w:bidi="fa-IR"/>
         </w:rPr>
+        <w:lastRenderedPageBreak/>
         <w:br w:type="page"/>
       </w:r>
     </w:p>

</xml_diff>

<commit_message>
updata .docx file with a new paragraph at 6/12/2021
</commit_message>
<xml_diff>
--- a/road map.docx
+++ b/road map.docx
@@ -29637,77 +29637,7 @@
           <w:rtl/>
           <w:lang w:bidi="fa-IR"/>
         </w:rPr>
-        <w:t>یک نتیجه پایه</w:t>
-      </w:r>
-      <w:r>
-        <w:rPr>
-          <w:rFonts w:cs="B Nazanin" w:hint="cs"/>
-          <w:sz w:val="24"/>
-          <w:szCs w:val="24"/>
-          <w:rtl/>
-          <w:lang w:bidi="fa-IR"/>
-        </w:rPr>
-        <w:t>،</w:t>
-      </w:r>
-      <w:r>
-        <w:rPr>
-          <w:rFonts w:cs="B Nazanin" w:hint="cs"/>
-          <w:sz w:val="24"/>
-          <w:szCs w:val="24"/>
-          <w:rtl/>
-          <w:lang w:bidi="fa-IR"/>
-        </w:rPr>
-        <w:t xml:space="preserve"> به شما یک نقطه مرجع می دهد تا</w:t>
-      </w:r>
-      <w:r>
-        <w:rPr>
-          <w:rFonts w:cs="B Nazanin" w:hint="cs"/>
-          <w:sz w:val="24"/>
-          <w:szCs w:val="24"/>
-          <w:rtl/>
-          <w:lang w:bidi="fa-IR"/>
-        </w:rPr>
-        <w:t xml:space="preserve"> متوجه شوید</w:t>
-      </w:r>
-      <w:r>
-        <w:rPr>
-          <w:rFonts w:cs="B Nazanin" w:hint="cs"/>
-          <w:sz w:val="24"/>
-          <w:szCs w:val="24"/>
-          <w:rtl/>
-          <w:lang w:bidi="fa-IR"/>
-        </w:rPr>
-        <w:t xml:space="preserve"> که نتایج یک الگوریتم</w:t>
-      </w:r>
-      <w:r>
-        <w:rPr>
-          <w:rFonts w:cs="B Nazanin" w:hint="cs"/>
-          <w:sz w:val="24"/>
-          <w:szCs w:val="24"/>
-          <w:rtl/>
-          <w:lang w:bidi="fa-IR"/>
-        </w:rPr>
-        <w:t xml:space="preserve"> خاص</w:t>
-      </w:r>
-      <w:r>
-        <w:rPr>
-          <w:rFonts w:cs="B Nazanin" w:hint="cs"/>
-          <w:sz w:val="24"/>
-          <w:szCs w:val="24"/>
-          <w:rtl/>
-          <w:lang w:bidi="fa-IR"/>
-        </w:rPr>
-        <w:t xml:space="preserve"> </w:t>
-      </w:r>
-      <w:r>
-        <w:rPr>
-          <w:rFonts w:cs="B Nazanin" w:hint="cs"/>
-          <w:sz w:val="24"/>
-          <w:szCs w:val="24"/>
-          <w:rtl/>
-          <w:lang w:bidi="fa-IR"/>
-        </w:rPr>
-        <w:t>به چه میزان خوب یا بد بوده است.</w:t>
+        <w:t>یک نتیجه پایه، به شما یک نقطه مرجع می دهد تا متوجه شوید که نتایج یک الگوریتم خاص به چه میزان خوب یا بد بوده است.</w:t>
       </w:r>
     </w:p>
     <w:p>
@@ -29757,7 +29687,7 @@
         <w:pStyle w:val="HTMLPreformatted"/>
         <w:bidi/>
         <w:rPr>
-          <w:rFonts w:cs="B Nazanin" w:hint="cs"/>
+          <w:rFonts w:cs="B Nazanin"/>
           <w:sz w:val="24"/>
           <w:szCs w:val="24"/>
           <w:rtl/>
@@ -30000,17 +29930,7 @@
           <w:rtl/>
           <w:lang w:bidi="fa-IR"/>
         </w:rPr>
-        <w:t xml:space="preserve"> کند.</w:t>
-      </w:r>
-      <w:r>
-        <w:rPr>
-          <w:rFonts w:cs="B Nazanin" w:hint="cs"/>
-          <w:sz w:val="24"/>
-          <w:szCs w:val="24"/>
-          <w:rtl/>
-          <w:lang w:bidi="fa-IR"/>
-        </w:rPr>
-        <w:t>اگر مجموعه داده تعداد کلاس های برابر داشته باشد ، مقدار دسته اول را پیش بینی می کند.</w:t>
+        <w:t xml:space="preserve"> کند.اگر مجموعه داده تعداد کلاس های برابر داشته باشد ، مقدار دسته اول را پیش بینی می کند.</w:t>
       </w:r>
       <w:r>
         <w:rPr>
@@ -30132,21 +30052,60 @@
         <w:bidi/>
         <w:spacing w:after="0" w:line="240" w:lineRule="auto"/>
         <w:rPr>
+          <w:rFonts w:ascii="Courier New" w:eastAsia="Times New Roman" w:hAnsi="Courier New" w:cs="Courier New"/>
+          <w:sz w:val="20"/>
+          <w:szCs w:val="20"/>
+          <w:rtl/>
+        </w:rPr>
+      </w:pPr>
+      <w:r>
+        <w:rPr>
+          <w:rFonts w:ascii="Courier New" w:eastAsia="Times New Roman" w:hAnsi="Courier New" w:cs="B Nazanin" w:hint="cs"/>
+          <w:sz w:val="24"/>
+          <w:szCs w:val="24"/>
+          <w:rtl/>
+          <w:lang w:bidi="fa-IR"/>
+        </w:rPr>
+        <w:t xml:space="preserve">برای مسائل </w:t>
+      </w:r>
+      <w:r>
+        <w:rPr>
+          <w:rFonts w:eastAsia="Times New Roman" w:cstheme="minorHAnsi"/>
+          <w:sz w:val="20"/>
+          <w:szCs w:val="20"/>
+          <w:lang w:bidi="fa-IR"/>
+        </w:rPr>
+        <w:t>Regression</w:t>
+      </w:r>
+      <w:r>
+        <w:rPr>
+          <w:rFonts w:eastAsia="Times New Roman" w:cstheme="minorHAnsi"/>
+          <w:sz w:val="20"/>
+          <w:szCs w:val="20"/>
+          <w:rtl/>
+          <w:lang w:bidi="fa-IR"/>
+        </w:rPr>
+        <w:t xml:space="preserve">، </w:t>
+      </w:r>
+      <w:r>
+        <w:rPr>
+          <w:rFonts w:ascii="Courier New" w:eastAsia="Times New Roman" w:hAnsi="Courier New" w:cs="B Nazanin" w:hint="cs"/>
+          <w:sz w:val="24"/>
+          <w:szCs w:val="24"/>
+          <w:rtl/>
+          <w:lang w:bidi="fa-IR"/>
+        </w:rPr>
+        <w:t>این الگوریتم همیشه مقدار خروجی متوسط را پیش بینی می کند.</w:t>
+      </w:r>
+      <w:r>
+        <w:rPr>
           <w:rFonts w:ascii="Courier New" w:eastAsia="Times New Roman" w:hAnsi="Courier New" w:cs="Courier New" w:hint="cs"/>
           <w:sz w:val="20"/>
           <w:szCs w:val="20"/>
           <w:rtl/>
-        </w:rPr>
-      </w:pPr>
-      <w:r>
-        <w:rPr>
-          <w:rFonts w:ascii="Courier New" w:eastAsia="Times New Roman" w:hAnsi="Courier New" w:cs="B Nazanin" w:hint="cs"/>
-          <w:sz w:val="24"/>
-          <w:szCs w:val="24"/>
-          <w:rtl/>
-          <w:lang w:bidi="fa-IR"/>
-        </w:rPr>
-        <w:t xml:space="preserve">برای مسائل </w:t>
+          <w:lang w:bidi="fa-IR"/>
+        </w:rPr>
+        <w:t>الگوریتم</w:t>
       </w:r>
       <w:r>
         <w:rPr>
@@ -30155,7 +30114,7 @@
           <w:szCs w:val="20"/>
           <w:lang w:bidi="fa-IR"/>
         </w:rPr>
-        <w:t>Regression</w:t>
+        <w:t xml:space="preserve">ZeroR </w:t>
       </w:r>
       <w:r>
         <w:rPr>
@@ -30165,42 +30124,165 @@
           <w:rtl/>
           <w:lang w:bidi="fa-IR"/>
         </w:rPr>
-        <w:t xml:space="preserve">، </w:t>
-      </w:r>
-      <w:r>
-        <w:rPr>
-          <w:rFonts w:ascii="Courier New" w:eastAsia="Times New Roman" w:hAnsi="Courier New" w:cs="B Nazanin" w:hint="cs"/>
-          <w:sz w:val="24"/>
-          <w:szCs w:val="24"/>
-          <w:rtl/>
-          <w:lang w:bidi="fa-IR"/>
-        </w:rPr>
-        <w:t>این الگوریتم همیشه مقدار خروجی متوسط را پیش بینی می کند.</w:t>
-      </w:r>
-      <w:r>
-        <w:rPr>
-          <w:rFonts w:ascii="Courier New" w:eastAsia="Times New Roman" w:hAnsi="Courier New" w:cs="Courier New" w:hint="cs"/>
-          <w:sz w:val="20"/>
-          <w:szCs w:val="20"/>
-          <w:rtl/>
-          <w:lang w:bidi="fa-IR"/>
-        </w:rPr>
-        <w:t>الگوریتم</w:t>
+        <w:t xml:space="preserve"> </w:t>
+      </w:r>
+      <w:r>
+        <w:rPr>
+          <w:rFonts w:ascii="Courier New" w:eastAsia="Times New Roman" w:hAnsi="Courier New" w:cs="B Nazanin" w:hint="cs"/>
+          <w:sz w:val="24"/>
+          <w:szCs w:val="24"/>
+          <w:rtl/>
+          <w:lang w:bidi="fa-IR"/>
+        </w:rPr>
+        <w:t xml:space="preserve">را روی تعداد زیادی از دیتاست ها امتحان کنید.پس این الگوریتم، الگوریتمی است که باید همیشه قبل از بقیه برای به دست آوردن یک نقطه ی مبنا </w:t>
+      </w:r>
+      <w:r>
+        <w:rPr>
+          <w:rFonts w:ascii="Courier New" w:eastAsia="Times New Roman" w:hAnsi="Courier New" w:cs="B Nazanin" w:hint="cs"/>
+          <w:sz w:val="24"/>
+          <w:szCs w:val="24"/>
+          <w:rtl/>
+          <w:lang w:bidi="fa-IR"/>
+        </w:rPr>
+        <w:t>اجرا کنید.</w:t>
+      </w:r>
+    </w:p>
+    <w:p>
+      <w:pPr>
+        <w:bidi/>
+        <w:rPr>
+          <w:rFonts w:eastAsia="Times New Roman" w:cstheme="minorHAnsi" w:hint="cs"/>
+          <w:sz w:val="24"/>
+          <w:szCs w:val="24"/>
+          <w:rtl/>
+          <w:lang w:bidi="fa-IR"/>
+        </w:rPr>
+      </w:pPr>
+      <w:r>
+        <w:rPr>
+          <w:rFonts w:ascii="Courier New" w:eastAsia="Times New Roman" w:hAnsi="Courier New" w:cs="B Nazanin" w:hint="cs"/>
+          <w:sz w:val="24"/>
+          <w:szCs w:val="24"/>
+          <w:rtl/>
+          <w:lang w:bidi="fa-IR"/>
+        </w:rPr>
+        <w:t xml:space="preserve">9- تور الگوریتم های مربوط به </w:t>
       </w:r>
       <w:r>
         <w:rPr>
           <w:rFonts w:eastAsia="Times New Roman" w:cstheme="minorHAnsi"/>
-          <w:sz w:val="20"/>
-          <w:szCs w:val="20"/>
-          <w:lang w:bidi="fa-IR"/>
-        </w:rPr>
-        <w:t xml:space="preserve">ZeroR </w:t>
+          <w:sz w:val="24"/>
+          <w:szCs w:val="24"/>
+          <w:lang w:bidi="fa-IR"/>
+        </w:rPr>
+        <w:t>classifi</w:t>
       </w:r>
       <w:r>
         <w:rPr>
           <w:rFonts w:eastAsia="Times New Roman" w:cstheme="minorHAnsi"/>
-          <w:sz w:val="20"/>
-          <w:szCs w:val="20"/>
+          <w:sz w:val="24"/>
+          <w:szCs w:val="24"/>
+          <w:lang w:bidi="fa-IR"/>
+        </w:rPr>
+        <w:t>cation</w:t>
+      </w:r>
+    </w:p>
+    <w:p>
+      <w:pPr>
+        <w:bidi/>
+        <w:rPr>
+          <w:rFonts w:ascii="Courier New" w:eastAsia="Times New Roman" w:hAnsi="Courier New" w:cs="B Nazanin"/>
+          <w:sz w:val="24"/>
+          <w:szCs w:val="24"/>
+          <w:rtl/>
+          <w:lang w:bidi="fa-IR"/>
+        </w:rPr>
+      </w:pPr>
+      <w:r>
+        <w:rPr>
+          <w:rFonts w:ascii="Courier New" w:eastAsia="Times New Roman" w:hAnsi="Courier New" w:cs="B Nazanin" w:hint="cs"/>
+          <w:sz w:val="24"/>
+          <w:szCs w:val="24"/>
+          <w:rtl/>
+          <w:lang w:bidi="fa-IR"/>
+        </w:rPr>
+        <w:t xml:space="preserve">نرم افزار </w:t>
+      </w:r>
+      <w:r>
+        <w:rPr>
+          <w:rFonts w:eastAsia="Times New Roman" w:cstheme="minorHAnsi"/>
+          <w:sz w:val="24"/>
+          <w:szCs w:val="24"/>
+          <w:lang w:bidi="fa-IR"/>
+        </w:rPr>
+        <w:t>weka</w:t>
+      </w:r>
+      <w:r>
+        <w:rPr>
+          <w:rFonts w:ascii="Courier New" w:eastAsia="Times New Roman" w:hAnsi="Courier New" w:cs="B Nazanin" w:hint="cs"/>
+          <w:sz w:val="24"/>
+          <w:szCs w:val="24"/>
+          <w:rtl/>
+          <w:lang w:bidi="fa-IR"/>
+        </w:rPr>
+        <w:t xml:space="preserve"> تعداد بسیار زیادی از این الگوریتم ها را در اختیار شما قرار می دهد.</w:t>
+      </w:r>
+    </w:p>
+    <w:p>
+      <w:pPr>
+        <w:bidi/>
+        <w:rPr>
+          <w:rFonts w:ascii="Courier New" w:eastAsia="Times New Roman" w:hAnsi="Courier New" w:cs="B Nazanin"/>
+          <w:sz w:val="24"/>
+          <w:szCs w:val="24"/>
+          <w:rtl/>
+          <w:lang w:bidi="fa-IR"/>
+        </w:rPr>
+      </w:pPr>
+      <w:r>
+        <w:rPr>
+          <w:rFonts w:ascii="Courier New" w:eastAsia="Times New Roman" w:hAnsi="Courier New" w:cs="B Nazanin" w:hint="cs"/>
+          <w:sz w:val="24"/>
+          <w:szCs w:val="24"/>
+          <w:rtl/>
+          <w:lang w:bidi="fa-IR"/>
+        </w:rPr>
+        <w:lastRenderedPageBreak/>
+        <w:t xml:space="preserve">+ پس از بازکردن دیتاست خود و ورود به سربرگ </w:t>
+      </w:r>
+      <w:r>
+        <w:rPr>
+          <w:rFonts w:eastAsia="Times New Roman" w:cstheme="minorHAnsi"/>
+          <w:sz w:val="24"/>
+          <w:szCs w:val="24"/>
+          <w:lang w:bidi="fa-IR"/>
+        </w:rPr>
+        <w:t>classify</w:t>
+      </w:r>
+      <w:r>
+        <w:rPr>
+          <w:rFonts w:ascii="Courier New" w:eastAsia="Times New Roman" w:hAnsi="Courier New" w:cs="B Nazanin" w:hint="cs"/>
+          <w:sz w:val="24"/>
+          <w:szCs w:val="24"/>
+          <w:rtl/>
+          <w:lang w:bidi="fa-IR"/>
+        </w:rPr>
+        <w:t xml:space="preserve">، از بخش </w:t>
+      </w:r>
+      <w:r>
+        <w:rPr>
+          <w:rFonts w:eastAsia="Times New Roman" w:cstheme="minorHAnsi"/>
+          <w:sz w:val="24"/>
+          <w:szCs w:val="24"/>
+          <w:lang w:bidi="fa-IR"/>
+        </w:rPr>
+        <w:t>choose</w:t>
+      </w:r>
+      <w:r>
+        <w:rPr>
+          <w:rFonts w:eastAsia="Times New Roman" w:cstheme="minorHAnsi"/>
+          <w:sz w:val="24"/>
+          <w:szCs w:val="24"/>
           <w:rtl/>
           <w:lang w:bidi="fa-IR"/>
         </w:rPr>
@@ -30214,17 +30296,160 @@
           <w:rtl/>
           <w:lang w:bidi="fa-IR"/>
         </w:rPr>
-        <w:t xml:space="preserve">را روی تعداد زیادی از دیتاست ها امتحان کنید.پس این الگوریتم، الگوریتمی است که باید همیشه قبل از بقیه برای به دست آوردن یک نقطه ی مبنا </w:t>
-      </w:r>
-      <w:r>
-        <w:rPr>
-          <w:rFonts w:ascii="Courier New" w:eastAsia="Times New Roman" w:hAnsi="Courier New" w:cs="B Nazanin" w:hint="cs"/>
-          <w:sz w:val="24"/>
-          <w:szCs w:val="24"/>
-          <w:rtl/>
-          <w:lang w:bidi="fa-IR"/>
-        </w:rPr>
-        <w:t>اجرا کنید.</w:t>
+        <w:t>می توانید پنج الگوریتم برتر زیر را برای کلاس بندی داده های خود استفاده کنید:</w:t>
+      </w:r>
+    </w:p>
+    <w:p>
+      <w:pPr>
+        <w:numPr>
+          <w:ilvl w:val="0"/>
+          <w:numId w:val="9"/>
+        </w:numPr>
+        <w:spacing w:before="100" w:beforeAutospacing="1" w:after="100" w:afterAutospacing="1" w:line="240" w:lineRule="auto"/>
+        <w:rPr>
+          <w:rFonts w:eastAsia="Times New Roman" w:cstheme="minorHAnsi"/>
+          <w:sz w:val="24"/>
+          <w:szCs w:val="24"/>
+        </w:rPr>
+      </w:pPr>
+      <w:r>
+        <w:rPr>
+          <w:rFonts w:eastAsia="Times New Roman" w:cstheme="minorHAnsi"/>
+          <w:sz w:val="24"/>
+          <w:szCs w:val="24"/>
+        </w:rPr>
+        <w:t>Logistic Regression (functions.Logistic).</w:t>
+      </w:r>
+    </w:p>
+    <w:p>
+      <w:pPr>
+        <w:numPr>
+          <w:ilvl w:val="0"/>
+          <w:numId w:val="9"/>
+        </w:numPr>
+        <w:spacing w:before="100" w:beforeAutospacing="1" w:after="100" w:afterAutospacing="1" w:line="240" w:lineRule="auto"/>
+        <w:rPr>
+          <w:rFonts w:eastAsia="Times New Roman" w:cstheme="minorHAnsi"/>
+          <w:sz w:val="24"/>
+          <w:szCs w:val="24"/>
+        </w:rPr>
+      </w:pPr>
+      <w:r>
+        <w:rPr>
+          <w:rFonts w:eastAsia="Times New Roman" w:cstheme="minorHAnsi"/>
+          <w:sz w:val="24"/>
+          <w:szCs w:val="24"/>
+        </w:rPr>
+        <w:t>Naive Bayes (bayes.NaiveBayes).</w:t>
+      </w:r>
+    </w:p>
+    <w:p>
+      <w:pPr>
+        <w:numPr>
+          <w:ilvl w:val="0"/>
+          <w:numId w:val="9"/>
+        </w:numPr>
+        <w:spacing w:before="100" w:beforeAutospacing="1" w:after="100" w:afterAutospacing="1" w:line="240" w:lineRule="auto"/>
+        <w:rPr>
+          <w:rFonts w:eastAsia="Times New Roman" w:cstheme="minorHAnsi"/>
+          <w:sz w:val="24"/>
+          <w:szCs w:val="24"/>
+        </w:rPr>
+      </w:pPr>
+      <w:r>
+        <w:rPr>
+          <w:rFonts w:eastAsia="Times New Roman" w:cstheme="minorHAnsi"/>
+          <w:sz w:val="24"/>
+          <w:szCs w:val="24"/>
+        </w:rPr>
+        <w:t>k-Nearest Neighbors (lazy.IBk).</w:t>
+      </w:r>
+    </w:p>
+    <w:p>
+      <w:pPr>
+        <w:numPr>
+          <w:ilvl w:val="0"/>
+          <w:numId w:val="9"/>
+        </w:numPr>
+        <w:spacing w:before="100" w:beforeAutospacing="1" w:after="100" w:afterAutospacing="1" w:line="240" w:lineRule="auto"/>
+        <w:rPr>
+          <w:rFonts w:eastAsia="Times New Roman" w:cstheme="minorHAnsi"/>
+          <w:sz w:val="24"/>
+          <w:szCs w:val="24"/>
+        </w:rPr>
+      </w:pPr>
+      <w:r>
+        <w:rPr>
+          <w:rFonts w:eastAsia="Times New Roman" w:cstheme="minorHAnsi"/>
+          <w:sz w:val="24"/>
+          <w:szCs w:val="24"/>
+        </w:rPr>
+        <w:t>Classification and Regression Trees (trees.REPTree).</w:t>
+      </w:r>
+    </w:p>
+    <w:p>
+      <w:pPr>
+        <w:numPr>
+          <w:ilvl w:val="0"/>
+          <w:numId w:val="9"/>
+        </w:numPr>
+        <w:spacing w:before="100" w:beforeAutospacing="1" w:after="100" w:afterAutospacing="1" w:line="240" w:lineRule="auto"/>
+        <w:rPr>
+          <w:rFonts w:eastAsia="Times New Roman" w:cstheme="minorHAnsi"/>
+          <w:sz w:val="24"/>
+          <w:szCs w:val="24"/>
+        </w:rPr>
+      </w:pPr>
+      <w:r>
+        <w:rPr>
+          <w:rFonts w:eastAsia="Times New Roman" w:cstheme="minorHAnsi"/>
+          <w:sz w:val="24"/>
+          <w:szCs w:val="24"/>
+        </w:rPr>
+        <w:t>Support Vector Machines (functions.SMO).</w:t>
+      </w:r>
+    </w:p>
+    <w:p>
+      <w:pPr>
+        <w:bidi/>
+        <w:spacing w:before="100" w:beforeAutospacing="1" w:after="100" w:afterAutospacing="1" w:line="240" w:lineRule="auto"/>
+        <w:rPr>
+          <w:rFonts w:eastAsia="Times New Roman" w:cstheme="minorHAnsi" w:hint="cs"/>
+          <w:sz w:val="24"/>
+          <w:szCs w:val="24"/>
+          <w:rtl/>
+          <w:lang w:bidi="fa-IR"/>
+        </w:rPr>
+      </w:pPr>
+      <w:r>
+        <w:rPr>
+          <w:rFonts w:ascii="Courier New" w:eastAsia="Times New Roman" w:hAnsi="Courier New" w:cs="B Nazanin" w:hint="cs"/>
+          <w:sz w:val="24"/>
+          <w:szCs w:val="24"/>
+          <w:rtl/>
+          <w:lang w:bidi="fa-IR"/>
+        </w:rPr>
+        <w:t>با هر کدام از الگوریتم های بالا کار و تمرین کنید.</w:t>
+      </w:r>
+      <w:r>
+        <w:rPr>
+          <w:rFonts w:ascii="Courier New" w:eastAsia="Times New Roman" w:hAnsi="Courier New" w:cs="B Nazanin" w:hint="cs"/>
+          <w:sz w:val="24"/>
+          <w:szCs w:val="24"/>
+          <w:rtl/>
+          <w:lang w:bidi="fa-IR"/>
+        </w:rPr>
+        <w:t xml:space="preserve"> </w:t>
+      </w:r>
+      <w:r>
+        <w:rPr>
+          <w:rFonts w:ascii="Courier New" w:eastAsia="Times New Roman" w:hAnsi="Courier New" w:cs="B Nazanin" w:hint="cs"/>
+          <w:sz w:val="24"/>
+          <w:szCs w:val="24"/>
+          <w:rtl/>
+          <w:lang w:bidi="fa-IR"/>
+        </w:rPr>
+        <w:t>از آن ها در دیتاست هایی که قرار است داده ها را در دو کلاس یا بیشتر طبقه بندی کنند، استفاده کنید.</w:t>
       </w:r>
     </w:p>
     <w:p>
@@ -30260,7 +30485,6 @@
           <w:rtl/>
           <w:lang w:bidi="fa-IR"/>
         </w:rPr>
-        <w:lastRenderedPageBreak/>
         <w:br w:type="page"/>
       </w:r>
     </w:p>
@@ -31181,6 +31405,155 @@
       </w:pPr>
       <w:rPr>
         <w:rFonts w:ascii="Wingdings" w:hAnsi="Wingdings" w:hint="default"/>
+      </w:rPr>
+    </w:lvl>
+  </w:abstractNum>
+  <w:abstractNum w:abstractNumId="8" w15:restartNumberingAfterBreak="0">
+    <w:nsid w:val="6C572354"/>
+    <w:multiLevelType w:val="multilevel"/>
+    <w:tmpl w:val="2E92FB00"/>
+    <w:lvl w:ilvl="0">
+      <w:start w:val="1"/>
+      <w:numFmt w:val="bullet"/>
+      <w:lvlText w:val=""/>
+      <w:lvlJc w:val="left"/>
+      <w:pPr>
+        <w:tabs>
+          <w:tab w:val="num" w:pos="720"/>
+        </w:tabs>
+        <w:ind w:left="720" w:hanging="360"/>
+      </w:pPr>
+      <w:rPr>
+        <w:rFonts w:ascii="Symbol" w:hAnsi="Symbol" w:hint="default"/>
+        <w:sz w:val="20"/>
+      </w:rPr>
+    </w:lvl>
+    <w:lvl w:ilvl="1" w:tentative="1">
+      <w:start w:val="1"/>
+      <w:numFmt w:val="bullet"/>
+      <w:lvlText w:val="o"/>
+      <w:lvlJc w:val="left"/>
+      <w:pPr>
+        <w:tabs>
+          <w:tab w:val="num" w:pos="1440"/>
+        </w:tabs>
+        <w:ind w:left="1440" w:hanging="360"/>
+      </w:pPr>
+      <w:rPr>
+        <w:rFonts w:ascii="Courier New" w:hAnsi="Courier New" w:hint="default"/>
+        <w:sz w:val="20"/>
+      </w:rPr>
+    </w:lvl>
+    <w:lvl w:ilvl="2" w:tentative="1">
+      <w:start w:val="1"/>
+      <w:numFmt w:val="bullet"/>
+      <w:lvlText w:val=""/>
+      <w:lvlJc w:val="left"/>
+      <w:pPr>
+        <w:tabs>
+          <w:tab w:val="num" w:pos="2160"/>
+        </w:tabs>
+        <w:ind w:left="2160" w:hanging="360"/>
+      </w:pPr>
+      <w:rPr>
+        <w:rFonts w:ascii="Wingdings" w:hAnsi="Wingdings" w:hint="default"/>
+        <w:sz w:val="20"/>
+      </w:rPr>
+    </w:lvl>
+    <w:lvl w:ilvl="3" w:tentative="1">
+      <w:start w:val="1"/>
+      <w:numFmt w:val="bullet"/>
+      <w:lvlText w:val=""/>
+      <w:lvlJc w:val="left"/>
+      <w:pPr>
+        <w:tabs>
+          <w:tab w:val="num" w:pos="2880"/>
+        </w:tabs>
+        <w:ind w:left="2880" w:hanging="360"/>
+      </w:pPr>
+      <w:rPr>
+        <w:rFonts w:ascii="Wingdings" w:hAnsi="Wingdings" w:hint="default"/>
+        <w:sz w:val="20"/>
+      </w:rPr>
+    </w:lvl>
+    <w:lvl w:ilvl="4" w:tentative="1">
+      <w:start w:val="1"/>
+      <w:numFmt w:val="bullet"/>
+      <w:lvlText w:val=""/>
+      <w:lvlJc w:val="left"/>
+      <w:pPr>
+        <w:tabs>
+          <w:tab w:val="num" w:pos="3600"/>
+        </w:tabs>
+        <w:ind w:left="3600" w:hanging="360"/>
+      </w:pPr>
+      <w:rPr>
+        <w:rFonts w:ascii="Wingdings" w:hAnsi="Wingdings" w:hint="default"/>
+        <w:sz w:val="20"/>
+      </w:rPr>
+    </w:lvl>
+    <w:lvl w:ilvl="5" w:tentative="1">
+      <w:start w:val="1"/>
+      <w:numFmt w:val="bullet"/>
+      <w:lvlText w:val=""/>
+      <w:lvlJc w:val="left"/>
+      <w:pPr>
+        <w:tabs>
+          <w:tab w:val="num" w:pos="4320"/>
+        </w:tabs>
+        <w:ind w:left="4320" w:hanging="360"/>
+      </w:pPr>
+      <w:rPr>
+        <w:rFonts w:ascii="Wingdings" w:hAnsi="Wingdings" w:hint="default"/>
+        <w:sz w:val="20"/>
+      </w:rPr>
+    </w:lvl>
+    <w:lvl w:ilvl="6" w:tentative="1">
+      <w:start w:val="1"/>
+      <w:numFmt w:val="bullet"/>
+      <w:lvlText w:val=""/>
+      <w:lvlJc w:val="left"/>
+      <w:pPr>
+        <w:tabs>
+          <w:tab w:val="num" w:pos="5040"/>
+        </w:tabs>
+        <w:ind w:left="5040" w:hanging="360"/>
+      </w:pPr>
+      <w:rPr>
+        <w:rFonts w:ascii="Wingdings" w:hAnsi="Wingdings" w:hint="default"/>
+        <w:sz w:val="20"/>
+      </w:rPr>
+    </w:lvl>
+    <w:lvl w:ilvl="7" w:tentative="1">
+      <w:start w:val="1"/>
+      <w:numFmt w:val="bullet"/>
+      <w:lvlText w:val=""/>
+      <w:lvlJc w:val="left"/>
+      <w:pPr>
+        <w:tabs>
+          <w:tab w:val="num" w:pos="5760"/>
+        </w:tabs>
+        <w:ind w:left="5760" w:hanging="360"/>
+      </w:pPr>
+      <w:rPr>
+        <w:rFonts w:ascii="Wingdings" w:hAnsi="Wingdings" w:hint="default"/>
+        <w:sz w:val="20"/>
+      </w:rPr>
+    </w:lvl>
+    <w:lvl w:ilvl="8" w:tentative="1">
+      <w:start w:val="1"/>
+      <w:numFmt w:val="bullet"/>
+      <w:lvlText w:val=""/>
+      <w:lvlJc w:val="left"/>
+      <w:pPr>
+        <w:tabs>
+          <w:tab w:val="num" w:pos="6480"/>
+        </w:tabs>
+        <w:ind w:left="6480" w:hanging="360"/>
+      </w:pPr>
+      <w:rPr>
+        <w:rFonts w:ascii="Wingdings" w:hAnsi="Wingdings" w:hint="default"/>
+        <w:sz w:val="20"/>
       </w:rPr>
     </w:lvl>
   </w:abstractNum>
@@ -31207,6 +31580,9 @@
   </w:num>
   <w:num w:numId="8">
     <w:abstractNumId w:val="2"/>
+  </w:num>
+  <w:num w:numId="9">
+    <w:abstractNumId w:val="8"/>
   </w:num>
 </w:numbering>
 </file>

</xml_diff>

<commit_message>
updata with new paragraph at 6/13/2021
</commit_message>
<xml_diff>
--- a/road map.docx
+++ b/road map.docx
@@ -30151,7 +30151,7 @@
       <w:pPr>
         <w:bidi/>
         <w:rPr>
-          <w:rFonts w:eastAsia="Times New Roman" w:cstheme="minorHAnsi" w:hint="cs"/>
+          <w:rFonts w:eastAsia="Times New Roman" w:cstheme="minorHAnsi"/>
           <w:sz w:val="24"/>
           <w:szCs w:val="24"/>
           <w:rtl/>
@@ -30414,49 +30414,491 @@
         <w:bidi/>
         <w:spacing w:before="100" w:beforeAutospacing="1" w:after="100" w:afterAutospacing="1" w:line="240" w:lineRule="auto"/>
         <w:rPr>
+          <w:rFonts w:eastAsia="Times New Roman" w:cstheme="minorHAnsi"/>
+          <w:sz w:val="24"/>
+          <w:szCs w:val="24"/>
+          <w:rtl/>
+          <w:lang w:bidi="fa-IR"/>
+        </w:rPr>
+      </w:pPr>
+      <w:r>
+        <w:rPr>
+          <w:rFonts w:ascii="Courier New" w:eastAsia="Times New Roman" w:hAnsi="Courier New" w:cs="B Nazanin" w:hint="cs"/>
+          <w:sz w:val="24"/>
+          <w:szCs w:val="24"/>
+          <w:rtl/>
+          <w:lang w:bidi="fa-IR"/>
+        </w:rPr>
+        <w:t>با هر کدام از الگوریتم های بالا کار و تمرین کنید.</w:t>
+      </w:r>
+      <w:r>
+        <w:rPr>
+          <w:rFonts w:ascii="Courier New" w:eastAsia="Times New Roman" w:hAnsi="Courier New" w:cs="B Nazanin" w:hint="cs"/>
+          <w:sz w:val="24"/>
+          <w:szCs w:val="24"/>
+          <w:rtl/>
+          <w:lang w:bidi="fa-IR"/>
+        </w:rPr>
+        <w:t xml:space="preserve"> </w:t>
+      </w:r>
+      <w:r>
+        <w:rPr>
+          <w:rFonts w:ascii="Courier New" w:eastAsia="Times New Roman" w:hAnsi="Courier New" w:cs="B Nazanin" w:hint="cs"/>
+          <w:sz w:val="24"/>
+          <w:szCs w:val="24"/>
+          <w:rtl/>
+          <w:lang w:bidi="fa-IR"/>
+        </w:rPr>
+        <w:t>از آن ها در دیتاست هایی که قرار است داده ها را در دو کلاس یا بیشتر طبقه بندی کنند، استفاده کنید.</w:t>
+      </w:r>
+    </w:p>
+    <w:p>
+      <w:pPr>
+        <w:bidi/>
+        <w:rPr>
+          <w:rFonts w:eastAsia="Times New Roman" w:cstheme="minorHAnsi"/>
+          <w:sz w:val="24"/>
+          <w:szCs w:val="24"/>
+          <w:rtl/>
+          <w:lang w:bidi="fa-IR"/>
+        </w:rPr>
+      </w:pPr>
+      <w:r>
+        <w:rPr>
+          <w:rFonts w:eastAsia="Times New Roman" w:cstheme="minorHAnsi"/>
+          <w:sz w:val="24"/>
+          <w:szCs w:val="24"/>
+          <w:rtl/>
+          <w:lang w:bidi="fa-IR"/>
+        </w:rPr>
+        <w:t>10-</w:t>
+      </w:r>
+      <w:r>
+        <w:rPr>
+          <w:rFonts w:ascii="Courier New" w:eastAsia="Times New Roman" w:hAnsi="Courier New" w:cs="B Nazanin" w:hint="cs"/>
+          <w:sz w:val="24"/>
+          <w:szCs w:val="24"/>
+          <w:rtl/>
+          <w:lang w:bidi="fa-IR"/>
+        </w:rPr>
+        <w:t xml:space="preserve"> تور الگوریتم های</w:t>
+      </w:r>
+      <w:r>
+        <w:rPr>
+          <w:rFonts w:ascii="Courier New" w:eastAsia="Times New Roman" w:hAnsi="Courier New" w:cs="B Nazanin" w:hint="cs"/>
+          <w:sz w:val="24"/>
+          <w:szCs w:val="24"/>
+          <w:rtl/>
+          <w:lang w:bidi="fa-IR"/>
+        </w:rPr>
+        <w:t xml:space="preserve"> مربوط به</w:t>
+      </w:r>
+      <w:r>
+        <w:rPr>
+          <w:rFonts w:ascii="Courier New" w:eastAsia="Times New Roman" w:hAnsi="Courier New" w:cs="B Nazanin" w:hint="cs"/>
+          <w:sz w:val="24"/>
+          <w:szCs w:val="24"/>
+          <w:rtl/>
+          <w:lang w:bidi="fa-IR"/>
+        </w:rPr>
+        <w:t xml:space="preserve"> </w:t>
+      </w:r>
+      <w:r>
+        <w:rPr>
+          <w:rFonts w:eastAsia="Times New Roman" w:cstheme="minorHAnsi"/>
+          <w:sz w:val="24"/>
+          <w:szCs w:val="24"/>
+          <w:lang w:bidi="fa-IR"/>
+        </w:rPr>
+        <w:t>Regression</w:t>
+      </w:r>
+      <w:r>
+        <w:rPr>
           <w:rFonts w:eastAsia="Times New Roman" w:cstheme="minorHAnsi" w:hint="cs"/>
           <w:sz w:val="24"/>
           <w:szCs w:val="24"/>
           <w:rtl/>
           <w:lang w:bidi="fa-IR"/>
         </w:rPr>
-      </w:pPr>
-      <w:r>
-        <w:rPr>
-          <w:rFonts w:ascii="Courier New" w:eastAsia="Times New Roman" w:hAnsi="Courier New" w:cs="B Nazanin" w:hint="cs"/>
-          <w:sz w:val="24"/>
-          <w:szCs w:val="24"/>
-          <w:rtl/>
-          <w:lang w:bidi="fa-IR"/>
-        </w:rPr>
-        <w:t>با هر کدام از الگوریتم های بالا کار و تمرین کنید.</w:t>
-      </w:r>
-      <w:r>
-        <w:rPr>
-          <w:rFonts w:ascii="Courier New" w:eastAsia="Times New Roman" w:hAnsi="Courier New" w:cs="B Nazanin" w:hint="cs"/>
-          <w:sz w:val="24"/>
-          <w:szCs w:val="24"/>
-          <w:rtl/>
-          <w:lang w:bidi="fa-IR"/>
-        </w:rPr>
         <w:t xml:space="preserve"> </w:t>
       </w:r>
-      <w:r>
-        <w:rPr>
-          <w:rFonts w:ascii="Courier New" w:eastAsia="Times New Roman" w:hAnsi="Courier New" w:cs="B Nazanin" w:hint="cs"/>
-          <w:sz w:val="24"/>
-          <w:szCs w:val="24"/>
-          <w:rtl/>
-          <w:lang w:bidi="fa-IR"/>
-        </w:rPr>
-        <w:t>از آن ها در دیتاست هایی که قرار است داده ها را در دو کلاس یا بیشتر طبقه بندی کنند، استفاده کنید.</w:t>
-      </w:r>
-    </w:p>
-    <w:p>
-      <w:pPr>
-        <w:bidi/>
-        <w:rPr>
-          <w:rFonts w:cs="Arial" w:hint="cs"/>
+    </w:p>
+    <w:p>
+      <w:pPr>
+        <w:bidi/>
+        <w:rPr>
+          <w:rFonts w:eastAsia="Times New Roman" w:cs="B Nazanin"/>
+          <w:sz w:val="24"/>
+          <w:szCs w:val="24"/>
+          <w:rtl/>
+          <w:lang w:bidi="fa-IR"/>
+        </w:rPr>
+      </w:pPr>
+      <w:r>
+        <w:rPr>
+          <w:rFonts w:eastAsia="Times New Roman" w:cs="B Nazanin" w:hint="cs"/>
+          <w:sz w:val="24"/>
+          <w:szCs w:val="24"/>
+          <w:rtl/>
+          <w:lang w:bidi="fa-IR"/>
+        </w:rPr>
+        <w:t>الگوریتم ه</w:t>
+      </w:r>
+      <w:r>
+        <w:rPr>
+          <w:rFonts w:eastAsia="Times New Roman" w:cs="B Nazanin" w:hint="cs"/>
+          <w:sz w:val="24"/>
+          <w:szCs w:val="24"/>
+          <w:rtl/>
+          <w:lang w:bidi="fa-IR"/>
+        </w:rPr>
+        <w:t xml:space="preserve">ای کلاس بندی تخصص </w:t>
+      </w:r>
+      <w:r>
+        <w:rPr>
+          <w:rFonts w:eastAsia="Times New Roman" w:cs="B Nazanin"/>
+          <w:sz w:val="24"/>
+          <w:szCs w:val="24"/>
+          <w:lang w:bidi="fa-IR"/>
+        </w:rPr>
+        <w:t>weka</w:t>
+      </w:r>
+      <w:r>
+        <w:rPr>
+          <w:rFonts w:eastAsia="Times New Roman" w:cs="B Nazanin" w:hint="cs"/>
+          <w:sz w:val="24"/>
+          <w:szCs w:val="24"/>
+          <w:rtl/>
+          <w:lang w:bidi="fa-IR"/>
+        </w:rPr>
+        <w:t xml:space="preserve"> است اما می توان از بسیاری از آن ها </w:t>
+      </w:r>
+      <w:r>
+        <w:rPr>
+          <w:rFonts w:eastAsia="Times New Roman" w:cs="B Nazanin" w:hint="cs"/>
+          <w:sz w:val="24"/>
+          <w:szCs w:val="24"/>
+          <w:rtl/>
+          <w:lang w:bidi="fa-IR"/>
+        </w:rPr>
+        <w:t>برای</w:t>
+      </w:r>
+      <w:r>
+        <w:rPr>
+          <w:rFonts w:eastAsia="Times New Roman" w:cs="B Nazanin" w:hint="cs"/>
+          <w:sz w:val="24"/>
+          <w:szCs w:val="24"/>
+          <w:rtl/>
+          <w:lang w:bidi="fa-IR"/>
+        </w:rPr>
+        <w:t xml:space="preserve"> </w:t>
+      </w:r>
+      <w:r>
+        <w:rPr>
+          <w:rFonts w:eastAsia="Times New Roman" w:cs="B Nazanin"/>
+          <w:sz w:val="24"/>
+          <w:szCs w:val="24"/>
+          <w:lang w:bidi="fa-IR"/>
+        </w:rPr>
+        <w:t>Regression</w:t>
+      </w:r>
+      <w:r>
+        <w:rPr>
+          <w:rFonts w:eastAsia="Times New Roman" w:cs="B Nazanin" w:hint="cs"/>
+          <w:sz w:val="24"/>
+          <w:szCs w:val="24"/>
+          <w:rtl/>
+          <w:lang w:bidi="fa-IR"/>
+        </w:rPr>
+        <w:t xml:space="preserve"> هم استفاده کرد.</w:t>
+      </w:r>
+      <w:r>
+        <w:rPr>
+          <w:rFonts w:eastAsia="Times New Roman" w:cs="B Nazanin" w:hint="cs"/>
+          <w:sz w:val="24"/>
+          <w:szCs w:val="24"/>
+          <w:rtl/>
+          <w:lang w:bidi="fa-IR"/>
+        </w:rPr>
+        <w:t xml:space="preserve">رگرسیون، پیش بینی مقادیر واقعی خروجی مثل قیمت به دلار است و با کلاس بندی که مثلا </w:t>
+      </w:r>
+      <w:r>
+        <w:rPr>
+          <w:rFonts w:eastAsia="Times New Roman" w:cs="B Nazanin" w:hint="cs"/>
+          <w:sz w:val="24"/>
+          <w:szCs w:val="24"/>
+          <w:rtl/>
+          <w:lang w:bidi="fa-IR"/>
+        </w:rPr>
+        <w:t>پیش بینی گروه یک</w:t>
+      </w:r>
+      <w:r>
+        <w:rPr>
+          <w:rFonts w:eastAsia="Times New Roman" w:cs="B Nazanin" w:hint="cs"/>
+          <w:sz w:val="24"/>
+          <w:szCs w:val="24"/>
+          <w:rtl/>
+          <w:lang w:bidi="fa-IR"/>
+        </w:rPr>
+        <w:t xml:space="preserve"> سگ از گربه است</w:t>
+      </w:r>
+      <w:r>
+        <w:rPr>
+          <w:rFonts w:eastAsia="Times New Roman" w:cs="B Nazanin" w:hint="cs"/>
+          <w:sz w:val="24"/>
+          <w:szCs w:val="24"/>
+          <w:rtl/>
+          <w:lang w:bidi="fa-IR"/>
+        </w:rPr>
+        <w:t>،</w:t>
+      </w:r>
+      <w:r>
+        <w:rPr>
+          <w:rFonts w:eastAsia="Times New Roman" w:cs="B Nazanin" w:hint="cs"/>
+          <w:sz w:val="24"/>
+          <w:szCs w:val="24"/>
+          <w:rtl/>
+          <w:lang w:bidi="fa-IR"/>
+        </w:rPr>
+        <w:t xml:space="preserve"> تفاوت دارد.</w:t>
+      </w:r>
+    </w:p>
+    <w:p>
+      <w:pPr>
+        <w:bidi/>
+        <w:rPr>
+          <w:rFonts w:eastAsia="Times New Roman" w:cs="B Nazanin"/>
+          <w:sz w:val="24"/>
+          <w:szCs w:val="24"/>
+          <w:rtl/>
+          <w:lang w:bidi="fa-IR"/>
+        </w:rPr>
+      </w:pPr>
+      <w:r>
+        <w:rPr>
+          <w:rFonts w:eastAsia="Times New Roman" w:cs="B Nazanin" w:hint="cs"/>
+          <w:sz w:val="24"/>
+          <w:szCs w:val="24"/>
+          <w:rtl/>
+          <w:lang w:bidi="fa-IR"/>
+        </w:rPr>
+        <w:t xml:space="preserve">در ادامه با پنج تا از </w:t>
+      </w:r>
+      <w:r>
+        <w:rPr>
+          <w:rFonts w:eastAsia="Times New Roman" w:cs="B Nazanin" w:hint="cs"/>
+          <w:sz w:val="24"/>
+          <w:szCs w:val="24"/>
+          <w:rtl/>
+          <w:lang w:bidi="fa-IR"/>
+        </w:rPr>
+        <w:t xml:space="preserve">برترین الگوریتم هایی که در زمینه ی رگرسیون می توانید استقاده کنید آشنا خواهیم شد؛اما قبل از آن از طریق آدرس( </w:t>
+      </w:r>
+      <w:r>
+        <w:rPr>
+          <w:rFonts w:eastAsia="Times New Roman" w:cs="B Nazanin"/>
+          <w:sz w:val="24"/>
+          <w:szCs w:val="24"/>
+          <w:lang w:bidi="fa-IR"/>
+        </w:rPr>
+        <w:t>https://sourceforge.net/projects/weka/files/datasets</w:t>
+      </w:r>
+      <w:r>
+        <w:rPr>
+          <w:rFonts w:eastAsia="Times New Roman" w:cs="B Nazanin"/>
+          <w:sz w:val="24"/>
+          <w:szCs w:val="24"/>
+          <w:rtl/>
+          <w:lang w:bidi="fa-IR"/>
+        </w:rPr>
+        <w:t>/</w:t>
+      </w:r>
+      <w:r>
+        <w:rPr>
+          <w:rFonts w:eastAsia="Times New Roman" w:cs="B Nazanin" w:hint="cs"/>
+          <w:sz w:val="24"/>
+          <w:szCs w:val="24"/>
+          <w:rtl/>
+          <w:lang w:bidi="fa-IR"/>
+        </w:rPr>
+        <w:t xml:space="preserve"> ) تعدادی دیتاست مخصوص رگرسیون دانلود کنید.</w:t>
+      </w:r>
+    </w:p>
+    <w:p>
+      <w:pPr>
+        <w:bidi/>
+        <w:rPr>
+          <w:rFonts w:eastAsia="Times New Roman" w:cs="B Nazanin"/>
+          <w:sz w:val="24"/>
+          <w:szCs w:val="24"/>
+          <w:rtl/>
+          <w:lang w:bidi="fa-IR"/>
+        </w:rPr>
+      </w:pPr>
+      <w:r>
+        <w:rPr>
+          <w:rFonts w:eastAsia="Times New Roman" w:cs="B Nazanin" w:hint="cs"/>
+          <w:sz w:val="24"/>
+          <w:szCs w:val="24"/>
+          <w:rtl/>
+          <w:lang w:bidi="fa-IR"/>
+        </w:rPr>
+        <w:t xml:space="preserve">+ پس از بارگیری دیتاست مورد نظر در محیط برنامه، بر روی سربرگ </w:t>
+      </w:r>
+      <w:r>
+        <w:rPr>
+          <w:rFonts w:eastAsia="Times New Roman" w:cs="B Nazanin"/>
+          <w:sz w:val="24"/>
+          <w:szCs w:val="24"/>
+          <w:lang w:bidi="fa-IR"/>
+        </w:rPr>
+        <w:t>Classify</w:t>
+      </w:r>
+      <w:r>
+        <w:rPr>
+          <w:rFonts w:eastAsia="Times New Roman" w:cs="B Nazanin" w:hint="cs"/>
+          <w:sz w:val="24"/>
+          <w:szCs w:val="24"/>
+          <w:rtl/>
+          <w:lang w:bidi="fa-IR"/>
+        </w:rPr>
+        <w:t xml:space="preserve"> کلیک کرده و به کمک کلید </w:t>
+      </w:r>
+      <w:r>
+        <w:rPr>
+          <w:rFonts w:eastAsia="Times New Roman" w:cs="B Nazanin"/>
+          <w:sz w:val="24"/>
+          <w:szCs w:val="24"/>
+          <w:lang w:bidi="fa-IR"/>
+        </w:rPr>
+        <w:t>Choose</w:t>
+      </w:r>
+      <w:r>
+        <w:rPr>
+          <w:rFonts w:eastAsia="Times New Roman" w:cs="B Nazanin" w:hint="cs"/>
+          <w:sz w:val="24"/>
+          <w:szCs w:val="24"/>
+          <w:rtl/>
+          <w:lang w:bidi="fa-IR"/>
+        </w:rPr>
+        <w:t>، یکی از موارد زیر را انتخاب کنید:</w:t>
+      </w:r>
+    </w:p>
+    <w:p>
+      <w:pPr>
+        <w:numPr>
+          <w:ilvl w:val="0"/>
+          <w:numId w:val="10"/>
+        </w:numPr>
+        <w:spacing w:before="100" w:beforeAutospacing="1" w:after="100" w:afterAutospacing="1" w:line="240" w:lineRule="auto"/>
+        <w:rPr>
+          <w:rFonts w:eastAsia="Times New Roman" w:cstheme="minorHAnsi"/>
+          <w:sz w:val="24"/>
+          <w:szCs w:val="24"/>
+        </w:rPr>
+      </w:pPr>
+      <w:r>
+        <w:rPr>
+          <w:rFonts w:eastAsia="Times New Roman" w:cstheme="minorHAnsi"/>
+          <w:sz w:val="24"/>
+          <w:szCs w:val="24"/>
+        </w:rPr>
+        <w:t>Linear Regression (functions.LinearRegression).</w:t>
+      </w:r>
+    </w:p>
+    <w:p>
+      <w:pPr>
+        <w:numPr>
+          <w:ilvl w:val="0"/>
+          <w:numId w:val="10"/>
+        </w:numPr>
+        <w:spacing w:before="100" w:beforeAutospacing="1" w:after="100" w:afterAutospacing="1" w:line="240" w:lineRule="auto"/>
+        <w:rPr>
+          <w:rFonts w:eastAsia="Times New Roman" w:cstheme="minorHAnsi"/>
+          <w:sz w:val="24"/>
+          <w:szCs w:val="24"/>
+        </w:rPr>
+      </w:pPr>
+      <w:r>
+        <w:rPr>
+          <w:rFonts w:eastAsia="Times New Roman" w:cstheme="minorHAnsi"/>
+          <w:sz w:val="24"/>
+          <w:szCs w:val="24"/>
+        </w:rPr>
+        <w:t>Support Vector Regression (functions.SMOReg).</w:t>
+      </w:r>
+    </w:p>
+    <w:p>
+      <w:pPr>
+        <w:numPr>
+          <w:ilvl w:val="0"/>
+          <w:numId w:val="10"/>
+        </w:numPr>
+        <w:spacing w:before="100" w:beforeAutospacing="1" w:after="100" w:afterAutospacing="1" w:line="240" w:lineRule="auto"/>
+        <w:rPr>
+          <w:rFonts w:eastAsia="Times New Roman" w:cstheme="minorHAnsi"/>
+          <w:sz w:val="24"/>
+          <w:szCs w:val="24"/>
+        </w:rPr>
+      </w:pPr>
+      <w:r>
+        <w:rPr>
+          <w:rFonts w:eastAsia="Times New Roman" w:cstheme="minorHAnsi"/>
+          <w:sz w:val="24"/>
+          <w:szCs w:val="24"/>
+        </w:rPr>
+        <w:t>k-Nearest Neighbors (lazy.IBk).</w:t>
+      </w:r>
+    </w:p>
+    <w:p>
+      <w:pPr>
+        <w:numPr>
+          <w:ilvl w:val="0"/>
+          <w:numId w:val="10"/>
+        </w:numPr>
+        <w:spacing w:before="100" w:beforeAutospacing="1" w:after="100" w:afterAutospacing="1" w:line="240" w:lineRule="auto"/>
+        <w:rPr>
+          <w:rFonts w:eastAsia="Times New Roman" w:cstheme="minorHAnsi"/>
+          <w:sz w:val="24"/>
+          <w:szCs w:val="24"/>
+        </w:rPr>
+      </w:pPr>
+      <w:r>
+        <w:rPr>
+          <w:rFonts w:eastAsia="Times New Roman" w:cstheme="minorHAnsi"/>
+          <w:sz w:val="24"/>
+          <w:szCs w:val="24"/>
+        </w:rPr>
+        <w:t>Classification and Regression Trees (trees.REPTree).</w:t>
+      </w:r>
+    </w:p>
+    <w:p>
+      <w:pPr>
+        <w:numPr>
+          <w:ilvl w:val="0"/>
+          <w:numId w:val="10"/>
+        </w:numPr>
+        <w:spacing w:before="100" w:beforeAutospacing="1" w:after="100" w:afterAutospacing="1" w:line="240" w:lineRule="auto"/>
+        <w:rPr>
+          <w:rFonts w:eastAsia="Times New Roman" w:cstheme="minorHAnsi"/>
+          <w:sz w:val="24"/>
+          <w:szCs w:val="24"/>
+        </w:rPr>
+      </w:pPr>
+      <w:r>
+        <w:rPr>
+          <w:rFonts w:eastAsia="Times New Roman" w:cstheme="minorHAnsi"/>
+          <w:sz w:val="24"/>
+          <w:szCs w:val="24"/>
+        </w:rPr>
+        <w:t>Artificial Neural Network (functions.MultilayerPerceptron).</w:t>
+      </w:r>
+    </w:p>
+    <w:p>
+      <w:pPr>
+        <w:bidi/>
+        <w:rPr>
+          <w:rFonts w:cs="B Nazanin" w:hint="cs"/>
           <w:color w:val="2F5496" w:themeColor="accent1" w:themeShade="BF"/>
           <w:sz w:val="48"/>
           <w:szCs w:val="48"/>
@@ -30464,6 +30906,16 @@
           <w:lang w:bidi="fa-IR"/>
         </w:rPr>
       </w:pPr>
+      <w:r>
+        <w:rPr>
+          <w:rFonts w:eastAsia="Times New Roman" w:cs="B Nazanin" w:hint="cs"/>
+          <w:sz w:val="24"/>
+          <w:szCs w:val="24"/>
+          <w:rtl/>
+          <w:lang w:bidi="fa-IR"/>
+        </w:rPr>
+        <w:t>هر کدام از الگوریتم های بالا را روی دیتاست های مختلف امتحان کرده و عملکرد آن ها را بررسی کنید.</w:t>
+      </w:r>
     </w:p>
     <w:p>
       <w:pPr>
@@ -30764,6 +31216,155 @@
     </w:lvl>
   </w:abstractNum>
   <w:abstractNum w:abstractNumId="2" w15:restartNumberingAfterBreak="0">
+    <w:nsid w:val="1B7F13B0"/>
+    <w:multiLevelType w:val="multilevel"/>
+    <w:tmpl w:val="E44E2D7E"/>
+    <w:lvl w:ilvl="0">
+      <w:start w:val="1"/>
+      <w:numFmt w:val="bullet"/>
+      <w:lvlText w:val=""/>
+      <w:lvlJc w:val="left"/>
+      <w:pPr>
+        <w:tabs>
+          <w:tab w:val="num" w:pos="720"/>
+        </w:tabs>
+        <w:ind w:left="720" w:hanging="360"/>
+      </w:pPr>
+      <w:rPr>
+        <w:rFonts w:ascii="Symbol" w:hAnsi="Symbol" w:hint="default"/>
+        <w:sz w:val="20"/>
+      </w:rPr>
+    </w:lvl>
+    <w:lvl w:ilvl="1" w:tentative="1">
+      <w:start w:val="1"/>
+      <w:numFmt w:val="bullet"/>
+      <w:lvlText w:val="o"/>
+      <w:lvlJc w:val="left"/>
+      <w:pPr>
+        <w:tabs>
+          <w:tab w:val="num" w:pos="1440"/>
+        </w:tabs>
+        <w:ind w:left="1440" w:hanging="360"/>
+      </w:pPr>
+      <w:rPr>
+        <w:rFonts w:ascii="Courier New" w:hAnsi="Courier New" w:hint="default"/>
+        <w:sz w:val="20"/>
+      </w:rPr>
+    </w:lvl>
+    <w:lvl w:ilvl="2" w:tentative="1">
+      <w:start w:val="1"/>
+      <w:numFmt w:val="bullet"/>
+      <w:lvlText w:val=""/>
+      <w:lvlJc w:val="left"/>
+      <w:pPr>
+        <w:tabs>
+          <w:tab w:val="num" w:pos="2160"/>
+        </w:tabs>
+        <w:ind w:left="2160" w:hanging="360"/>
+      </w:pPr>
+      <w:rPr>
+        <w:rFonts w:ascii="Wingdings" w:hAnsi="Wingdings" w:hint="default"/>
+        <w:sz w:val="20"/>
+      </w:rPr>
+    </w:lvl>
+    <w:lvl w:ilvl="3" w:tentative="1">
+      <w:start w:val="1"/>
+      <w:numFmt w:val="bullet"/>
+      <w:lvlText w:val=""/>
+      <w:lvlJc w:val="left"/>
+      <w:pPr>
+        <w:tabs>
+          <w:tab w:val="num" w:pos="2880"/>
+        </w:tabs>
+        <w:ind w:left="2880" w:hanging="360"/>
+      </w:pPr>
+      <w:rPr>
+        <w:rFonts w:ascii="Wingdings" w:hAnsi="Wingdings" w:hint="default"/>
+        <w:sz w:val="20"/>
+      </w:rPr>
+    </w:lvl>
+    <w:lvl w:ilvl="4" w:tentative="1">
+      <w:start w:val="1"/>
+      <w:numFmt w:val="bullet"/>
+      <w:lvlText w:val=""/>
+      <w:lvlJc w:val="left"/>
+      <w:pPr>
+        <w:tabs>
+          <w:tab w:val="num" w:pos="3600"/>
+        </w:tabs>
+        <w:ind w:left="3600" w:hanging="360"/>
+      </w:pPr>
+      <w:rPr>
+        <w:rFonts w:ascii="Wingdings" w:hAnsi="Wingdings" w:hint="default"/>
+        <w:sz w:val="20"/>
+      </w:rPr>
+    </w:lvl>
+    <w:lvl w:ilvl="5" w:tentative="1">
+      <w:start w:val="1"/>
+      <w:numFmt w:val="bullet"/>
+      <w:lvlText w:val=""/>
+      <w:lvlJc w:val="left"/>
+      <w:pPr>
+        <w:tabs>
+          <w:tab w:val="num" w:pos="4320"/>
+        </w:tabs>
+        <w:ind w:left="4320" w:hanging="360"/>
+      </w:pPr>
+      <w:rPr>
+        <w:rFonts w:ascii="Wingdings" w:hAnsi="Wingdings" w:hint="default"/>
+        <w:sz w:val="20"/>
+      </w:rPr>
+    </w:lvl>
+    <w:lvl w:ilvl="6" w:tentative="1">
+      <w:start w:val="1"/>
+      <w:numFmt w:val="bullet"/>
+      <w:lvlText w:val=""/>
+      <w:lvlJc w:val="left"/>
+      <w:pPr>
+        <w:tabs>
+          <w:tab w:val="num" w:pos="5040"/>
+        </w:tabs>
+        <w:ind w:left="5040" w:hanging="360"/>
+      </w:pPr>
+      <w:rPr>
+        <w:rFonts w:ascii="Wingdings" w:hAnsi="Wingdings" w:hint="default"/>
+        <w:sz w:val="20"/>
+      </w:rPr>
+    </w:lvl>
+    <w:lvl w:ilvl="7" w:tentative="1">
+      <w:start w:val="1"/>
+      <w:numFmt w:val="bullet"/>
+      <w:lvlText w:val=""/>
+      <w:lvlJc w:val="left"/>
+      <w:pPr>
+        <w:tabs>
+          <w:tab w:val="num" w:pos="5760"/>
+        </w:tabs>
+        <w:ind w:left="5760" w:hanging="360"/>
+      </w:pPr>
+      <w:rPr>
+        <w:rFonts w:ascii="Wingdings" w:hAnsi="Wingdings" w:hint="default"/>
+        <w:sz w:val="20"/>
+      </w:rPr>
+    </w:lvl>
+    <w:lvl w:ilvl="8" w:tentative="1">
+      <w:start w:val="1"/>
+      <w:numFmt w:val="bullet"/>
+      <w:lvlText w:val=""/>
+      <w:lvlJc w:val="left"/>
+      <w:pPr>
+        <w:tabs>
+          <w:tab w:val="num" w:pos="6480"/>
+        </w:tabs>
+        <w:ind w:left="6480" w:hanging="360"/>
+      </w:pPr>
+      <w:rPr>
+        <w:rFonts w:ascii="Wingdings" w:hAnsi="Wingdings" w:hint="default"/>
+        <w:sz w:val="20"/>
+      </w:rPr>
+    </w:lvl>
+  </w:abstractNum>
+  <w:abstractNum w:abstractNumId="3" w15:restartNumberingAfterBreak="0">
     <w:nsid w:val="2A030080"/>
     <w:multiLevelType w:val="hybridMultilevel"/>
     <w:tmpl w:val="F8F46D6A"/>
@@ -30854,7 +31455,7 @@
       </w:pPr>
     </w:lvl>
   </w:abstractNum>
-  <w:abstractNum w:abstractNumId="3" w15:restartNumberingAfterBreak="0">
+  <w:abstractNum w:abstractNumId="4" w15:restartNumberingAfterBreak="0">
     <w:nsid w:val="5AF24217"/>
     <w:multiLevelType w:val="hybridMultilevel"/>
     <w:tmpl w:val="F83A6FBA"/>
@@ -30943,7 +31544,7 @@
       </w:pPr>
     </w:lvl>
   </w:abstractNum>
-  <w:abstractNum w:abstractNumId="4" w15:restartNumberingAfterBreak="0">
+  <w:abstractNum w:abstractNumId="5" w15:restartNumberingAfterBreak="0">
     <w:nsid w:val="5EC331F9"/>
     <w:multiLevelType w:val="hybridMultilevel"/>
     <w:tmpl w:val="B9DCC64C"/>
@@ -31057,7 +31658,7 @@
       </w:rPr>
     </w:lvl>
   </w:abstractNum>
-  <w:abstractNum w:abstractNumId="5" w15:restartNumberingAfterBreak="0">
+  <w:abstractNum w:abstractNumId="6" w15:restartNumberingAfterBreak="0">
     <w:nsid w:val="639D5331"/>
     <w:multiLevelType w:val="multilevel"/>
     <w:tmpl w:val="8D5A5868"/>
@@ -31206,7 +31807,7 @@
       </w:rPr>
     </w:lvl>
   </w:abstractNum>
-  <w:abstractNum w:abstractNumId="6" w15:restartNumberingAfterBreak="0">
+  <w:abstractNum w:abstractNumId="7" w15:restartNumberingAfterBreak="0">
     <w:nsid w:val="63C65C9F"/>
     <w:multiLevelType w:val="hybridMultilevel"/>
     <w:tmpl w:val="374E0680"/>
@@ -31295,7 +31896,7 @@
       </w:pPr>
     </w:lvl>
   </w:abstractNum>
-  <w:abstractNum w:abstractNumId="7" w15:restartNumberingAfterBreak="0">
+  <w:abstractNum w:abstractNumId="8" w15:restartNumberingAfterBreak="0">
     <w:nsid w:val="67045A6B"/>
     <w:multiLevelType w:val="hybridMultilevel"/>
     <w:tmpl w:val="C2D4B2E8"/>
@@ -31408,7 +32009,7 @@
       </w:rPr>
     </w:lvl>
   </w:abstractNum>
-  <w:abstractNum w:abstractNumId="8" w15:restartNumberingAfterBreak="0">
+  <w:abstractNum w:abstractNumId="9" w15:restartNumberingAfterBreak="0">
     <w:nsid w:val="6C572354"/>
     <w:multiLevelType w:val="multilevel"/>
     <w:tmpl w:val="2E92FB00"/>
@@ -31558,7 +32159,7 @@
     </w:lvl>
   </w:abstractNum>
   <w:num w:numId="1">
-    <w:abstractNumId w:val="4"/>
+    <w:abstractNumId w:val="5"/>
   </w:num>
   <w:num w:numId="2">
     <w:abstractNumId w:val="1"/>
@@ -31567,22 +32168,25 @@
     <w:abstractNumId w:val="0"/>
   </w:num>
   <w:num w:numId="4">
+    <w:abstractNumId w:val="4"/>
+  </w:num>
+  <w:num w:numId="5">
+    <w:abstractNumId w:val="8"/>
+  </w:num>
+  <w:num w:numId="6">
+    <w:abstractNumId w:val="6"/>
+  </w:num>
+  <w:num w:numId="7">
+    <w:abstractNumId w:val="7"/>
+  </w:num>
+  <w:num w:numId="8">
     <w:abstractNumId w:val="3"/>
   </w:num>
-  <w:num w:numId="5">
-    <w:abstractNumId w:val="7"/>
+  <w:num w:numId="9">
+    <w:abstractNumId w:val="9"/>
   </w:num>
-  <w:num w:numId="6">
-    <w:abstractNumId w:val="5"/>
-  </w:num>
-  <w:num w:numId="7">
-    <w:abstractNumId w:val="6"/>
-  </w:num>
-  <w:num w:numId="8">
+  <w:num w:numId="10">
     <w:abstractNumId w:val="2"/>
-  </w:num>
-  <w:num w:numId="9">
-    <w:abstractNumId w:val="8"/>
   </w:num>
 </w:numbering>
 </file>

</xml_diff>

<commit_message>
add new paragraph about learn weka platform
</commit_message>
<xml_diff>
--- a/road map.docx
+++ b/road map.docx
@@ -30898,6 +30898,462 @@
       <w:pPr>
         <w:bidi/>
         <w:rPr>
+          <w:rFonts w:eastAsia="Times New Roman" w:cs="B Nazanin"/>
+          <w:sz w:val="24"/>
+          <w:szCs w:val="24"/>
+          <w:lang w:bidi="fa-IR"/>
+        </w:rPr>
+      </w:pPr>
+      <w:r>
+        <w:rPr>
+          <w:rFonts w:eastAsia="Times New Roman" w:cs="B Nazanin" w:hint="cs"/>
+          <w:sz w:val="24"/>
+          <w:szCs w:val="24"/>
+          <w:rtl/>
+          <w:lang w:bidi="fa-IR"/>
+        </w:rPr>
+        <w:t>هر کدام از الگوریتم های بالا را روی دیتاست های مختلف امتحان کرده و عملکرد آن ها را بررسی کنید.</w:t>
+      </w:r>
+    </w:p>
+    <w:p>
+      <w:pPr>
+        <w:bidi/>
+        <w:rPr>
+          <w:rFonts w:eastAsia="Times New Roman" w:cs="B Nazanin"/>
+          <w:sz w:val="24"/>
+          <w:szCs w:val="24"/>
+          <w:rtl/>
+          <w:lang w:bidi="fa-IR"/>
+        </w:rPr>
+      </w:pPr>
+      <w:r>
+        <w:rPr>
+          <w:rFonts w:eastAsia="Times New Roman" w:cs="B Nazanin" w:hint="cs"/>
+          <w:sz w:val="24"/>
+          <w:szCs w:val="24"/>
+          <w:rtl/>
+          <w:lang w:bidi="fa-IR"/>
+        </w:rPr>
+        <w:t>11- تور الگوریتم های گروه</w:t>
+      </w:r>
+    </w:p>
+    <w:p>
+      <w:pPr>
+        <w:bidi/>
+        <w:rPr>
+          <w:rFonts w:eastAsia="Times New Roman" w:cs="B Nazanin"/>
+          <w:sz w:val="24"/>
+          <w:szCs w:val="24"/>
+          <w:rtl/>
+          <w:lang w:bidi="fa-IR"/>
+        </w:rPr>
+      </w:pPr>
+      <w:r>
+        <w:rPr>
+          <w:rFonts w:eastAsia="Times New Roman" w:cs="B Nazanin" w:hint="cs"/>
+          <w:sz w:val="24"/>
+          <w:szCs w:val="24"/>
+          <w:rtl/>
+          <w:lang w:bidi="fa-IR"/>
+        </w:rPr>
+        <w:t xml:space="preserve">یکی از مزیت های </w:t>
+      </w:r>
+      <w:r>
+        <w:rPr>
+          <w:rFonts w:eastAsia="Times New Roman" w:cs="B Nazanin"/>
+          <w:sz w:val="24"/>
+          <w:szCs w:val="24"/>
+          <w:lang w:bidi="fa-IR"/>
+        </w:rPr>
+        <w:t>weka</w:t>
+      </w:r>
+      <w:r>
+        <w:rPr>
+          <w:rFonts w:eastAsia="Times New Roman" w:cs="B Nazanin" w:hint="cs"/>
+          <w:sz w:val="24"/>
+          <w:szCs w:val="24"/>
+          <w:rtl/>
+          <w:lang w:bidi="fa-IR"/>
+        </w:rPr>
+        <w:t xml:space="preserve"> در مقایسه با سایر پلتفرم های ماشین لرنینگ، سادگی در استفاده و مزیت دیگر، ارائه ی یک مجموعه ی بزرگ از الگوریتم های گروهی است. </w:t>
+      </w:r>
+    </w:p>
+    <w:p>
+      <w:pPr>
+        <w:bidi/>
+        <w:rPr>
+          <w:rFonts w:eastAsia="Times New Roman" w:cs="B Nazanin"/>
+          <w:sz w:val="24"/>
+          <w:szCs w:val="24"/>
+          <w:rtl/>
+          <w:lang w:bidi="fa-IR"/>
+        </w:rPr>
+      </w:pPr>
+      <w:r>
+        <w:rPr>
+          <w:rFonts w:eastAsia="Times New Roman" w:cs="B Nazanin" w:hint="cs"/>
+          <w:sz w:val="24"/>
+          <w:szCs w:val="24"/>
+          <w:rtl/>
+          <w:lang w:bidi="fa-IR"/>
+        </w:rPr>
+        <w:t xml:space="preserve">وقت گذاشتن برای اینکه الگوریتم های گروهی </w:t>
+      </w:r>
+      <w:r>
+        <w:rPr>
+          <w:rFonts w:eastAsia="Times New Roman" w:cs="B Nazanin"/>
+          <w:sz w:val="24"/>
+          <w:szCs w:val="24"/>
+          <w:lang w:bidi="fa-IR"/>
+        </w:rPr>
+        <w:t>weka</w:t>
+      </w:r>
+      <w:r>
+        <w:rPr>
+          <w:rFonts w:eastAsia="Times New Roman" w:cs="B Nazanin" w:hint="cs"/>
+          <w:sz w:val="24"/>
+          <w:szCs w:val="24"/>
+          <w:rtl/>
+          <w:lang w:bidi="fa-IR"/>
+        </w:rPr>
+        <w:t xml:space="preserve"> را یاد بگیرید، ارزش آن را خواهد داشت.</w:t>
+      </w:r>
+    </w:p>
+    <w:p>
+      <w:pPr>
+        <w:bidi/>
+        <w:rPr>
+          <w:rFonts w:eastAsia="Times New Roman" w:cs="B Nazanin"/>
+          <w:sz w:val="24"/>
+          <w:szCs w:val="24"/>
+          <w:rtl/>
+          <w:lang w:bidi="fa-IR"/>
+        </w:rPr>
+      </w:pPr>
+      <w:r>
+        <w:rPr>
+          <w:rFonts w:eastAsia="Times New Roman" w:cs="B Nazanin" w:hint="cs"/>
+          <w:sz w:val="24"/>
+          <w:szCs w:val="24"/>
+          <w:rtl/>
+          <w:lang w:bidi="fa-IR"/>
+        </w:rPr>
+        <w:t>در این قسمت با پنج الگوریتم گروهی برتر آشنا خواهید شد:</w:t>
+      </w:r>
+    </w:p>
+    <w:p>
+      <w:pPr>
+        <w:bidi/>
+        <w:rPr>
+          <w:rFonts w:eastAsia="Times New Roman" w:cs="B Nazanin"/>
+          <w:sz w:val="24"/>
+          <w:szCs w:val="24"/>
+          <w:rtl/>
+          <w:lang w:bidi="fa-IR"/>
+        </w:rPr>
+      </w:pPr>
+      <w:r>
+        <w:rPr>
+          <w:rFonts w:eastAsia="Times New Roman" w:cs="B Nazanin" w:hint="cs"/>
+          <w:sz w:val="24"/>
+          <w:szCs w:val="24"/>
+          <w:rtl/>
+          <w:lang w:bidi="fa-IR"/>
+        </w:rPr>
+        <w:lastRenderedPageBreak/>
+        <w:t xml:space="preserve">+ پس از بارگیری دیتاست مورد نظر، از سربرگ </w:t>
+      </w:r>
+      <w:r>
+        <w:rPr>
+          <w:rFonts w:eastAsia="Times New Roman" w:cs="B Nazanin"/>
+          <w:sz w:val="24"/>
+          <w:szCs w:val="24"/>
+          <w:lang w:bidi="fa-IR"/>
+        </w:rPr>
+        <w:t>Classify</w:t>
+      </w:r>
+      <w:r>
+        <w:rPr>
+          <w:rFonts w:eastAsia="Times New Roman" w:cs="B Nazanin" w:hint="cs"/>
+          <w:sz w:val="24"/>
+          <w:szCs w:val="24"/>
+          <w:rtl/>
+          <w:lang w:bidi="fa-IR"/>
+        </w:rPr>
+        <w:t xml:space="preserve">، به کمک کلید </w:t>
+      </w:r>
+      <w:r>
+        <w:rPr>
+          <w:rFonts w:eastAsia="Times New Roman" w:cs="B Nazanin"/>
+          <w:sz w:val="24"/>
+          <w:szCs w:val="24"/>
+          <w:lang w:bidi="fa-IR"/>
+        </w:rPr>
+        <w:t>Choose</w:t>
+      </w:r>
+      <w:r>
+        <w:rPr>
+          <w:rFonts w:eastAsia="Times New Roman" w:cs="B Nazanin" w:hint="cs"/>
+          <w:sz w:val="24"/>
+          <w:szCs w:val="24"/>
+          <w:rtl/>
+          <w:lang w:bidi="fa-IR"/>
+        </w:rPr>
+        <w:t xml:space="preserve"> یکی از الگوریتم های زیر را انتخاب کنید</w:t>
+      </w:r>
+      <w:r>
+        <w:rPr>
+          <w:rFonts w:eastAsia="Times New Roman" w:cs="B Nazanin" w:hint="cs"/>
+          <w:sz w:val="24"/>
+          <w:szCs w:val="24"/>
+          <w:rtl/>
+          <w:lang w:bidi="fa-IR"/>
+        </w:rPr>
+        <w:t>:</w:t>
+      </w:r>
+    </w:p>
+    <w:p>
+      <w:pPr>
+        <w:numPr>
+          <w:ilvl w:val="0"/>
+          <w:numId w:val="11"/>
+        </w:numPr>
+        <w:spacing w:before="100" w:beforeAutospacing="1" w:after="100" w:afterAutospacing="1" w:line="240" w:lineRule="auto"/>
+        <w:rPr>
+          <w:rFonts w:eastAsia="Times New Roman" w:cstheme="minorHAnsi"/>
+          <w:sz w:val="24"/>
+          <w:szCs w:val="24"/>
+        </w:rPr>
+      </w:pPr>
+      <w:r>
+        <w:rPr>
+          <w:rFonts w:eastAsia="Times New Roman" w:cstheme="minorHAnsi"/>
+          <w:sz w:val="24"/>
+          <w:szCs w:val="24"/>
+        </w:rPr>
+        <w:t>Bagging (meta.Bagging).</w:t>
+      </w:r>
+    </w:p>
+    <w:p>
+      <w:pPr>
+        <w:numPr>
+          <w:ilvl w:val="0"/>
+          <w:numId w:val="11"/>
+        </w:numPr>
+        <w:spacing w:before="100" w:beforeAutospacing="1" w:after="100" w:afterAutospacing="1" w:line="240" w:lineRule="auto"/>
+        <w:rPr>
+          <w:rFonts w:eastAsia="Times New Roman" w:cstheme="minorHAnsi"/>
+          <w:sz w:val="24"/>
+          <w:szCs w:val="24"/>
+        </w:rPr>
+      </w:pPr>
+      <w:r>
+        <w:rPr>
+          <w:rFonts w:eastAsia="Times New Roman" w:cstheme="minorHAnsi"/>
+          <w:sz w:val="24"/>
+          <w:szCs w:val="24"/>
+        </w:rPr>
+        <w:t>Random Forest (trees.RandomForest).</w:t>
+      </w:r>
+    </w:p>
+    <w:p>
+      <w:pPr>
+        <w:numPr>
+          <w:ilvl w:val="0"/>
+          <w:numId w:val="11"/>
+        </w:numPr>
+        <w:spacing w:before="100" w:beforeAutospacing="1" w:after="100" w:afterAutospacing="1" w:line="240" w:lineRule="auto"/>
+        <w:rPr>
+          <w:rFonts w:eastAsia="Times New Roman" w:cstheme="minorHAnsi"/>
+          <w:sz w:val="24"/>
+          <w:szCs w:val="24"/>
+        </w:rPr>
+      </w:pPr>
+      <w:r>
+        <w:rPr>
+          <w:rFonts w:eastAsia="Times New Roman" w:cstheme="minorHAnsi"/>
+          <w:sz w:val="24"/>
+          <w:szCs w:val="24"/>
+        </w:rPr>
+        <w:t>AdaBoost (meta.AdaBoost).</w:t>
+      </w:r>
+    </w:p>
+    <w:p>
+      <w:pPr>
+        <w:numPr>
+          <w:ilvl w:val="0"/>
+          <w:numId w:val="11"/>
+        </w:numPr>
+        <w:spacing w:before="100" w:beforeAutospacing="1" w:after="100" w:afterAutospacing="1" w:line="240" w:lineRule="auto"/>
+        <w:rPr>
+          <w:rFonts w:eastAsia="Times New Roman" w:cstheme="minorHAnsi"/>
+          <w:sz w:val="24"/>
+          <w:szCs w:val="24"/>
+        </w:rPr>
+      </w:pPr>
+      <w:r>
+        <w:rPr>
+          <w:rFonts w:eastAsia="Times New Roman" w:cstheme="minorHAnsi"/>
+          <w:sz w:val="24"/>
+          <w:szCs w:val="24"/>
+        </w:rPr>
+        <w:t>Voting (meta.Voting).</w:t>
+      </w:r>
+    </w:p>
+    <w:p>
+      <w:pPr>
+        <w:numPr>
+          <w:ilvl w:val="0"/>
+          <w:numId w:val="11"/>
+        </w:numPr>
+        <w:spacing w:before="100" w:beforeAutospacing="1" w:after="100" w:afterAutospacing="1" w:line="240" w:lineRule="auto"/>
+        <w:rPr>
+          <w:rFonts w:eastAsia="Times New Roman" w:cstheme="minorHAnsi"/>
+          <w:sz w:val="24"/>
+          <w:szCs w:val="24"/>
+        </w:rPr>
+      </w:pPr>
+      <w:r>
+        <w:rPr>
+          <w:rFonts w:eastAsia="Times New Roman" w:cstheme="minorHAnsi"/>
+          <w:sz w:val="24"/>
+          <w:szCs w:val="24"/>
+        </w:rPr>
+        <w:t>Stacking (meta.Stacking).</w:t>
+      </w:r>
+    </w:p>
+    <w:p>
+      <w:pPr>
+        <w:bidi/>
+        <w:spacing w:before="100" w:beforeAutospacing="1" w:after="100" w:afterAutospacing="1" w:line="240" w:lineRule="auto"/>
+        <w:rPr>
+          <w:rFonts w:eastAsia="Times New Roman" w:cs="B Nazanin"/>
+          <w:sz w:val="24"/>
+          <w:szCs w:val="24"/>
+          <w:rtl/>
+          <w:lang w:bidi="fa-IR"/>
+        </w:rPr>
+      </w:pPr>
+      <w:r>
+        <w:rPr>
+          <w:rFonts w:eastAsia="Times New Roman" w:cs="B Nazanin" w:hint="cs"/>
+          <w:sz w:val="24"/>
+          <w:szCs w:val="24"/>
+          <w:rtl/>
+          <w:lang w:bidi="fa-IR"/>
+        </w:rPr>
+        <w:t>با هر یک از این الگوریتم ها کار کنید.</w:t>
+      </w:r>
+    </w:p>
+    <w:p>
+      <w:pPr>
+        <w:pStyle w:val="HTMLPreformatted"/>
+        <w:bidi/>
+        <w:rPr>
+          <w:rFonts w:cs="B Nazanin"/>
+          <w:sz w:val="24"/>
+          <w:szCs w:val="24"/>
+        </w:rPr>
+      </w:pPr>
+      <w:r>
+        <w:rPr>
+          <w:rFonts w:cs="B Nazanin" w:hint="cs"/>
+          <w:sz w:val="24"/>
+          <w:szCs w:val="24"/>
+          <w:rtl/>
+          <w:lang w:bidi="fa-IR"/>
+        </w:rPr>
+        <w:t>بیشتر این الگوریتم های گروهی به شما اجازه می دهند تا از دیتاست خود زیرمجموعه های</w:t>
+      </w:r>
+      <w:r>
+        <w:rPr>
+          <w:rFonts w:cs="B Nazanin" w:hint="cs"/>
+          <w:sz w:val="24"/>
+          <w:szCs w:val="24"/>
+          <w:rtl/>
+          <w:lang w:bidi="fa-IR"/>
+        </w:rPr>
+        <w:t>ی</w:t>
+      </w:r>
+      <w:r>
+        <w:rPr>
+          <w:rFonts w:cs="B Nazanin" w:hint="cs"/>
+          <w:sz w:val="24"/>
+          <w:szCs w:val="24"/>
+          <w:rtl/>
+          <w:lang w:bidi="fa-IR"/>
+        </w:rPr>
+        <w:t xml:space="preserve"> را انتخاب کنید.</w:t>
+      </w:r>
+      <w:r>
+        <w:rPr>
+          <w:rFonts w:cs="B Nazanin" w:hint="cs"/>
+          <w:sz w:val="24"/>
+          <w:szCs w:val="24"/>
+          <w:rtl/>
+          <w:lang w:bidi="fa-IR"/>
+        </w:rPr>
+        <w:t>آزمایشات خود را با ترکیبی از زیرمجموعه های مختلف تکرار کنید.</w:t>
+      </w:r>
+      <w:r>
+        <w:rPr>
+          <w:rStyle w:val="HTMLPreformattedChar"/>
+          <w:rFonts w:eastAsiaTheme="minorHAnsi" w:cs="B Nazanin" w:hint="cs"/>
+          <w:sz w:val="24"/>
+          <w:szCs w:val="24"/>
+          <w:rtl/>
+          <w:lang w:bidi="fa-IR"/>
+        </w:rPr>
+        <w:t xml:space="preserve"> </w:t>
+      </w:r>
+      <w:r>
+        <w:rPr>
+          <w:rFonts w:cs="B Nazanin" w:hint="cs"/>
+          <w:sz w:val="24"/>
+          <w:szCs w:val="24"/>
+          <w:rtl/>
+          <w:lang w:bidi="fa-IR"/>
+        </w:rPr>
+        <w:t>ترکیبی از تکنیک ها که به روش های بسیار متفاوتی کار می کنند و پیش بینی های متفاوتی را ایجاد می کنند ، اغلب عملکرد بهتری دارند</w:t>
+      </w:r>
+      <w:r>
+        <w:rPr>
+          <w:rFonts w:cs="B Nazanin" w:hint="cs"/>
+          <w:sz w:val="24"/>
+          <w:szCs w:val="24"/>
+          <w:rtl/>
+          <w:lang w:bidi="fa-IR"/>
+        </w:rPr>
+        <w:t>.</w:t>
+      </w:r>
+      <w:r>
+        <w:rPr>
+          <w:rFonts w:cs="B Nazanin" w:hint="cs"/>
+          <w:sz w:val="24"/>
+          <w:szCs w:val="24"/>
+          <w:rtl/>
+          <w:lang w:bidi="fa-IR"/>
+        </w:rPr>
+        <w:t>آن ها را روی دیتاست های مختلفی از رگرسیون و کلاس بندی امتحان کنید.</w:t>
+      </w:r>
+    </w:p>
+    <w:p>
+      <w:pPr>
+        <w:bidi/>
+        <w:spacing w:before="100" w:beforeAutospacing="1" w:after="100" w:afterAutospacing="1" w:line="240" w:lineRule="auto"/>
+        <w:rPr>
+          <w:rFonts w:eastAsia="Times New Roman" w:cs="B Nazanin" w:hint="cs"/>
+          <w:sz w:val="24"/>
+          <w:szCs w:val="24"/>
+          <w:rtl/>
+          <w:lang w:bidi="fa-IR"/>
+        </w:rPr>
+      </w:pPr>
+    </w:p>
+    <w:p>
+      <w:pPr>
+        <w:bidi/>
+        <w:rPr>
           <w:rFonts w:cs="B Nazanin" w:hint="cs"/>
           <w:color w:val="2F5496" w:themeColor="accent1" w:themeShade="BF"/>
           <w:sz w:val="48"/>
@@ -30906,16 +31362,6 @@
           <w:lang w:bidi="fa-IR"/>
         </w:rPr>
       </w:pPr>
-      <w:r>
-        <w:rPr>
-          <w:rFonts w:eastAsia="Times New Roman" w:cs="B Nazanin" w:hint="cs"/>
-          <w:sz w:val="24"/>
-          <w:szCs w:val="24"/>
-          <w:rtl/>
-          <w:lang w:bidi="fa-IR"/>
-        </w:rPr>
-        <w:t>هر کدام از الگوریتم های بالا را روی دیتاست های مختلف امتحان کرده و عملکرد آن ها را بررسی کنید.</w:t>
-      </w:r>
     </w:p>
     <w:p>
       <w:pPr>
@@ -31456,6 +31902,155 @@
     </w:lvl>
   </w:abstractNum>
   <w:abstractNum w:abstractNumId="4" w15:restartNumberingAfterBreak="0">
+    <w:nsid w:val="43747A8A"/>
+    <w:multiLevelType w:val="multilevel"/>
+    <w:tmpl w:val="B7C20ED8"/>
+    <w:lvl w:ilvl="0">
+      <w:start w:val="1"/>
+      <w:numFmt w:val="bullet"/>
+      <w:lvlText w:val=""/>
+      <w:lvlJc w:val="left"/>
+      <w:pPr>
+        <w:tabs>
+          <w:tab w:val="num" w:pos="720"/>
+        </w:tabs>
+        <w:ind w:left="720" w:hanging="360"/>
+      </w:pPr>
+      <w:rPr>
+        <w:rFonts w:ascii="Symbol" w:hAnsi="Symbol" w:hint="default"/>
+        <w:sz w:val="20"/>
+      </w:rPr>
+    </w:lvl>
+    <w:lvl w:ilvl="1" w:tentative="1">
+      <w:start w:val="1"/>
+      <w:numFmt w:val="bullet"/>
+      <w:lvlText w:val="o"/>
+      <w:lvlJc w:val="left"/>
+      <w:pPr>
+        <w:tabs>
+          <w:tab w:val="num" w:pos="1440"/>
+        </w:tabs>
+        <w:ind w:left="1440" w:hanging="360"/>
+      </w:pPr>
+      <w:rPr>
+        <w:rFonts w:ascii="Courier New" w:hAnsi="Courier New" w:hint="default"/>
+        <w:sz w:val="20"/>
+      </w:rPr>
+    </w:lvl>
+    <w:lvl w:ilvl="2" w:tentative="1">
+      <w:start w:val="1"/>
+      <w:numFmt w:val="bullet"/>
+      <w:lvlText w:val=""/>
+      <w:lvlJc w:val="left"/>
+      <w:pPr>
+        <w:tabs>
+          <w:tab w:val="num" w:pos="2160"/>
+        </w:tabs>
+        <w:ind w:left="2160" w:hanging="360"/>
+      </w:pPr>
+      <w:rPr>
+        <w:rFonts w:ascii="Wingdings" w:hAnsi="Wingdings" w:hint="default"/>
+        <w:sz w:val="20"/>
+      </w:rPr>
+    </w:lvl>
+    <w:lvl w:ilvl="3" w:tentative="1">
+      <w:start w:val="1"/>
+      <w:numFmt w:val="bullet"/>
+      <w:lvlText w:val=""/>
+      <w:lvlJc w:val="left"/>
+      <w:pPr>
+        <w:tabs>
+          <w:tab w:val="num" w:pos="2880"/>
+        </w:tabs>
+        <w:ind w:left="2880" w:hanging="360"/>
+      </w:pPr>
+      <w:rPr>
+        <w:rFonts w:ascii="Wingdings" w:hAnsi="Wingdings" w:hint="default"/>
+        <w:sz w:val="20"/>
+      </w:rPr>
+    </w:lvl>
+    <w:lvl w:ilvl="4" w:tentative="1">
+      <w:start w:val="1"/>
+      <w:numFmt w:val="bullet"/>
+      <w:lvlText w:val=""/>
+      <w:lvlJc w:val="left"/>
+      <w:pPr>
+        <w:tabs>
+          <w:tab w:val="num" w:pos="3600"/>
+        </w:tabs>
+        <w:ind w:left="3600" w:hanging="360"/>
+      </w:pPr>
+      <w:rPr>
+        <w:rFonts w:ascii="Wingdings" w:hAnsi="Wingdings" w:hint="default"/>
+        <w:sz w:val="20"/>
+      </w:rPr>
+    </w:lvl>
+    <w:lvl w:ilvl="5" w:tentative="1">
+      <w:start w:val="1"/>
+      <w:numFmt w:val="bullet"/>
+      <w:lvlText w:val=""/>
+      <w:lvlJc w:val="left"/>
+      <w:pPr>
+        <w:tabs>
+          <w:tab w:val="num" w:pos="4320"/>
+        </w:tabs>
+        <w:ind w:left="4320" w:hanging="360"/>
+      </w:pPr>
+      <w:rPr>
+        <w:rFonts w:ascii="Wingdings" w:hAnsi="Wingdings" w:hint="default"/>
+        <w:sz w:val="20"/>
+      </w:rPr>
+    </w:lvl>
+    <w:lvl w:ilvl="6" w:tentative="1">
+      <w:start w:val="1"/>
+      <w:numFmt w:val="bullet"/>
+      <w:lvlText w:val=""/>
+      <w:lvlJc w:val="left"/>
+      <w:pPr>
+        <w:tabs>
+          <w:tab w:val="num" w:pos="5040"/>
+        </w:tabs>
+        <w:ind w:left="5040" w:hanging="360"/>
+      </w:pPr>
+      <w:rPr>
+        <w:rFonts w:ascii="Wingdings" w:hAnsi="Wingdings" w:hint="default"/>
+        <w:sz w:val="20"/>
+      </w:rPr>
+    </w:lvl>
+    <w:lvl w:ilvl="7" w:tentative="1">
+      <w:start w:val="1"/>
+      <w:numFmt w:val="bullet"/>
+      <w:lvlText w:val=""/>
+      <w:lvlJc w:val="left"/>
+      <w:pPr>
+        <w:tabs>
+          <w:tab w:val="num" w:pos="5760"/>
+        </w:tabs>
+        <w:ind w:left="5760" w:hanging="360"/>
+      </w:pPr>
+      <w:rPr>
+        <w:rFonts w:ascii="Wingdings" w:hAnsi="Wingdings" w:hint="default"/>
+        <w:sz w:val="20"/>
+      </w:rPr>
+    </w:lvl>
+    <w:lvl w:ilvl="8" w:tentative="1">
+      <w:start w:val="1"/>
+      <w:numFmt w:val="bullet"/>
+      <w:lvlText w:val=""/>
+      <w:lvlJc w:val="left"/>
+      <w:pPr>
+        <w:tabs>
+          <w:tab w:val="num" w:pos="6480"/>
+        </w:tabs>
+        <w:ind w:left="6480" w:hanging="360"/>
+      </w:pPr>
+      <w:rPr>
+        <w:rFonts w:ascii="Wingdings" w:hAnsi="Wingdings" w:hint="default"/>
+        <w:sz w:val="20"/>
+      </w:rPr>
+    </w:lvl>
+  </w:abstractNum>
+  <w:abstractNum w:abstractNumId="5" w15:restartNumberingAfterBreak="0">
     <w:nsid w:val="5AF24217"/>
     <w:multiLevelType w:val="hybridMultilevel"/>
     <w:tmpl w:val="F83A6FBA"/>
@@ -31544,7 +32139,7 @@
       </w:pPr>
     </w:lvl>
   </w:abstractNum>
-  <w:abstractNum w:abstractNumId="5" w15:restartNumberingAfterBreak="0">
+  <w:abstractNum w:abstractNumId="6" w15:restartNumberingAfterBreak="0">
     <w:nsid w:val="5EC331F9"/>
     <w:multiLevelType w:val="hybridMultilevel"/>
     <w:tmpl w:val="B9DCC64C"/>
@@ -31658,7 +32253,7 @@
       </w:rPr>
     </w:lvl>
   </w:abstractNum>
-  <w:abstractNum w:abstractNumId="6" w15:restartNumberingAfterBreak="0">
+  <w:abstractNum w:abstractNumId="7" w15:restartNumberingAfterBreak="0">
     <w:nsid w:val="639D5331"/>
     <w:multiLevelType w:val="multilevel"/>
     <w:tmpl w:val="8D5A5868"/>
@@ -31807,7 +32402,7 @@
       </w:rPr>
     </w:lvl>
   </w:abstractNum>
-  <w:abstractNum w:abstractNumId="7" w15:restartNumberingAfterBreak="0">
+  <w:abstractNum w:abstractNumId="8" w15:restartNumberingAfterBreak="0">
     <w:nsid w:val="63C65C9F"/>
     <w:multiLevelType w:val="hybridMultilevel"/>
     <w:tmpl w:val="374E0680"/>
@@ -31896,7 +32491,7 @@
       </w:pPr>
     </w:lvl>
   </w:abstractNum>
-  <w:abstractNum w:abstractNumId="8" w15:restartNumberingAfterBreak="0">
+  <w:abstractNum w:abstractNumId="9" w15:restartNumberingAfterBreak="0">
     <w:nsid w:val="67045A6B"/>
     <w:multiLevelType w:val="hybridMultilevel"/>
     <w:tmpl w:val="C2D4B2E8"/>
@@ -32009,7 +32604,7 @@
       </w:rPr>
     </w:lvl>
   </w:abstractNum>
-  <w:abstractNum w:abstractNumId="9" w15:restartNumberingAfterBreak="0">
+  <w:abstractNum w:abstractNumId="10" w15:restartNumberingAfterBreak="0">
     <w:nsid w:val="6C572354"/>
     <w:multiLevelType w:val="multilevel"/>
     <w:tmpl w:val="2E92FB00"/>
@@ -32159,7 +32754,7 @@
     </w:lvl>
   </w:abstractNum>
   <w:num w:numId="1">
-    <w:abstractNumId w:val="5"/>
+    <w:abstractNumId w:val="6"/>
   </w:num>
   <w:num w:numId="2">
     <w:abstractNumId w:val="1"/>
@@ -32168,25 +32763,28 @@
     <w:abstractNumId w:val="0"/>
   </w:num>
   <w:num w:numId="4">
-    <w:abstractNumId w:val="4"/>
+    <w:abstractNumId w:val="5"/>
   </w:num>
   <w:num w:numId="5">
-    <w:abstractNumId w:val="8"/>
+    <w:abstractNumId w:val="9"/>
   </w:num>
   <w:num w:numId="6">
-    <w:abstractNumId w:val="6"/>
+    <w:abstractNumId w:val="7"/>
   </w:num>
   <w:num w:numId="7">
-    <w:abstractNumId w:val="7"/>
+    <w:abstractNumId w:val="8"/>
   </w:num>
   <w:num w:numId="8">
     <w:abstractNumId w:val="3"/>
   </w:num>
   <w:num w:numId="9">
-    <w:abstractNumId w:val="9"/>
+    <w:abstractNumId w:val="10"/>
   </w:num>
   <w:num w:numId="10">
     <w:abstractNumId w:val="2"/>
+  </w:num>
+  <w:num w:numId="11">
+    <w:abstractNumId w:val="4"/>
   </w:num>
 </w:numbering>
 </file>

</xml_diff>

<commit_message>
add new paragraph.lesson 12 from Weka mini-course
</commit_message>
<xml_diff>
--- a/road map.docx
+++ b/road map.docx
@@ -31253,6 +31253,7 @@
           <w:rFonts w:cs="B Nazanin"/>
           <w:sz w:val="24"/>
           <w:szCs w:val="24"/>
+          <w:lang w:bidi="fa-IR"/>
         </w:rPr>
       </w:pPr>
       <w:r>
@@ -31339,22 +31340,572 @@
     </w:p>
     <w:p>
       <w:pPr>
+        <w:pStyle w:val="HTMLPreformatted"/>
+        <w:bidi/>
+        <w:rPr>
+          <w:rFonts w:cs="B Nazanin"/>
+          <w:sz w:val="24"/>
+          <w:szCs w:val="24"/>
+          <w:rtl/>
+          <w:lang w:bidi="fa-IR"/>
+        </w:rPr>
+      </w:pPr>
+      <w:r>
+        <w:rPr>
+          <w:rFonts w:cs="B Nazanin" w:hint="cs"/>
+          <w:sz w:val="24"/>
+          <w:szCs w:val="24"/>
+          <w:rtl/>
+          <w:lang w:bidi="fa-IR"/>
+        </w:rPr>
+        <w:t>12- کارایی الگوریتم ها را مقایسه کنید.</w:t>
+      </w:r>
+    </w:p>
+    <w:p>
+      <w:pPr>
+        <w:pStyle w:val="HTMLPreformatted"/>
+        <w:bidi/>
+        <w:rPr>
+          <w:rFonts w:cs="B Nazanin"/>
+          <w:sz w:val="24"/>
+          <w:szCs w:val="24"/>
+          <w:rtl/>
+          <w:lang w:bidi="fa-IR"/>
+        </w:rPr>
+      </w:pPr>
+      <w:r>
+        <w:rPr>
+          <w:rFonts w:asciiTheme="minorHAnsi" w:hAnsiTheme="minorHAnsi" w:cstheme="minorHAnsi"/>
+          <w:sz w:val="24"/>
+          <w:szCs w:val="24"/>
+          <w:lang w:bidi="fa-IR"/>
+        </w:rPr>
+        <w:t>Weka</w:t>
+      </w:r>
+      <w:r>
+        <w:rPr>
+          <w:rFonts w:cs="B Nazanin" w:hint="cs"/>
+          <w:sz w:val="24"/>
+          <w:szCs w:val="24"/>
+          <w:rtl/>
+          <w:lang w:bidi="fa-IR"/>
+        </w:rPr>
+        <w:t xml:space="preserve"> ابزارهای مختلفی را مختص مقایسه ی الگوریتم ها توسعه داده است که اصطلاحا </w:t>
+      </w:r>
+      <w:r>
+        <w:rPr>
+          <w:rFonts w:asciiTheme="minorHAnsi" w:hAnsiTheme="minorHAnsi" w:cstheme="minorHAnsi"/>
+          <w:sz w:val="24"/>
+          <w:szCs w:val="24"/>
+          <w:lang w:bidi="fa-IR"/>
+        </w:rPr>
+        <w:t>weka Experiment Environment</w:t>
+      </w:r>
+      <w:r>
+        <w:rPr>
+          <w:rFonts w:asciiTheme="minorHAnsi" w:hAnsiTheme="minorHAnsi" w:cstheme="minorHAnsi" w:hint="cs"/>
+          <w:sz w:val="24"/>
+          <w:szCs w:val="24"/>
+          <w:rtl/>
+          <w:lang w:bidi="fa-IR"/>
+        </w:rPr>
+        <w:t xml:space="preserve"> </w:t>
+      </w:r>
+      <w:r>
+        <w:rPr>
+          <w:rFonts w:asciiTheme="minorHAnsi" w:hAnsiTheme="minorHAnsi" w:cs="B Nazanin" w:hint="cs"/>
+          <w:sz w:val="24"/>
+          <w:szCs w:val="24"/>
+          <w:rtl/>
+          <w:lang w:bidi="fa-IR"/>
+        </w:rPr>
+        <w:t xml:space="preserve">یا </w:t>
+      </w:r>
+      <w:r>
+        <w:rPr>
+          <w:rFonts w:asciiTheme="minorHAnsi" w:hAnsiTheme="minorHAnsi" w:cs="B Nazanin" w:hint="cs"/>
+          <w:sz w:val="24"/>
+          <w:szCs w:val="24"/>
+          <w:rtl/>
+          <w:lang w:bidi="fa-IR"/>
+        </w:rPr>
+        <w:t>"محیط آزمایش"</w:t>
+      </w:r>
+      <w:r>
+        <w:rPr>
+          <w:rFonts w:cs="B Nazanin" w:hint="cs"/>
+          <w:sz w:val="24"/>
+          <w:szCs w:val="24"/>
+          <w:rtl/>
+          <w:lang w:bidi="fa-IR"/>
+        </w:rPr>
+        <w:t xml:space="preserve"> نامیده می شود.</w:t>
+      </w:r>
+    </w:p>
+    <w:p>
+      <w:pPr>
+        <w:pStyle w:val="HTMLPreformatted"/>
+        <w:bidi/>
+        <w:rPr>
+          <w:rFonts w:cs="B Nazanin"/>
+          <w:sz w:val="24"/>
+          <w:szCs w:val="24"/>
+          <w:rtl/>
+          <w:lang w:bidi="fa-IR"/>
+        </w:rPr>
+      </w:pPr>
+      <w:r>
+        <w:rPr>
+          <w:rFonts w:cs="B Nazanin" w:hint="cs"/>
+          <w:sz w:val="24"/>
+          <w:szCs w:val="24"/>
+          <w:rtl/>
+          <w:lang w:bidi="fa-IR"/>
+        </w:rPr>
+        <w:t>محیط آزمایش به شما این امکان را می دهد تا آزمایش های کنترل شده ای را به وسیله ی الگوریتم های ماشین لرنینگ طراحی و اجرا کرده و سپس نتایج را بررسی و آنالیز کنید.</w:t>
+      </w:r>
+    </w:p>
+    <w:p>
+      <w:pPr>
+        <w:pStyle w:val="HTMLPreformatted"/>
+        <w:bidi/>
+        <w:rPr>
+          <w:rFonts w:cs="B Nazanin"/>
+          <w:sz w:val="24"/>
+          <w:szCs w:val="24"/>
+          <w:rtl/>
+          <w:lang w:bidi="fa-IR"/>
+        </w:rPr>
+      </w:pPr>
+      <w:r>
+        <w:rPr>
+          <w:rFonts w:cs="B Nazanin" w:hint="cs"/>
+          <w:sz w:val="24"/>
+          <w:szCs w:val="24"/>
+          <w:rtl/>
+          <w:lang w:bidi="fa-IR"/>
+        </w:rPr>
+        <w:t xml:space="preserve">در این جا اولین آزمایش خود را می سازید و یاد می گیرید چطور از محیط آزمایش </w:t>
+      </w:r>
+      <w:r>
+        <w:rPr>
+          <w:rFonts w:asciiTheme="minorHAnsi" w:hAnsiTheme="minorHAnsi" w:cstheme="minorHAnsi"/>
+          <w:sz w:val="24"/>
+          <w:szCs w:val="24"/>
+          <w:lang w:bidi="fa-IR"/>
+        </w:rPr>
+        <w:t>weka</w:t>
+      </w:r>
+      <w:r>
+        <w:rPr>
+          <w:rFonts w:asciiTheme="minorHAnsi" w:hAnsiTheme="minorHAnsi" w:cstheme="minorHAnsi"/>
+          <w:sz w:val="24"/>
+          <w:szCs w:val="24"/>
+          <w:rtl/>
+          <w:lang w:bidi="fa-IR"/>
+        </w:rPr>
+        <w:t xml:space="preserve"> </w:t>
+      </w:r>
+      <w:r>
+        <w:rPr>
+          <w:rFonts w:cs="B Nazanin" w:hint="cs"/>
+          <w:sz w:val="24"/>
+          <w:szCs w:val="24"/>
+          <w:rtl/>
+          <w:lang w:bidi="fa-IR"/>
+        </w:rPr>
+        <w:t>برای بررسی عملکرد الگوریتم ها استفاده کنید.</w:t>
+      </w:r>
+    </w:p>
+    <w:p>
+      <w:pPr>
+        <w:pStyle w:val="HTMLPreformatted"/>
+        <w:bidi/>
+        <w:rPr>
+          <w:rFonts w:cs="B Nazanin"/>
+          <w:sz w:val="24"/>
+          <w:szCs w:val="24"/>
+          <w:rtl/>
+        </w:rPr>
+      </w:pPr>
+      <w:r>
+        <w:rPr>
+          <w:rFonts w:cs="B Nazanin" w:hint="cs"/>
+          <w:sz w:val="24"/>
+          <w:szCs w:val="24"/>
+          <w:rtl/>
+          <w:lang w:bidi="fa-IR"/>
+        </w:rPr>
+        <w:t xml:space="preserve">+ در صفحه ی ابتدایی نرم افزار کلید </w:t>
+      </w:r>
+      <w:r>
+        <w:t>Experimenter</w:t>
+      </w:r>
+      <w:r>
+        <w:rPr>
+          <w:rFonts w:hint="cs"/>
+          <w:rtl/>
+        </w:rPr>
+        <w:t xml:space="preserve"> </w:t>
+      </w:r>
+      <w:r>
+        <w:rPr>
+          <w:rFonts w:cs="B Nazanin" w:hint="cs"/>
+          <w:sz w:val="24"/>
+          <w:szCs w:val="24"/>
+          <w:rtl/>
+        </w:rPr>
+        <w:t>را برای ورود به محیط آزمایش بزنید.</w:t>
+      </w:r>
+    </w:p>
+    <w:p>
+      <w:pPr>
+        <w:pStyle w:val="HTMLPreformatted"/>
+        <w:bidi/>
+        <w:rPr>
+          <w:rFonts w:cs="B Nazanin"/>
+          <w:sz w:val="24"/>
+          <w:szCs w:val="24"/>
+          <w:rtl/>
+          <w:lang w:bidi="fa-IR"/>
+        </w:rPr>
+      </w:pPr>
+      <w:r>
+        <w:rPr>
+          <w:rFonts w:cs="B Nazanin" w:hint="cs"/>
+          <w:sz w:val="24"/>
+          <w:szCs w:val="24"/>
+          <w:rtl/>
+        </w:rPr>
+        <w:t xml:space="preserve">بر روی کلید </w:t>
+      </w:r>
+      <w:r>
+        <w:rPr>
+          <w:rFonts w:cs="B Nazanin"/>
+          <w:sz w:val="24"/>
+          <w:szCs w:val="24"/>
+        </w:rPr>
+        <w:t>new</w:t>
+      </w:r>
+      <w:r>
+        <w:rPr>
+          <w:rFonts w:cs="B Nazanin" w:hint="cs"/>
+          <w:sz w:val="24"/>
+          <w:szCs w:val="24"/>
+          <w:rtl/>
+          <w:lang w:bidi="fa-IR"/>
+        </w:rPr>
+        <w:t xml:space="preserve"> کلیک کنید.با کلید </w:t>
+      </w:r>
+      <w:r>
+        <w:rPr>
+          <w:rFonts w:cs="B Nazanin"/>
+          <w:sz w:val="24"/>
+          <w:szCs w:val="24"/>
+          <w:lang w:bidi="fa-IR"/>
+        </w:rPr>
+        <w:t>Add new</w:t>
+      </w:r>
+      <w:r>
+        <w:rPr>
+          <w:rFonts w:cs="B Nazanin" w:hint="cs"/>
+          <w:sz w:val="24"/>
+          <w:szCs w:val="24"/>
+          <w:rtl/>
+          <w:lang w:bidi="fa-IR"/>
+        </w:rPr>
+        <w:t xml:space="preserve">  بخش دیتاست ها ابتدا یک دیتاست و سپس با همان کلید در صفحه ی الگوریتم ها، یک الگوریتم مثل </w:t>
+      </w:r>
+      <w:r>
+        <w:rPr>
+          <w:rFonts w:cs="B Nazanin"/>
+          <w:sz w:val="24"/>
+          <w:szCs w:val="24"/>
+          <w:lang w:bidi="fa-IR"/>
+        </w:rPr>
+        <w:t>ZeroR</w:t>
+      </w:r>
+      <w:r>
+        <w:rPr>
+          <w:rFonts w:cs="B Nazanin" w:hint="cs"/>
+          <w:sz w:val="24"/>
+          <w:szCs w:val="24"/>
+          <w:rtl/>
+          <w:lang w:bidi="fa-IR"/>
+        </w:rPr>
+        <w:t xml:space="preserve"> و </w:t>
+      </w:r>
+      <w:r>
+        <w:rPr>
+          <w:rFonts w:cs="B Nazanin"/>
+          <w:sz w:val="24"/>
+          <w:szCs w:val="24"/>
+          <w:lang w:bidi="fa-IR"/>
+        </w:rPr>
+        <w:t>Ibk</w:t>
+      </w:r>
+      <w:r>
+        <w:rPr>
+          <w:rFonts w:cs="B Nazanin" w:hint="cs"/>
+          <w:sz w:val="24"/>
+          <w:szCs w:val="24"/>
+          <w:rtl/>
+          <w:lang w:bidi="fa-IR"/>
+        </w:rPr>
+        <w:t xml:space="preserve"> را انتخاب کنید.</w:t>
+      </w:r>
+      <w:r>
+        <w:rPr>
+          <w:rFonts w:cs="B Nazanin" w:hint="cs"/>
+          <w:sz w:val="24"/>
+          <w:szCs w:val="24"/>
+          <w:rtl/>
+        </w:rPr>
+        <w:t xml:space="preserve">سربرگ </w:t>
+      </w:r>
+      <w:r>
+        <w:rPr>
+          <w:rFonts w:cs="B Nazanin"/>
+          <w:sz w:val="24"/>
+          <w:szCs w:val="24"/>
+        </w:rPr>
+        <w:t>Run</w:t>
+      </w:r>
+      <w:r>
+        <w:rPr>
+          <w:rFonts w:cs="B Nazanin" w:hint="cs"/>
+          <w:sz w:val="24"/>
+          <w:szCs w:val="24"/>
+          <w:rtl/>
+          <w:lang w:bidi="fa-IR"/>
+        </w:rPr>
+        <w:t xml:space="preserve"> را فعال کرده و کلید </w:t>
+      </w:r>
+      <w:r>
+        <w:rPr>
+          <w:rFonts w:cs="B Nazanin"/>
+          <w:sz w:val="24"/>
+          <w:szCs w:val="24"/>
+          <w:lang w:bidi="fa-IR"/>
+        </w:rPr>
+        <w:t>Start</w:t>
+      </w:r>
+      <w:r>
+        <w:rPr>
+          <w:rFonts w:cs="B Nazanin" w:hint="cs"/>
+          <w:sz w:val="24"/>
+          <w:szCs w:val="24"/>
+          <w:rtl/>
+          <w:lang w:bidi="fa-IR"/>
+        </w:rPr>
+        <w:t xml:space="preserve"> را بزنید.</w:t>
+      </w:r>
+    </w:p>
+    <w:p>
+      <w:pPr>
+        <w:pStyle w:val="HTMLPreformatted"/>
+        <w:bidi/>
+        <w:rPr>
+          <w:rFonts w:cs="B Nazanin"/>
+          <w:sz w:val="24"/>
+          <w:szCs w:val="24"/>
+          <w:rtl/>
+          <w:lang w:bidi="fa-IR"/>
+        </w:rPr>
+      </w:pPr>
+      <w:r>
+        <w:rPr>
+          <w:rFonts w:cs="B Nazanin" w:hint="cs"/>
+          <w:sz w:val="24"/>
+          <w:szCs w:val="24"/>
+          <w:rtl/>
+          <w:lang w:bidi="fa-IR"/>
+        </w:rPr>
+        <w:t xml:space="preserve">از سربرگ </w:t>
+      </w:r>
+      <w:r>
+        <w:rPr>
+          <w:rFonts w:cs="B Nazanin"/>
+          <w:sz w:val="24"/>
+          <w:szCs w:val="24"/>
+          <w:lang w:bidi="fa-IR"/>
+        </w:rPr>
+        <w:t>Analyse</w:t>
+      </w:r>
+      <w:r>
+        <w:rPr>
+          <w:rFonts w:cs="B Nazanin" w:hint="cs"/>
+          <w:sz w:val="24"/>
+          <w:szCs w:val="24"/>
+          <w:rtl/>
+          <w:lang w:bidi="fa-IR"/>
+        </w:rPr>
+        <w:t xml:space="preserve"> ، ابتدا کلید </w:t>
+      </w:r>
+      <w:r>
+        <w:rPr>
+          <w:rFonts w:cs="B Nazanin"/>
+          <w:sz w:val="24"/>
+          <w:szCs w:val="24"/>
+          <w:lang w:bidi="fa-IR"/>
+        </w:rPr>
+        <w:t>Experiment</w:t>
+      </w:r>
+      <w:r>
+        <w:rPr>
+          <w:rFonts w:cs="B Nazanin" w:hint="cs"/>
+          <w:sz w:val="24"/>
+          <w:szCs w:val="24"/>
+          <w:rtl/>
+          <w:lang w:bidi="fa-IR"/>
+        </w:rPr>
+        <w:t xml:space="preserve"> و سپس </w:t>
+      </w:r>
+      <w:r>
+        <w:rPr>
+          <w:rFonts w:cs="B Nazanin"/>
+          <w:sz w:val="24"/>
+          <w:szCs w:val="24"/>
+          <w:lang w:bidi="fa-IR"/>
+        </w:rPr>
+        <w:t>Perform test</w:t>
+      </w:r>
+      <w:r>
+        <w:rPr>
+          <w:rFonts w:cs="B Nazanin" w:hint="cs"/>
+          <w:sz w:val="24"/>
+          <w:szCs w:val="24"/>
+          <w:rtl/>
+          <w:lang w:bidi="fa-IR"/>
+        </w:rPr>
+        <w:t xml:space="preserve"> را بزنید.</w:t>
+      </w:r>
+    </w:p>
+    <w:p>
+      <w:pPr>
+        <w:pStyle w:val="HTMLPreformatted"/>
+        <w:bidi/>
+        <w:rPr>
+          <w:rFonts w:cs="B Nazanin"/>
+          <w:sz w:val="24"/>
+          <w:szCs w:val="24"/>
+          <w:rtl/>
+          <w:lang w:bidi="fa-IR"/>
+        </w:rPr>
+      </w:pPr>
+      <w:r>
+        <w:rPr>
+          <w:rFonts w:cs="B Nazanin" w:hint="cs"/>
+          <w:sz w:val="24"/>
+          <w:szCs w:val="24"/>
+          <w:rtl/>
+          <w:lang w:bidi="fa-IR"/>
+        </w:rPr>
+        <w:t>به این ترتیب شما اولین محیط آزمایشی خود را ساخته و دو الگوریتم مذکور را با تنظیمات پیش فرضی که داشتند، اجرا و بررسی کردید.</w:t>
+      </w:r>
+    </w:p>
+    <w:p>
+      <w:pPr>
+        <w:pStyle w:val="HTMLPreformatted"/>
+        <w:bidi/>
+        <w:rPr>
+          <w:rFonts w:cs="B Nazanin"/>
+          <w:sz w:val="24"/>
+          <w:szCs w:val="24"/>
+          <w:rtl/>
+          <w:lang w:bidi="fa-IR"/>
+        </w:rPr>
+      </w:pPr>
+      <w:r>
+        <w:rPr>
+          <w:rFonts w:cs="B Nazanin" w:hint="cs"/>
+          <w:sz w:val="24"/>
+          <w:szCs w:val="24"/>
+          <w:rtl/>
+          <w:lang w:bidi="fa-IR"/>
+        </w:rPr>
+        <w:t xml:space="preserve">با گزینه ی </w:t>
+      </w:r>
+      <w:r>
+        <w:rPr>
+          <w:rFonts w:cs="B Nazanin"/>
+          <w:sz w:val="24"/>
+          <w:szCs w:val="24"/>
+          <w:lang w:bidi="fa-IR"/>
+        </w:rPr>
+        <w:t>Test base</w:t>
+      </w:r>
+      <w:r>
+        <w:rPr>
+          <w:rFonts w:cs="B Nazanin" w:hint="cs"/>
+          <w:sz w:val="24"/>
+          <w:szCs w:val="24"/>
+          <w:rtl/>
+          <w:lang w:bidi="fa-IR"/>
+        </w:rPr>
+        <w:t xml:space="preserve"> از سربرگ </w:t>
+      </w:r>
+      <w:r>
+        <w:rPr>
+          <w:rFonts w:cs="B Nazanin"/>
+          <w:sz w:val="24"/>
+          <w:szCs w:val="24"/>
+          <w:lang w:bidi="fa-IR"/>
+        </w:rPr>
+        <w:t>Analyse</w:t>
+      </w:r>
+      <w:r>
+        <w:rPr>
+          <w:rFonts w:cs="B Nazanin" w:hint="cs"/>
+          <w:sz w:val="24"/>
+          <w:szCs w:val="24"/>
+          <w:rtl/>
+          <w:lang w:bidi="fa-IR"/>
+        </w:rPr>
+        <w:t xml:space="preserve"> می توانید مشخص کنید که کدام دسته از نتایج به عنوان مرجع برای مقایسه انتخاب شود.</w:t>
+      </w:r>
+    </w:p>
+    <w:p>
+      <w:pPr>
+        <w:pStyle w:val="HTMLPreformatted"/>
+        <w:bidi/>
+        <w:rPr>
+          <w:rFonts w:cs="B Nazanin" w:hint="cs"/>
+          <w:sz w:val="24"/>
+          <w:szCs w:val="24"/>
+          <w:rtl/>
+          <w:lang w:bidi="fa-IR"/>
+        </w:rPr>
+      </w:pPr>
+      <w:r>
+        <w:rPr>
+          <w:rFonts w:cs="B Nazanin" w:hint="cs"/>
+          <w:sz w:val="24"/>
+          <w:szCs w:val="24"/>
+          <w:rtl/>
+          <w:lang w:bidi="fa-IR"/>
+        </w:rPr>
+        <w:t>این کار را برای دیتاست های دیگر و الگوریتم های بیشتر تکرار کنید.</w:t>
+      </w:r>
+    </w:p>
+    <w:p>
+      <w:pPr>
         <w:bidi/>
         <w:spacing w:before="100" w:beforeAutospacing="1" w:after="100" w:afterAutospacing="1" w:line="240" w:lineRule="auto"/>
         <w:rPr>
-          <w:rFonts w:eastAsia="Times New Roman" w:cs="B Nazanin" w:hint="cs"/>
-          <w:sz w:val="24"/>
-          <w:szCs w:val="24"/>
-          <w:rtl/>
-          <w:lang w:bidi="fa-IR"/>
-        </w:rPr>
-      </w:pPr>
-    </w:p>
-    <w:p>
-      <w:pPr>
-        <w:bidi/>
-        <w:rPr>
-          <w:rFonts w:cs="B Nazanin" w:hint="cs"/>
+          <w:rFonts w:eastAsia="Times New Roman" w:cs="B Nazanin"/>
+          <w:sz w:val="24"/>
+          <w:szCs w:val="24"/>
+          <w:rtl/>
+          <w:lang w:bidi="fa-IR"/>
+        </w:rPr>
+      </w:pPr>
+    </w:p>
+    <w:p>
+      <w:pPr>
+        <w:bidi/>
+        <w:rPr>
+          <w:rFonts w:cs="B Nazanin"/>
           <w:color w:val="2F5496" w:themeColor="accent1" w:themeShade="BF"/>
           <w:sz w:val="48"/>
           <w:szCs w:val="48"/>

</xml_diff>

<commit_message>
add 13th paragraph of Weka mini-course
</commit_message>
<xml_diff>
--- a/road map.docx
+++ b/road map.docx
@@ -31870,10 +31870,9 @@
         <w:pStyle w:val="HTMLPreformatted"/>
         <w:bidi/>
         <w:rPr>
-          <w:rFonts w:cs="B Nazanin" w:hint="cs"/>
-          <w:sz w:val="24"/>
-          <w:szCs w:val="24"/>
-          <w:rtl/>
+          <w:rFonts w:cs="B Nazanin"/>
+          <w:sz w:val="24"/>
+          <w:szCs w:val="24"/>
           <w:lang w:bidi="fa-IR"/>
         </w:rPr>
       </w:pPr>
@@ -31886,6 +31885,649 @@
           <w:lang w:bidi="fa-IR"/>
         </w:rPr>
         <w:t>این کار را برای دیتاست های دیگر و الگوریتم های بیشتر تکرار کنید.</w:t>
+      </w:r>
+    </w:p>
+    <w:p>
+      <w:pPr>
+        <w:pStyle w:val="HTMLPreformatted"/>
+        <w:bidi/>
+        <w:rPr>
+          <w:rFonts w:cs="B Nazanin"/>
+          <w:sz w:val="24"/>
+          <w:szCs w:val="24"/>
+          <w:rtl/>
+          <w:lang w:bidi="fa-IR"/>
+        </w:rPr>
+      </w:pPr>
+      <w:r>
+        <w:rPr>
+          <w:rFonts w:cs="B Nazanin" w:hint="cs"/>
+          <w:sz w:val="24"/>
+          <w:szCs w:val="24"/>
+          <w:rtl/>
+          <w:lang w:bidi="fa-IR"/>
+        </w:rPr>
+        <w:t>13- تنظیم پارامترهای الگوریتم</w:t>
+      </w:r>
+    </w:p>
+    <w:p>
+      <w:pPr>
+        <w:pStyle w:val="HTMLPreformatted"/>
+        <w:bidi/>
+        <w:rPr>
+          <w:rFonts w:cs="B Nazanin"/>
+          <w:sz w:val="24"/>
+          <w:szCs w:val="24"/>
+          <w:rtl/>
+          <w:lang w:bidi="fa-IR"/>
+        </w:rPr>
+      </w:pPr>
+      <w:r>
+        <w:rPr>
+          <w:rFonts w:cs="B Nazanin" w:hint="cs"/>
+          <w:sz w:val="24"/>
+          <w:szCs w:val="24"/>
+          <w:rtl/>
+          <w:lang w:bidi="fa-IR"/>
+        </w:rPr>
+        <w:t>برای استفاده ی بیشتر از الگوریتم های ماشین لرنینگ، باید پارامترهای آن متد را طبق مسئله ی خود تنظیم کنید.</w:t>
+      </w:r>
+      <w:r>
+        <w:rPr>
+          <w:rFonts w:cs="B Nazanin" w:hint="cs"/>
+          <w:sz w:val="24"/>
+          <w:szCs w:val="24"/>
+          <w:rtl/>
+          <w:lang w:bidi="fa-IR"/>
+        </w:rPr>
+        <w:t>شما نمی توانید بهترین حالت برای این تنظیمات را قبل از اینکه دست به کار شوید بفهمید.پس مجبورید پارامترهای مختلف را امتحان کنید.</w:t>
+      </w:r>
+    </w:p>
+    <w:p>
+      <w:pPr>
+        <w:pStyle w:val="HTMLPreformatted"/>
+        <w:bidi/>
+        <w:rPr>
+          <w:rFonts w:cs="B Nazanin"/>
+          <w:sz w:val="24"/>
+          <w:szCs w:val="24"/>
+          <w:rtl/>
+          <w:lang w:bidi="fa-IR"/>
+        </w:rPr>
+      </w:pPr>
+      <w:r>
+        <w:rPr>
+          <w:rFonts w:cs="B Nazanin" w:hint="cs"/>
+          <w:sz w:val="24"/>
+          <w:szCs w:val="24"/>
+          <w:rtl/>
+          <w:lang w:bidi="fa-IR"/>
+        </w:rPr>
+        <w:t xml:space="preserve">محیط آزمایش نرم </w:t>
+      </w:r>
+      <w:r>
+        <w:rPr>
+          <w:rFonts w:cs="B Nazanin" w:hint="cs"/>
+          <w:sz w:val="24"/>
+          <w:szCs w:val="24"/>
+          <w:rtl/>
+          <w:lang w:bidi="fa-IR"/>
+        </w:rPr>
+        <w:t xml:space="preserve">افزار </w:t>
+      </w:r>
+      <w:r>
+        <w:rPr>
+          <w:rFonts w:asciiTheme="minorHAnsi" w:hAnsiTheme="minorHAnsi" w:cstheme="minorHAnsi"/>
+          <w:sz w:val="24"/>
+          <w:szCs w:val="24"/>
+          <w:lang w:bidi="fa-IR"/>
+        </w:rPr>
+        <w:t>weka</w:t>
+      </w:r>
+      <w:r>
+        <w:rPr>
+          <w:rFonts w:cs="B Nazanin" w:hint="cs"/>
+          <w:sz w:val="24"/>
+          <w:szCs w:val="24"/>
+          <w:rtl/>
+          <w:lang w:bidi="fa-IR"/>
+        </w:rPr>
+        <w:t xml:space="preserve"> به شما اجازه می دهد تا آزمایش های کنترل شده ای را برای مقایسه ی نتایج حاصل از استفاده ی پارامترهای مختلف طراحی کنید و بررسی کنید که آیا نتایج از نظر آماری قابل توجه هستند یا خیر.</w:t>
+      </w:r>
+    </w:p>
+    <w:p>
+      <w:pPr>
+        <w:pStyle w:val="HTMLPreformatted"/>
+        <w:bidi/>
+        <w:rPr>
+          <w:rFonts w:cs="B Nazanin"/>
+          <w:sz w:val="24"/>
+          <w:szCs w:val="24"/>
+          <w:rtl/>
+          <w:lang w:bidi="fa-IR"/>
+        </w:rPr>
+      </w:pPr>
+      <w:r>
+        <w:rPr>
+          <w:rFonts w:cs="B Nazanin" w:hint="cs"/>
+          <w:sz w:val="24"/>
+          <w:szCs w:val="24"/>
+          <w:rtl/>
+          <w:lang w:bidi="fa-IR"/>
+        </w:rPr>
+        <w:t xml:space="preserve">در این درس شما چگونگی طراحی </w:t>
+      </w:r>
+      <w:r>
+        <w:rPr>
+          <w:rFonts w:cs="B Nazanin" w:hint="cs"/>
+          <w:sz w:val="24"/>
+          <w:szCs w:val="24"/>
+          <w:rtl/>
+          <w:lang w:bidi="fa-IR"/>
+        </w:rPr>
+        <w:t xml:space="preserve">یک آزمایش برای مقایسه ی پارامترهای الگوریتم </w:t>
+      </w:r>
+      <w:r>
+        <w:rPr>
+          <w:rFonts w:asciiTheme="minorHAnsi" w:hAnsiTheme="minorHAnsi" w:cstheme="minorHAnsi"/>
+          <w:sz w:val="24"/>
+          <w:szCs w:val="24"/>
+          <w:lang w:bidi="fa-IR"/>
+        </w:rPr>
+        <w:t>KNN</w:t>
+      </w:r>
+      <w:r>
+        <w:rPr>
+          <w:rFonts w:cs="B Nazanin" w:hint="cs"/>
+          <w:sz w:val="24"/>
+          <w:szCs w:val="24"/>
+          <w:rtl/>
+          <w:lang w:bidi="fa-IR"/>
+        </w:rPr>
+        <w:t xml:space="preserve"> را خواهید آموخت:</w:t>
+      </w:r>
+    </w:p>
+    <w:p>
+      <w:pPr>
+        <w:pStyle w:val="HTMLPreformatted"/>
+        <w:bidi/>
+        <w:rPr>
+          <w:rFonts w:asciiTheme="minorHAnsi" w:hAnsiTheme="minorHAnsi" w:cs="B Nazanin"/>
+          <w:sz w:val="24"/>
+          <w:szCs w:val="24"/>
+          <w:rtl/>
+          <w:lang w:bidi="fa-IR"/>
+        </w:rPr>
+      </w:pPr>
+      <w:r>
+        <w:rPr>
+          <w:rFonts w:cs="B Nazanin" w:hint="cs"/>
+          <w:sz w:val="24"/>
+          <w:szCs w:val="24"/>
+          <w:rtl/>
+          <w:lang w:bidi="fa-IR"/>
+        </w:rPr>
+        <w:lastRenderedPageBreak/>
+        <w:t xml:space="preserve">+ در پنجره ی اولیه ی نرم افزار، بخش </w:t>
+      </w:r>
+      <w:r>
+        <w:rPr>
+          <w:rFonts w:asciiTheme="minorHAnsi" w:hAnsiTheme="minorHAnsi" w:cstheme="minorHAnsi"/>
+          <w:sz w:val="24"/>
+          <w:szCs w:val="24"/>
+          <w:lang w:bidi="fa-IR"/>
+        </w:rPr>
+        <w:t>Exprimenter</w:t>
+      </w:r>
+      <w:r>
+        <w:rPr>
+          <w:rFonts w:asciiTheme="minorHAnsi" w:hAnsiTheme="minorHAnsi" w:cstheme="minorHAnsi" w:hint="cs"/>
+          <w:sz w:val="24"/>
+          <w:szCs w:val="24"/>
+          <w:rtl/>
+          <w:lang w:bidi="fa-IR"/>
+        </w:rPr>
+        <w:t xml:space="preserve"> </w:t>
+      </w:r>
+      <w:r>
+        <w:rPr>
+          <w:rFonts w:asciiTheme="minorHAnsi" w:hAnsiTheme="minorHAnsi" w:cs="B Nazanin" w:hint="cs"/>
+          <w:sz w:val="24"/>
+          <w:szCs w:val="24"/>
+          <w:rtl/>
+          <w:lang w:bidi="fa-IR"/>
+        </w:rPr>
+        <w:t>را انتخاب کنید.</w:t>
+      </w:r>
+    </w:p>
+    <w:p>
+      <w:pPr>
+        <w:pStyle w:val="HTMLPreformatted"/>
+        <w:bidi/>
+        <w:rPr>
+          <w:rFonts w:asciiTheme="minorHAnsi" w:hAnsiTheme="minorHAnsi" w:cs="B Nazanin"/>
+          <w:sz w:val="24"/>
+          <w:szCs w:val="24"/>
+          <w:rtl/>
+          <w:lang w:bidi="fa-IR"/>
+        </w:rPr>
+      </w:pPr>
+      <w:r>
+        <w:rPr>
+          <w:rFonts w:asciiTheme="minorHAnsi" w:hAnsiTheme="minorHAnsi" w:cs="B Nazanin" w:hint="cs"/>
+          <w:sz w:val="24"/>
+          <w:szCs w:val="24"/>
+          <w:rtl/>
+          <w:lang w:bidi="fa-IR"/>
+        </w:rPr>
+        <w:t xml:space="preserve">روی کلید </w:t>
+      </w:r>
+      <w:r>
+        <w:rPr>
+          <w:rFonts w:asciiTheme="minorHAnsi" w:hAnsiTheme="minorHAnsi" w:cs="B Nazanin"/>
+          <w:sz w:val="24"/>
+          <w:szCs w:val="24"/>
+          <w:lang w:bidi="fa-IR"/>
+        </w:rPr>
+        <w:t>New</w:t>
+      </w:r>
+      <w:r>
+        <w:rPr>
+          <w:rFonts w:asciiTheme="minorHAnsi" w:hAnsiTheme="minorHAnsi" w:cs="B Nazanin" w:hint="cs"/>
+          <w:sz w:val="24"/>
+          <w:szCs w:val="24"/>
+          <w:rtl/>
+          <w:lang w:bidi="fa-IR"/>
+        </w:rPr>
+        <w:t xml:space="preserve"> کلیک کنید.در بخش دیتاست ها، با کلیک روی </w:t>
+      </w:r>
+      <w:r>
+        <w:rPr>
+          <w:rFonts w:asciiTheme="minorHAnsi" w:hAnsiTheme="minorHAnsi" w:cs="B Nazanin"/>
+          <w:sz w:val="24"/>
+          <w:szCs w:val="24"/>
+          <w:lang w:bidi="fa-IR"/>
+        </w:rPr>
+        <w:t>Add new</w:t>
+      </w:r>
+      <w:r>
+        <w:rPr>
+          <w:rFonts w:asciiTheme="minorHAnsi" w:hAnsiTheme="minorHAnsi" w:cs="B Nazanin" w:hint="cs"/>
+          <w:sz w:val="24"/>
+          <w:szCs w:val="24"/>
+          <w:rtl/>
+          <w:lang w:bidi="fa-IR"/>
+        </w:rPr>
+        <w:t xml:space="preserve"> ، یک دیتاست را انتخاب کنید.</w:t>
+      </w:r>
+    </w:p>
+    <w:p>
+      <w:pPr>
+        <w:pStyle w:val="HTMLPreformatted"/>
+        <w:bidi/>
+        <w:rPr>
+          <w:rFonts w:asciiTheme="minorHAnsi" w:hAnsiTheme="minorHAnsi" w:cs="B Nazanin"/>
+          <w:sz w:val="24"/>
+          <w:szCs w:val="24"/>
+          <w:rtl/>
+          <w:lang w:bidi="fa-IR"/>
+        </w:rPr>
+      </w:pPr>
+      <w:r>
+        <w:rPr>
+          <w:rFonts w:asciiTheme="minorHAnsi" w:hAnsiTheme="minorHAnsi" w:cs="B Nazanin" w:hint="cs"/>
+          <w:sz w:val="24"/>
+          <w:szCs w:val="24"/>
+          <w:rtl/>
+          <w:lang w:bidi="fa-IR"/>
+        </w:rPr>
+        <w:t xml:space="preserve">در بخش الگوریتم ها، روی </w:t>
+      </w:r>
+      <w:r>
+        <w:rPr>
+          <w:rFonts w:asciiTheme="minorHAnsi" w:hAnsiTheme="minorHAnsi" w:cs="B Nazanin"/>
+          <w:sz w:val="24"/>
+          <w:szCs w:val="24"/>
+          <w:lang w:bidi="fa-IR"/>
+        </w:rPr>
+        <w:t>Add new</w:t>
+      </w:r>
+      <w:r>
+        <w:rPr>
+          <w:rFonts w:asciiTheme="minorHAnsi" w:hAnsiTheme="minorHAnsi" w:cs="B Nazanin" w:hint="cs"/>
+          <w:sz w:val="24"/>
+          <w:szCs w:val="24"/>
+          <w:rtl/>
+          <w:lang w:bidi="fa-IR"/>
+        </w:rPr>
+        <w:t xml:space="preserve"> کلیک کرده و سه کپی از الگوریتم </w:t>
+      </w:r>
+      <w:r>
+        <w:rPr>
+          <w:rFonts w:asciiTheme="minorHAnsi" w:hAnsiTheme="minorHAnsi" w:cs="B Nazanin"/>
+          <w:sz w:val="24"/>
+          <w:szCs w:val="24"/>
+          <w:lang w:bidi="fa-IR"/>
+        </w:rPr>
+        <w:t xml:space="preserve">lBk </w:t>
+      </w:r>
+      <w:r>
+        <w:rPr>
+          <w:rFonts w:asciiTheme="minorHAnsi" w:hAnsiTheme="minorHAnsi" w:cs="B Nazanin" w:hint="cs"/>
+          <w:sz w:val="24"/>
+          <w:szCs w:val="24"/>
+          <w:rtl/>
+          <w:lang w:bidi="fa-IR"/>
+        </w:rPr>
+        <w:t xml:space="preserve"> را اضافه کنید.</w:t>
+      </w:r>
+    </w:p>
+    <w:p>
+      <w:pPr>
+        <w:pStyle w:val="HTMLPreformatted"/>
+        <w:bidi/>
+        <w:rPr>
+          <w:rFonts w:asciiTheme="minorHAnsi" w:hAnsiTheme="minorHAnsi" w:cs="B Nazanin"/>
+          <w:sz w:val="24"/>
+          <w:szCs w:val="24"/>
+          <w:rtl/>
+          <w:lang w:bidi="fa-IR"/>
+        </w:rPr>
+      </w:pPr>
+      <w:r>
+        <w:rPr>
+          <w:rFonts w:asciiTheme="minorHAnsi" w:hAnsiTheme="minorHAnsi" w:cs="B Nazanin" w:hint="cs"/>
+          <w:sz w:val="24"/>
+          <w:szCs w:val="24"/>
+          <w:rtl/>
+          <w:lang w:bidi="fa-IR"/>
+        </w:rPr>
+        <w:t xml:space="preserve">روی هر کدام از الگوریتم های لیست کلیک کرده و گزینه ی </w:t>
+      </w:r>
+      <w:r>
+        <w:rPr>
+          <w:rFonts w:asciiTheme="minorHAnsi" w:hAnsiTheme="minorHAnsi" w:cs="B Nazanin"/>
+          <w:sz w:val="24"/>
+          <w:szCs w:val="24"/>
+          <w:lang w:bidi="fa-IR"/>
+        </w:rPr>
+        <w:t>Edit selected</w:t>
+      </w:r>
+      <w:r>
+        <w:rPr>
+          <w:rFonts w:asciiTheme="minorHAnsi" w:hAnsiTheme="minorHAnsi" w:cs="B Nazanin" w:hint="cs"/>
+          <w:sz w:val="24"/>
+          <w:szCs w:val="24"/>
+          <w:rtl/>
+          <w:lang w:bidi="fa-IR"/>
+        </w:rPr>
+        <w:t xml:space="preserve"> را انتخاب کرده و برای هر کدام از آن ها به ترتیب مقدار </w:t>
+      </w:r>
+      <w:r>
+        <w:rPr>
+          <w:rFonts w:asciiTheme="minorHAnsi" w:hAnsiTheme="minorHAnsi" w:cs="B Nazanin"/>
+          <w:sz w:val="24"/>
+          <w:szCs w:val="24"/>
+          <w:lang w:bidi="fa-IR"/>
+        </w:rPr>
+        <w:t>KNN</w:t>
+      </w:r>
+      <w:r>
+        <w:rPr>
+          <w:rFonts w:asciiTheme="minorHAnsi" w:hAnsiTheme="minorHAnsi" w:cs="B Nazanin" w:hint="cs"/>
+          <w:sz w:val="24"/>
+          <w:szCs w:val="24"/>
+          <w:rtl/>
+          <w:lang w:bidi="fa-IR"/>
+        </w:rPr>
+        <w:t xml:space="preserve"> را روی 1، 3 و 5 قرار دهید.</w:t>
+      </w:r>
+    </w:p>
+    <w:p>
+      <w:pPr>
+        <w:pStyle w:val="HTMLPreformatted"/>
+        <w:bidi/>
+        <w:rPr>
+          <w:rFonts w:asciiTheme="minorHAnsi" w:hAnsiTheme="minorHAnsi" w:cs="B Nazanin"/>
+          <w:sz w:val="24"/>
+          <w:szCs w:val="24"/>
+          <w:lang w:bidi="fa-IR"/>
+        </w:rPr>
+      </w:pPr>
+      <w:r>
+        <w:rPr>
+          <w:rFonts w:asciiTheme="minorHAnsi" w:hAnsiTheme="minorHAnsi" w:cs="B Nazanin" w:hint="cs"/>
+          <w:sz w:val="24"/>
+          <w:szCs w:val="24"/>
+          <w:rtl/>
+          <w:lang w:bidi="fa-IR"/>
+        </w:rPr>
+        <w:t xml:space="preserve">از سربرگ </w:t>
+      </w:r>
+      <w:r>
+        <w:rPr>
+          <w:rFonts w:asciiTheme="minorHAnsi" w:hAnsiTheme="minorHAnsi" w:cs="B Nazanin"/>
+          <w:sz w:val="24"/>
+          <w:szCs w:val="24"/>
+          <w:lang w:bidi="fa-IR"/>
+        </w:rPr>
+        <w:t>Run</w:t>
+      </w:r>
+      <w:r>
+        <w:rPr>
+          <w:rFonts w:asciiTheme="minorHAnsi" w:hAnsiTheme="minorHAnsi" w:cs="B Nazanin" w:hint="cs"/>
+          <w:sz w:val="24"/>
+          <w:szCs w:val="24"/>
+          <w:rtl/>
+          <w:lang w:bidi="fa-IR"/>
+        </w:rPr>
+        <w:t xml:space="preserve"> روی </w:t>
+      </w:r>
+      <w:r>
+        <w:rPr>
+          <w:rFonts w:asciiTheme="minorHAnsi" w:hAnsiTheme="minorHAnsi" w:cs="B Nazanin"/>
+          <w:sz w:val="24"/>
+          <w:szCs w:val="24"/>
+          <w:lang w:bidi="fa-IR"/>
+        </w:rPr>
+        <w:t>Start</w:t>
+      </w:r>
+      <w:r>
+        <w:rPr>
+          <w:rFonts w:asciiTheme="minorHAnsi" w:hAnsiTheme="minorHAnsi" w:cs="B Nazanin" w:hint="cs"/>
+          <w:sz w:val="24"/>
+          <w:szCs w:val="24"/>
+          <w:rtl/>
+          <w:lang w:bidi="fa-IR"/>
+        </w:rPr>
+        <w:t xml:space="preserve"> </w:t>
+      </w:r>
+      <w:r>
+        <w:rPr>
+          <w:rFonts w:asciiTheme="minorHAnsi" w:hAnsiTheme="minorHAnsi" w:cs="B Nazanin" w:hint="cs"/>
+          <w:sz w:val="24"/>
+          <w:szCs w:val="24"/>
+          <w:rtl/>
+          <w:lang w:bidi="fa-IR"/>
+        </w:rPr>
+        <w:t>کلیک کنید.</w:t>
+      </w:r>
+    </w:p>
+    <w:p>
+      <w:pPr>
+        <w:pStyle w:val="HTMLPreformatted"/>
+        <w:bidi/>
+        <w:rPr>
+          <w:rFonts w:asciiTheme="minorHAnsi" w:hAnsiTheme="minorHAnsi" w:cs="B Nazanin"/>
+          <w:sz w:val="24"/>
+          <w:szCs w:val="24"/>
+          <w:rtl/>
+          <w:lang w:bidi="fa-IR"/>
+        </w:rPr>
+      </w:pPr>
+      <w:r>
+        <w:rPr>
+          <w:rFonts w:asciiTheme="minorHAnsi" w:hAnsiTheme="minorHAnsi" w:cs="B Nazanin" w:hint="cs"/>
+          <w:sz w:val="24"/>
+          <w:szCs w:val="24"/>
+          <w:rtl/>
+          <w:lang w:bidi="fa-IR"/>
+        </w:rPr>
+        <w:t xml:space="preserve">در سربرگ </w:t>
+      </w:r>
+      <w:r>
+        <w:rPr>
+          <w:rFonts w:asciiTheme="minorHAnsi" w:hAnsiTheme="minorHAnsi" w:cs="B Nazanin"/>
+          <w:sz w:val="24"/>
+          <w:szCs w:val="24"/>
+          <w:lang w:bidi="fa-IR"/>
+        </w:rPr>
+        <w:t>Analyse</w:t>
+      </w:r>
+      <w:r>
+        <w:rPr>
+          <w:rFonts w:asciiTheme="minorHAnsi" w:hAnsiTheme="minorHAnsi" w:cs="B Nazanin" w:hint="cs"/>
+          <w:sz w:val="24"/>
+          <w:szCs w:val="24"/>
+          <w:rtl/>
+          <w:lang w:bidi="fa-IR"/>
+        </w:rPr>
+        <w:t xml:space="preserve"> روی دکمه </w:t>
+      </w:r>
+      <w:r>
+        <w:rPr>
+          <w:rFonts w:asciiTheme="minorHAnsi" w:hAnsiTheme="minorHAnsi" w:cs="B Nazanin"/>
+          <w:sz w:val="24"/>
+          <w:szCs w:val="24"/>
+          <w:lang w:bidi="fa-IR"/>
+        </w:rPr>
+        <w:t>Experiment</w:t>
+      </w:r>
+      <w:r>
+        <w:rPr>
+          <w:rFonts w:asciiTheme="minorHAnsi" w:hAnsiTheme="minorHAnsi" w:cs="B Nazanin" w:hint="cs"/>
+          <w:sz w:val="24"/>
+          <w:szCs w:val="24"/>
+          <w:rtl/>
+          <w:lang w:bidi="fa-IR"/>
+        </w:rPr>
+        <w:t xml:space="preserve"> و سپس </w:t>
+      </w:r>
+      <w:r>
+        <w:rPr>
+          <w:rFonts w:asciiTheme="minorHAnsi" w:hAnsiTheme="minorHAnsi" w:cs="B Nazanin"/>
+          <w:sz w:val="24"/>
+          <w:szCs w:val="24"/>
+          <w:lang w:bidi="fa-IR"/>
+        </w:rPr>
+        <w:t>Perform test</w:t>
+      </w:r>
+      <w:r>
+        <w:rPr>
+          <w:rFonts w:asciiTheme="minorHAnsi" w:hAnsiTheme="minorHAnsi" w:cs="B Nazanin" w:hint="cs"/>
+          <w:sz w:val="24"/>
+          <w:szCs w:val="24"/>
+          <w:rtl/>
+          <w:lang w:bidi="fa-IR"/>
+        </w:rPr>
+        <w:t xml:space="preserve"> کلیک کنید.</w:t>
+      </w:r>
+    </w:p>
+    <w:p>
+      <w:pPr>
+        <w:pStyle w:val="HTMLPreformatted"/>
+        <w:bidi/>
+        <w:rPr>
+          <w:rFonts w:asciiTheme="minorHAnsi" w:hAnsiTheme="minorHAnsi" w:cs="B Nazanin"/>
+          <w:sz w:val="24"/>
+          <w:szCs w:val="24"/>
+          <w:rtl/>
+          <w:lang w:bidi="fa-IR"/>
+        </w:rPr>
+      </w:pPr>
+    </w:p>
+    <w:p>
+      <w:pPr>
+        <w:pStyle w:val="HTMLPreformatted"/>
+        <w:bidi/>
+        <w:rPr>
+          <w:rFonts w:asciiTheme="minorHAnsi" w:hAnsiTheme="minorHAnsi" w:cs="B Nazanin"/>
+          <w:sz w:val="24"/>
+          <w:szCs w:val="24"/>
+          <w:rtl/>
+          <w:lang w:bidi="fa-IR"/>
+        </w:rPr>
+      </w:pPr>
+      <w:r>
+        <w:rPr>
+          <w:rFonts w:asciiTheme="minorHAnsi" w:hAnsiTheme="minorHAnsi" w:cs="B Nazanin" w:hint="cs"/>
+          <w:sz w:val="24"/>
+          <w:szCs w:val="24"/>
+          <w:rtl/>
+          <w:lang w:bidi="fa-IR"/>
+        </w:rPr>
+        <w:t xml:space="preserve">در انتها خواهید دید که نتایج مربوط به مقادیر بزرگتر </w:t>
+      </w:r>
+      <w:r>
+        <w:rPr>
+          <w:rFonts w:asciiTheme="minorHAnsi" w:hAnsiTheme="minorHAnsi" w:cs="B Nazanin"/>
+          <w:sz w:val="24"/>
+          <w:szCs w:val="24"/>
+          <w:lang w:bidi="fa-IR"/>
+        </w:rPr>
+        <w:t>KNN</w:t>
+      </w:r>
+      <w:r>
+        <w:rPr>
+          <w:rFonts w:asciiTheme="minorHAnsi" w:hAnsiTheme="minorHAnsi" w:cs="B Nazanin" w:hint="cs"/>
+          <w:sz w:val="24"/>
+          <w:szCs w:val="24"/>
+          <w:rtl/>
+          <w:lang w:bidi="fa-IR"/>
+        </w:rPr>
+        <w:t xml:space="preserve"> ، در مقایسه با مقدار پیش فرض 1، بهتر هستند و تفاوت معناداری دارند.</w:t>
+      </w:r>
+    </w:p>
+    <w:p>
+      <w:pPr>
+        <w:pStyle w:val="HTMLPreformatted"/>
+        <w:bidi/>
+        <w:rPr>
+          <w:rFonts w:cs="B Nazanin" w:hint="cs"/>
+          <w:sz w:val="24"/>
+          <w:szCs w:val="24"/>
+          <w:rtl/>
+          <w:lang w:bidi="fa-IR"/>
+        </w:rPr>
+      </w:pPr>
+      <w:r>
+        <w:rPr>
+          <w:rFonts w:asciiTheme="minorHAnsi" w:hAnsiTheme="minorHAnsi" w:cs="B Nazanin" w:hint="cs"/>
+          <w:sz w:val="24"/>
+          <w:szCs w:val="24"/>
+          <w:rtl/>
+          <w:lang w:bidi="fa-IR"/>
+        </w:rPr>
+        <w:t xml:space="preserve">سایر خصوصیات الگوریتم </w:t>
+      </w:r>
+      <w:r>
+        <w:rPr>
+          <w:rFonts w:asciiTheme="minorHAnsi" w:hAnsiTheme="minorHAnsi" w:cs="B Nazanin"/>
+          <w:sz w:val="24"/>
+          <w:szCs w:val="24"/>
+          <w:lang w:bidi="fa-IR"/>
+        </w:rPr>
+        <w:t>KNN</w:t>
+      </w:r>
+      <w:r>
+        <w:rPr>
+          <w:rFonts w:asciiTheme="minorHAnsi" w:hAnsiTheme="minorHAnsi" w:cs="B Nazanin" w:hint="cs"/>
+          <w:sz w:val="24"/>
+          <w:szCs w:val="24"/>
+          <w:rtl/>
+          <w:lang w:bidi="fa-IR"/>
+        </w:rPr>
+        <w:t xml:space="preserve"> را بررسی کرده و در تنظیم پارامترهای الگوریتم های ماشین لرنینگ تجربه و مهارت به دست آورید.</w:t>
       </w:r>
     </w:p>
     <w:p>

</xml_diff>

<commit_message>
add the last chapter of Weka mini-course into .docx file
</commit_message>
<xml_diff>
--- a/road map.docx
+++ b/road map.docx
@@ -32493,7 +32493,7 @@
         <w:pStyle w:val="HTMLPreformatted"/>
         <w:bidi/>
         <w:rPr>
-          <w:rFonts w:cs="B Nazanin" w:hint="cs"/>
+          <w:rFonts w:cs="B Nazanin"/>
           <w:sz w:val="24"/>
           <w:szCs w:val="24"/>
           <w:rtl/>
@@ -32535,6 +32535,65 @@
         <w:bidi/>
         <w:spacing w:before="100" w:beforeAutospacing="1" w:after="100" w:afterAutospacing="1" w:line="240" w:lineRule="auto"/>
         <w:rPr>
+          <w:rFonts w:cs="B Nazanin"/>
+          <w:sz w:val="24"/>
+          <w:szCs w:val="24"/>
+          <w:rtl/>
+          <w:lang w:bidi="fa-IR"/>
+        </w:rPr>
+      </w:pPr>
+      <w:r>
+        <w:rPr>
+          <w:rFonts w:cs="B Nazanin" w:hint="cs"/>
+          <w:sz w:val="24"/>
+          <w:szCs w:val="24"/>
+          <w:rtl/>
+          <w:lang w:bidi="fa-IR"/>
+        </w:rPr>
+        <w:t>14- مدل خود را ذخیره کنید.</w:t>
+      </w:r>
+    </w:p>
+    <w:p>
+      <w:pPr>
+        <w:bidi/>
+        <w:spacing w:before="100" w:beforeAutospacing="1" w:after="100" w:afterAutospacing="1" w:line="240" w:lineRule="auto"/>
+        <w:rPr>
+          <w:rStyle w:val="jlqj4b"/>
+          <w:rFonts w:cs="B Nazanin"/>
+          <w:sz w:val="24"/>
+          <w:szCs w:val="24"/>
+          <w:rtl/>
+          <w:lang w:bidi="fa-IR"/>
+        </w:rPr>
+      </w:pPr>
+      <w:r>
+        <w:rPr>
+          <w:rStyle w:val="jlqj4b"/>
+          <w:rFonts w:cs="B Nazanin" w:hint="cs"/>
+          <w:sz w:val="24"/>
+          <w:szCs w:val="24"/>
+          <w:rtl/>
+          <w:lang w:bidi="fa-IR"/>
+        </w:rPr>
+        <w:t>پس از یافتن یک مدل با عملکرد برتر در مورد مشکل خود ، باید آن را برای استفاده بعدی نهایی کنید</w:t>
+      </w:r>
+      <w:r>
+        <w:rPr>
+          <w:rStyle w:val="jlqj4b"/>
+          <w:rFonts w:cs="B Nazanin" w:hint="cs"/>
+          <w:sz w:val="24"/>
+          <w:szCs w:val="24"/>
+          <w:rtl/>
+          <w:lang w:bidi="fa-IR"/>
+        </w:rPr>
+        <w:t>.</w:t>
+      </w:r>
+    </w:p>
+    <w:p>
+      <w:pPr>
+        <w:bidi/>
+        <w:spacing w:before="100" w:beforeAutospacing="1" w:after="100" w:afterAutospacing="1" w:line="240" w:lineRule="auto"/>
+        <w:rPr>
           <w:rFonts w:eastAsia="Times New Roman" w:cs="B Nazanin"/>
           <w:sz w:val="24"/>
           <w:szCs w:val="24"/>
@@ -32542,6 +32601,415 @@
           <w:lang w:bidi="fa-IR"/>
         </w:rPr>
       </w:pPr>
+      <w:r>
+        <w:rPr>
+          <w:rFonts w:eastAsia="Times New Roman" w:cs="B Nazanin" w:hint="cs"/>
+          <w:sz w:val="28"/>
+          <w:szCs w:val="28"/>
+          <w:rtl/>
+          <w:lang w:bidi="fa-IR"/>
+        </w:rPr>
+        <w:t xml:space="preserve">+ </w:t>
+      </w:r>
+      <w:r>
+        <w:rPr>
+          <w:rFonts w:eastAsia="Times New Roman" w:cs="B Nazanin" w:hint="cs"/>
+          <w:sz w:val="24"/>
+          <w:szCs w:val="24"/>
+          <w:rtl/>
+          <w:lang w:bidi="fa-IR"/>
+        </w:rPr>
+        <w:t xml:space="preserve">پس از بارگیری یک دیتاست در محیط نرم افزار، روی سربرگ </w:t>
+      </w:r>
+      <w:r>
+        <w:rPr>
+          <w:rFonts w:eastAsia="Times New Roman" w:cs="B Nazanin"/>
+          <w:sz w:val="24"/>
+          <w:szCs w:val="24"/>
+          <w:lang w:bidi="fa-IR"/>
+        </w:rPr>
+        <w:t>Classify</w:t>
+      </w:r>
+      <w:r>
+        <w:rPr>
+          <w:rFonts w:eastAsia="Times New Roman" w:cs="B Nazanin" w:hint="cs"/>
+          <w:sz w:val="24"/>
+          <w:szCs w:val="24"/>
+          <w:rtl/>
+          <w:lang w:bidi="fa-IR"/>
+        </w:rPr>
+        <w:t xml:space="preserve"> کلیک کنید.گزینه ی </w:t>
+      </w:r>
+      <w:r>
+        <w:rPr>
+          <w:rFonts w:eastAsia="Times New Roman" w:cs="B Nazanin"/>
+          <w:sz w:val="24"/>
+          <w:szCs w:val="24"/>
+          <w:lang w:bidi="fa-IR"/>
+        </w:rPr>
+        <w:t>Test options</w:t>
+      </w:r>
+      <w:r>
+        <w:rPr>
+          <w:rFonts w:eastAsia="Times New Roman" w:cs="B Nazanin" w:hint="cs"/>
+          <w:sz w:val="24"/>
+          <w:szCs w:val="24"/>
+          <w:rtl/>
+          <w:lang w:bidi="fa-IR"/>
+        </w:rPr>
+        <w:t xml:space="preserve"> را به </w:t>
+      </w:r>
+      <w:r>
+        <w:rPr>
+          <w:rFonts w:eastAsia="Times New Roman" w:cs="B Nazanin"/>
+          <w:sz w:val="24"/>
+          <w:szCs w:val="24"/>
+          <w:lang w:bidi="fa-IR"/>
+        </w:rPr>
+        <w:t>Use training set</w:t>
+      </w:r>
+      <w:r>
+        <w:rPr>
+          <w:rFonts w:eastAsia="Times New Roman" w:cs="B Nazanin" w:hint="cs"/>
+          <w:sz w:val="24"/>
+          <w:szCs w:val="24"/>
+          <w:rtl/>
+          <w:lang w:bidi="fa-IR"/>
+        </w:rPr>
+        <w:t xml:space="preserve"> تغییر داده و کلید </w:t>
+      </w:r>
+      <w:r>
+        <w:rPr>
+          <w:rFonts w:eastAsia="Times New Roman" w:cs="B Nazanin"/>
+          <w:sz w:val="24"/>
+          <w:szCs w:val="24"/>
+          <w:lang w:bidi="fa-IR"/>
+        </w:rPr>
+        <w:t>Start</w:t>
+      </w:r>
+      <w:r>
+        <w:rPr>
+          <w:rFonts w:eastAsia="Times New Roman" w:cs="B Nazanin" w:hint="cs"/>
+          <w:sz w:val="24"/>
+          <w:szCs w:val="24"/>
+          <w:rtl/>
+          <w:lang w:bidi="fa-IR"/>
+        </w:rPr>
+        <w:t xml:space="preserve"> را بزنید.روی نتایج در بخش </w:t>
+      </w:r>
+      <w:r>
+        <w:rPr>
+          <w:rFonts w:eastAsia="Times New Roman" w:cs="B Nazanin"/>
+          <w:sz w:val="24"/>
+          <w:szCs w:val="24"/>
+          <w:lang w:bidi="fa-IR"/>
+        </w:rPr>
+        <w:t>result list</w:t>
+      </w:r>
+      <w:r>
+        <w:rPr>
+          <w:rFonts w:eastAsia="Times New Roman" w:cs="B Nazanin" w:hint="cs"/>
+          <w:sz w:val="24"/>
+          <w:szCs w:val="24"/>
+          <w:rtl/>
+          <w:lang w:bidi="fa-IR"/>
+        </w:rPr>
+        <w:t xml:space="preserve"> راست کلیک کرده و </w:t>
+      </w:r>
+      <w:r>
+        <w:rPr>
+          <w:rFonts w:eastAsia="Times New Roman" w:cs="B Nazanin"/>
+          <w:sz w:val="24"/>
+          <w:szCs w:val="24"/>
+          <w:lang w:bidi="fa-IR"/>
+        </w:rPr>
+        <w:t>Save model</w:t>
+      </w:r>
+      <w:r>
+        <w:rPr>
+          <w:rFonts w:eastAsia="Times New Roman" w:cs="B Nazanin" w:hint="cs"/>
+          <w:sz w:val="24"/>
+          <w:szCs w:val="24"/>
+          <w:rtl/>
+          <w:lang w:bidi="fa-IR"/>
+        </w:rPr>
+        <w:t xml:space="preserve"> را انتخاب کنید.در اینجا می توانید با نام دلخواه خود، مدلی که ساخته بودید را ذخیره کنید.</w:t>
+      </w:r>
+    </w:p>
+    <w:p>
+      <w:pPr>
+        <w:bidi/>
+        <w:spacing w:before="100" w:beforeAutospacing="1" w:after="100" w:afterAutospacing="1" w:line="240" w:lineRule="auto"/>
+        <w:rPr>
+          <w:rFonts w:eastAsia="Times New Roman" w:cs="B Nazanin"/>
+          <w:sz w:val="24"/>
+          <w:szCs w:val="24"/>
+          <w:rtl/>
+          <w:lang w:bidi="fa-IR"/>
+        </w:rPr>
+      </w:pPr>
+      <w:r>
+        <w:rPr>
+          <w:rFonts w:eastAsia="Times New Roman" w:cs="B Nazanin" w:hint="cs"/>
+          <w:sz w:val="24"/>
+          <w:szCs w:val="24"/>
+          <w:rtl/>
+          <w:lang w:bidi="fa-IR"/>
+        </w:rPr>
+        <w:t>با انجام مراحل زیر می توانید مدلی که ساخته بودید را برای انجام عملیات روی دیتاهای جدید، وارد فضای نرم افزار کنید.</w:t>
+      </w:r>
+    </w:p>
+    <w:p>
+      <w:pPr>
+        <w:bidi/>
+        <w:spacing w:before="100" w:beforeAutospacing="1" w:after="100" w:afterAutospacing="1" w:line="240" w:lineRule="auto"/>
+        <w:rPr>
+          <w:rFonts w:eastAsia="Times New Roman" w:cs="B Nazanin" w:hint="cs"/>
+          <w:sz w:val="24"/>
+          <w:szCs w:val="24"/>
+          <w:rtl/>
+          <w:lang w:bidi="fa-IR"/>
+        </w:rPr>
+      </w:pPr>
+      <w:r>
+        <w:rPr>
+          <w:rFonts w:eastAsia="Times New Roman" w:cs="B Nazanin" w:hint="cs"/>
+          <w:sz w:val="24"/>
+          <w:szCs w:val="24"/>
+          <w:rtl/>
+          <w:lang w:bidi="fa-IR"/>
+        </w:rPr>
+        <w:t xml:space="preserve">+ روی </w:t>
+      </w:r>
+      <w:r>
+        <w:rPr>
+          <w:rFonts w:eastAsia="Times New Roman" w:cs="B Nazanin"/>
+          <w:sz w:val="24"/>
+          <w:szCs w:val="24"/>
+          <w:lang w:bidi="fa-IR"/>
+        </w:rPr>
+        <w:t>Result list</w:t>
+      </w:r>
+      <w:r>
+        <w:rPr>
+          <w:rFonts w:eastAsia="Times New Roman" w:cs="B Nazanin" w:hint="cs"/>
+          <w:sz w:val="24"/>
+          <w:szCs w:val="24"/>
+          <w:rtl/>
+          <w:lang w:bidi="fa-IR"/>
+        </w:rPr>
+        <w:t xml:space="preserve"> راست کلیک کرده و </w:t>
+      </w:r>
+      <w:r>
+        <w:rPr>
+          <w:rFonts w:eastAsia="Times New Roman" w:cs="B Nazanin"/>
+          <w:sz w:val="24"/>
+          <w:szCs w:val="24"/>
+          <w:lang w:bidi="fa-IR"/>
+        </w:rPr>
+        <w:t>Load model</w:t>
+      </w:r>
+      <w:r>
+        <w:rPr>
+          <w:rFonts w:eastAsia="Times New Roman" w:cs="B Nazanin" w:hint="cs"/>
+          <w:sz w:val="24"/>
+          <w:szCs w:val="24"/>
+          <w:rtl/>
+          <w:lang w:bidi="fa-IR"/>
+        </w:rPr>
+        <w:t xml:space="preserve"> را </w:t>
+      </w:r>
+      <w:r>
+        <w:rPr>
+          <w:rFonts w:eastAsia="Times New Roman" w:cs="B Nazanin" w:hint="cs"/>
+          <w:sz w:val="24"/>
+          <w:szCs w:val="24"/>
+          <w:rtl/>
+          <w:lang w:bidi="fa-IR"/>
+        </w:rPr>
+        <w:t>زده و فایل مورد نظرتان را انتخاب کنید.</w:t>
+      </w:r>
+      <w:r>
+        <w:rPr>
+          <w:rFonts w:eastAsia="Times New Roman" w:cs="B Nazanin"/>
+          <w:sz w:val="24"/>
+          <w:szCs w:val="24"/>
+          <w:lang w:bidi="fa-IR"/>
+        </w:rPr>
+        <w:t>Test options</w:t>
+      </w:r>
+      <w:r>
+        <w:rPr>
+          <w:rFonts w:eastAsia="Times New Roman" w:cs="B Nazanin" w:hint="cs"/>
+          <w:sz w:val="24"/>
+          <w:szCs w:val="24"/>
+          <w:rtl/>
+          <w:lang w:bidi="fa-IR"/>
+        </w:rPr>
+        <w:t xml:space="preserve"> را به </w:t>
+      </w:r>
+      <w:r>
+        <w:rPr>
+          <w:rFonts w:eastAsia="Times New Roman" w:cs="B Nazanin"/>
+          <w:sz w:val="24"/>
+          <w:szCs w:val="24"/>
+          <w:lang w:bidi="fa-IR"/>
+        </w:rPr>
+        <w:t>Supplied test set</w:t>
+      </w:r>
+      <w:r>
+        <w:rPr>
+          <w:rFonts w:eastAsia="Times New Roman" w:cs="B Nazanin" w:hint="cs"/>
+          <w:sz w:val="24"/>
+          <w:szCs w:val="24"/>
+          <w:rtl/>
+          <w:lang w:bidi="fa-IR"/>
+        </w:rPr>
+        <w:t xml:space="preserve"> تغییر دهید و یک دیتاست جدید انتخاب کنید.در بخش </w:t>
+      </w:r>
+      <w:r>
+        <w:rPr>
+          <w:rFonts w:eastAsia="Times New Roman" w:cs="B Nazanin"/>
+          <w:sz w:val="24"/>
+          <w:szCs w:val="24"/>
+          <w:lang w:bidi="fa-IR"/>
+        </w:rPr>
+        <w:t>Test options</w:t>
+      </w:r>
+      <w:r>
+        <w:rPr>
+          <w:rFonts w:eastAsia="Times New Roman" w:cs="B Nazanin" w:hint="cs"/>
+          <w:sz w:val="24"/>
+          <w:szCs w:val="24"/>
+          <w:rtl/>
+          <w:lang w:bidi="fa-IR"/>
+        </w:rPr>
+        <w:t xml:space="preserve"> روی </w:t>
+      </w:r>
+      <w:r>
+        <w:rPr>
+          <w:rFonts w:eastAsia="Times New Roman" w:cs="B Nazanin"/>
+          <w:sz w:val="24"/>
+          <w:szCs w:val="24"/>
+          <w:lang w:bidi="fa-IR"/>
+        </w:rPr>
+        <w:t>More options</w:t>
+      </w:r>
+      <w:r>
+        <w:rPr>
+          <w:rFonts w:eastAsia="Times New Roman" w:cs="B Nazanin" w:hint="cs"/>
+          <w:sz w:val="24"/>
+          <w:szCs w:val="24"/>
+          <w:rtl/>
+          <w:lang w:bidi="fa-IR"/>
+        </w:rPr>
+        <w:t xml:space="preserve"> کلیک کرده و </w:t>
+      </w:r>
+      <w:r>
+        <w:rPr>
+          <w:rFonts w:eastAsia="Times New Roman" w:cs="B Nazanin"/>
+          <w:sz w:val="24"/>
+          <w:szCs w:val="24"/>
+          <w:lang w:bidi="fa-IR"/>
+        </w:rPr>
+        <w:t>Output predictions</w:t>
+      </w:r>
+      <w:r>
+        <w:rPr>
+          <w:rFonts w:eastAsia="Times New Roman" w:cs="B Nazanin" w:hint="cs"/>
+          <w:sz w:val="24"/>
+          <w:szCs w:val="24"/>
+          <w:rtl/>
+          <w:lang w:bidi="fa-IR"/>
+        </w:rPr>
+        <w:t xml:space="preserve"> را به </w:t>
+      </w:r>
+      <w:r>
+        <w:rPr>
+          <w:rFonts w:eastAsia="Times New Roman" w:cs="B Nazanin"/>
+          <w:sz w:val="24"/>
+          <w:szCs w:val="24"/>
+          <w:lang w:bidi="fa-IR"/>
+        </w:rPr>
+        <w:t>Plain text</w:t>
+      </w:r>
+      <w:r>
+        <w:rPr>
+          <w:rFonts w:eastAsia="Times New Roman" w:cs="B Nazanin" w:hint="cs"/>
+          <w:sz w:val="24"/>
+          <w:szCs w:val="24"/>
+          <w:rtl/>
+          <w:lang w:bidi="fa-IR"/>
+        </w:rPr>
+        <w:t xml:space="preserve"> تغییر دهید.</w:t>
+      </w:r>
+      <w:r>
+        <w:rPr>
+          <w:rFonts w:eastAsia="Times New Roman" w:cs="B Nazanin" w:hint="cs"/>
+          <w:sz w:val="24"/>
+          <w:szCs w:val="24"/>
+          <w:rtl/>
+          <w:lang w:bidi="fa-IR"/>
+        </w:rPr>
+        <w:t xml:space="preserve">روی مدل بارگیری شده راست کلیک کنید و گزینه ی </w:t>
+      </w:r>
+      <w:r>
+        <w:rPr>
+          <w:sz w:val="24"/>
+          <w:szCs w:val="24"/>
+        </w:rPr>
+        <w:t>Re-evaluate model on current test set</w:t>
+      </w:r>
+      <w:r>
+        <w:rPr>
+          <w:rFonts w:hint="cs"/>
+          <w:rtl/>
+        </w:rPr>
+        <w:t xml:space="preserve"> </w:t>
+      </w:r>
+      <w:r>
+        <w:rPr>
+          <w:rFonts w:cs="B Nazanin" w:hint="cs"/>
+          <w:sz w:val="24"/>
+          <w:szCs w:val="24"/>
+          <w:rtl/>
+        </w:rPr>
+        <w:t>را انتخاب کنید.</w:t>
+      </w:r>
+      <w:r>
+        <w:rPr>
+          <w:rFonts w:cs="B Nazanin" w:hint="cs"/>
+          <w:sz w:val="24"/>
+          <w:szCs w:val="24"/>
+          <w:rtl/>
+        </w:rPr>
+        <w:t xml:space="preserve">نتایج جدید روی صفحه ی </w:t>
+      </w:r>
+      <w:r>
+        <w:rPr>
+          <w:sz w:val="24"/>
+          <w:szCs w:val="24"/>
+        </w:rPr>
+        <w:t>Classifier output</w:t>
+      </w:r>
+      <w:r>
+        <w:rPr>
+          <w:rFonts w:hint="cs"/>
+          <w:sz w:val="24"/>
+          <w:szCs w:val="24"/>
+          <w:rtl/>
+        </w:rPr>
+        <w:t xml:space="preserve"> </w:t>
+      </w:r>
+      <w:r>
+        <w:rPr>
+          <w:rFonts w:cs="B Nazanin" w:hint="cs"/>
+          <w:sz w:val="24"/>
+          <w:szCs w:val="24"/>
+          <w:rtl/>
+        </w:rPr>
+        <w:t>لیست خواهند شد.</w:t>
+      </w:r>
     </w:p>
     <w:p>
       <w:pPr>
@@ -32591,6 +33059,18 @@
           <w:lang w:bidi="fa-IR"/>
         </w:rPr>
       </w:pPr>
+      <w:r>
+        <w:rPr>
+          <w:rFonts w:cs="B Nazanin Outline" w:hint="cs"/>
+          <w:color w:val="2F5496" w:themeColor="accent1" w:themeShade="BF"/>
+          <w:sz w:val="48"/>
+          <w:szCs w:val="48"/>
+          <w:rtl/>
+          <w:lang w:bidi="fa-IR"/>
+        </w:rPr>
+        <w:lastRenderedPageBreak/>
+        <w:t>قدم چهارم : روی دیتاست ها تمرین کنید.</w:t>
+      </w:r>
     </w:p>
     <w:p>
       <w:pPr>
@@ -32604,17 +33084,6 @@
           <w:lang w:bidi="fa-IR"/>
         </w:rPr>
       </w:pPr>
-      <w:r>
-        <w:rPr>
-          <w:rFonts w:cs="B Nazanin Outline" w:hint="cs"/>
-          <w:color w:val="2F5496" w:themeColor="accent1" w:themeShade="BF"/>
-          <w:sz w:val="48"/>
-          <w:szCs w:val="48"/>
-          <w:rtl/>
-          <w:lang w:bidi="fa-IR"/>
-        </w:rPr>
-        <w:t>قدم چهارم : روی دیتاست ها تمرین کنید.</w:t>
-      </w:r>
     </w:p>
     <w:p>
       <w:pPr>

</xml_diff>